<commit_message>
added screen shots of application
</commit_message>
<xml_diff>
--- a/Major Report.docx
+++ b/Major Report.docx
@@ -4135,16 +4135,7 @@
           <w:b/>
           <w:bCs/>
         </w:rPr>
-        <w:t>.Net {need to place in right chapter</w:t>
-      </w:r>
-      <w:bookmarkStart w:id="0" w:name="_GoBack"/>
-      <w:bookmarkEnd w:id="0"/>
-      <w:r>
-        <w:rPr>
-          <w:b/>
-          <w:bCs/>
-        </w:rPr>
-        <w:t>}</w:t>
+        <w:t>.Net {need to place in right chapter}</w:t>
       </w:r>
     </w:p>
     <w:p>
@@ -5973,6 +5964,444 @@
     <w:p/>
     <w:p/>
     <w:p/>
+    <w:p/>
+    <w:p/>
+    <w:p/>
+    <w:p/>
+    <w:p/>
+    <w:p/>
+    <w:p/>
+    <w:p/>
+    <w:p/>
+    <w:p/>
+    <w:p/>
+    <w:p/>
+    <w:p/>
+    <w:p/>
+    <w:p/>
+    <w:p/>
+    <w:p/>
+    <w:p/>
+    <w:p/>
+    <w:p/>
+    <w:p/>
+    <w:p/>
+    <w:p/>
+    <w:p/>
+    <w:p/>
+    <w:p/>
+    <w:p/>
+    <w:p/>
+    <w:p>
+      <w:r>
+        <w:lastRenderedPageBreak/>
+        <w:t>Application ScreenShots</w:t>
+      </w:r>
+    </w:p>
+    <w:p/>
+    <w:p>
+      <w:r>
+        <w:t>UsersPage</w:t>
+      </w:r>
+    </w:p>
+    <w:p>
+      <w:r>
+        <w:rPr>
+          <w:noProof/>
+        </w:rPr>
+        <w:drawing>
+          <wp:inline distT="0" distB="0" distL="0" distR="0" wp14:anchorId="64DF010C" wp14:editId="7B24C4D4">
+            <wp:extent cx="5715000" cy="3213100"/>
+            <wp:effectExtent l="0" t="0" r="0" b="6350"/>
+            <wp:docPr id="6" name="Picture 6"/>
+            <wp:cNvGraphicFramePr>
+              <a:graphicFrameLocks xmlns:a="http://schemas.openxmlformats.org/drawingml/2006/main" noChangeAspect="1"/>
+            </wp:cNvGraphicFramePr>
+            <a:graphic xmlns:a="http://schemas.openxmlformats.org/drawingml/2006/main">
+              <a:graphicData uri="http://schemas.openxmlformats.org/drawingml/2006/picture">
+                <pic:pic xmlns:pic="http://schemas.openxmlformats.org/drawingml/2006/picture">
+                  <pic:nvPicPr>
+                    <pic:cNvPr id="1" name=""/>
+                    <pic:cNvPicPr/>
+                  </pic:nvPicPr>
+                  <pic:blipFill>
+                    <a:blip r:embed="rId11"/>
+                    <a:stretch>
+                      <a:fillRect/>
+                    </a:stretch>
+                  </pic:blipFill>
+                  <pic:spPr>
+                    <a:xfrm>
+                      <a:off x="0" y="0"/>
+                      <a:ext cx="5715000" cy="3213100"/>
+                    </a:xfrm>
+                    <a:prstGeom prst="rect">
+                      <a:avLst/>
+                    </a:prstGeom>
+                  </pic:spPr>
+                </pic:pic>
+              </a:graphicData>
+            </a:graphic>
+          </wp:inline>
+        </w:drawing>
+      </w:r>
+    </w:p>
+    <w:p/>
+    <w:p>
+      <w:r>
+        <w:t>UserInfo</w:t>
+      </w:r>
+    </w:p>
+    <w:p>
+      <w:r>
+        <w:rPr>
+          <w:noProof/>
+        </w:rPr>
+        <w:drawing>
+          <wp:inline distT="0" distB="0" distL="0" distR="0" wp14:anchorId="22E63CCE" wp14:editId="6C2BEB3C">
+            <wp:extent cx="5715000" cy="3213100"/>
+            <wp:effectExtent l="0" t="0" r="0" b="6350"/>
+            <wp:docPr id="5" name="Picture 5"/>
+            <wp:cNvGraphicFramePr>
+              <a:graphicFrameLocks xmlns:a="http://schemas.openxmlformats.org/drawingml/2006/main" noChangeAspect="1"/>
+            </wp:cNvGraphicFramePr>
+            <a:graphic xmlns:a="http://schemas.openxmlformats.org/drawingml/2006/main">
+              <a:graphicData uri="http://schemas.openxmlformats.org/drawingml/2006/picture">
+                <pic:pic xmlns:pic="http://schemas.openxmlformats.org/drawingml/2006/picture">
+                  <pic:nvPicPr>
+                    <pic:cNvPr id="1" name=""/>
+                    <pic:cNvPicPr/>
+                  </pic:nvPicPr>
+                  <pic:blipFill>
+                    <a:blip r:embed="rId12"/>
+                    <a:stretch>
+                      <a:fillRect/>
+                    </a:stretch>
+                  </pic:blipFill>
+                  <pic:spPr>
+                    <a:xfrm>
+                      <a:off x="0" y="0"/>
+                      <a:ext cx="5715000" cy="3213100"/>
+                    </a:xfrm>
+                    <a:prstGeom prst="rect">
+                      <a:avLst/>
+                    </a:prstGeom>
+                  </pic:spPr>
+                </pic:pic>
+              </a:graphicData>
+            </a:graphic>
+          </wp:inline>
+        </w:drawing>
+      </w:r>
+    </w:p>
+    <w:p>
+      <w:r>
+        <w:lastRenderedPageBreak/>
+        <w:t>Category Page</w:t>
+      </w:r>
+      <w:r>
+        <w:rPr>
+          <w:noProof/>
+        </w:rPr>
+        <w:drawing>
+          <wp:inline distT="0" distB="0" distL="0" distR="0" wp14:anchorId="1F7365F9" wp14:editId="30E2B440">
+            <wp:extent cx="5715000" cy="3213100"/>
+            <wp:effectExtent l="0" t="0" r="0" b="6350"/>
+            <wp:docPr id="7" name="Picture 7"/>
+            <wp:cNvGraphicFramePr>
+              <a:graphicFrameLocks xmlns:a="http://schemas.openxmlformats.org/drawingml/2006/main" noChangeAspect="1"/>
+            </wp:cNvGraphicFramePr>
+            <a:graphic xmlns:a="http://schemas.openxmlformats.org/drawingml/2006/main">
+              <a:graphicData uri="http://schemas.openxmlformats.org/drawingml/2006/picture">
+                <pic:pic xmlns:pic="http://schemas.openxmlformats.org/drawingml/2006/picture">
+                  <pic:nvPicPr>
+                    <pic:cNvPr id="1" name=""/>
+                    <pic:cNvPicPr/>
+                  </pic:nvPicPr>
+                  <pic:blipFill>
+                    <a:blip r:embed="rId13"/>
+                    <a:stretch>
+                      <a:fillRect/>
+                    </a:stretch>
+                  </pic:blipFill>
+                  <pic:spPr>
+                    <a:xfrm>
+                      <a:off x="0" y="0"/>
+                      <a:ext cx="5715000" cy="3213100"/>
+                    </a:xfrm>
+                    <a:prstGeom prst="rect">
+                      <a:avLst/>
+                    </a:prstGeom>
+                  </pic:spPr>
+                </pic:pic>
+              </a:graphicData>
+            </a:graphic>
+          </wp:inline>
+        </w:drawing>
+      </w:r>
+    </w:p>
+    <w:p/>
+    <w:p>
+      <w:r>
+        <w:t>Category Details</w:t>
+      </w:r>
+    </w:p>
+    <w:p>
+      <w:r>
+        <w:rPr>
+          <w:noProof/>
+        </w:rPr>
+        <w:drawing>
+          <wp:inline distT="0" distB="0" distL="0" distR="0" wp14:anchorId="4EA47B17" wp14:editId="4297AF8A">
+            <wp:extent cx="5715000" cy="3213100"/>
+            <wp:effectExtent l="0" t="0" r="0" b="6350"/>
+            <wp:docPr id="8" name="Picture 8"/>
+            <wp:cNvGraphicFramePr>
+              <a:graphicFrameLocks xmlns:a="http://schemas.openxmlformats.org/drawingml/2006/main" noChangeAspect="1"/>
+            </wp:cNvGraphicFramePr>
+            <a:graphic xmlns:a="http://schemas.openxmlformats.org/drawingml/2006/main">
+              <a:graphicData uri="http://schemas.openxmlformats.org/drawingml/2006/picture">
+                <pic:pic xmlns:pic="http://schemas.openxmlformats.org/drawingml/2006/picture">
+                  <pic:nvPicPr>
+                    <pic:cNvPr id="1" name=""/>
+                    <pic:cNvPicPr/>
+                  </pic:nvPicPr>
+                  <pic:blipFill>
+                    <a:blip r:embed="rId14"/>
+                    <a:stretch>
+                      <a:fillRect/>
+                    </a:stretch>
+                  </pic:blipFill>
+                  <pic:spPr>
+                    <a:xfrm>
+                      <a:off x="0" y="0"/>
+                      <a:ext cx="5715000" cy="3213100"/>
+                    </a:xfrm>
+                    <a:prstGeom prst="rect">
+                      <a:avLst/>
+                    </a:prstGeom>
+                  </pic:spPr>
+                </pic:pic>
+              </a:graphicData>
+            </a:graphic>
+          </wp:inline>
+        </w:drawing>
+      </w:r>
+    </w:p>
+    <w:p/>
+    <w:p/>
+    <w:p/>
+    <w:p/>
+    <w:p/>
+    <w:p/>
+    <w:p/>
+    <w:p/>
+    <w:p/>
+    <w:p/>
+    <w:p/>
+    <w:p/>
+    <w:p>
+      <w:r>
+        <w:lastRenderedPageBreak/>
+        <w:t>Home Page</w:t>
+      </w:r>
+    </w:p>
+    <w:p>
+      <w:r>
+        <w:rPr>
+          <w:noProof/>
+        </w:rPr>
+        <w:drawing>
+          <wp:inline distT="0" distB="0" distL="0" distR="0" wp14:anchorId="05635B75" wp14:editId="74538B46">
+            <wp:extent cx="5715000" cy="3213100"/>
+            <wp:effectExtent l="0" t="0" r="0" b="6350"/>
+            <wp:docPr id="9" name="Picture 9"/>
+            <wp:cNvGraphicFramePr>
+              <a:graphicFrameLocks xmlns:a="http://schemas.openxmlformats.org/drawingml/2006/main" noChangeAspect="1"/>
+            </wp:cNvGraphicFramePr>
+            <a:graphic xmlns:a="http://schemas.openxmlformats.org/drawingml/2006/main">
+              <a:graphicData uri="http://schemas.openxmlformats.org/drawingml/2006/picture">
+                <pic:pic xmlns:pic="http://schemas.openxmlformats.org/drawingml/2006/picture">
+                  <pic:nvPicPr>
+                    <pic:cNvPr id="1" name=""/>
+                    <pic:cNvPicPr/>
+                  </pic:nvPicPr>
+                  <pic:blipFill>
+                    <a:blip r:embed="rId15"/>
+                    <a:stretch>
+                      <a:fillRect/>
+                    </a:stretch>
+                  </pic:blipFill>
+                  <pic:spPr>
+                    <a:xfrm>
+                      <a:off x="0" y="0"/>
+                      <a:ext cx="5715000" cy="3213100"/>
+                    </a:xfrm>
+                    <a:prstGeom prst="rect">
+                      <a:avLst/>
+                    </a:prstGeom>
+                  </pic:spPr>
+                </pic:pic>
+              </a:graphicData>
+            </a:graphic>
+          </wp:inline>
+        </w:drawing>
+      </w:r>
+    </w:p>
+    <w:p>
+      <w:r>
+        <w:rPr>
+          <w:noProof/>
+        </w:rPr>
+        <w:drawing>
+          <wp:inline distT="0" distB="0" distL="0" distR="0" wp14:anchorId="028F5CE4" wp14:editId="04284D11">
+            <wp:extent cx="5715000" cy="3213100"/>
+            <wp:effectExtent l="0" t="0" r="0" b="6350"/>
+            <wp:docPr id="13" name="Picture 13"/>
+            <wp:cNvGraphicFramePr>
+              <a:graphicFrameLocks xmlns:a="http://schemas.openxmlformats.org/drawingml/2006/main" noChangeAspect="1"/>
+            </wp:cNvGraphicFramePr>
+            <a:graphic xmlns:a="http://schemas.openxmlformats.org/drawingml/2006/main">
+              <a:graphicData uri="http://schemas.openxmlformats.org/drawingml/2006/picture">
+                <pic:pic xmlns:pic="http://schemas.openxmlformats.org/drawingml/2006/picture">
+                  <pic:nvPicPr>
+                    <pic:cNvPr id="1" name=""/>
+                    <pic:cNvPicPr/>
+                  </pic:nvPicPr>
+                  <pic:blipFill>
+                    <a:blip r:embed="rId16"/>
+                    <a:stretch>
+                      <a:fillRect/>
+                    </a:stretch>
+                  </pic:blipFill>
+                  <pic:spPr>
+                    <a:xfrm>
+                      <a:off x="0" y="0"/>
+                      <a:ext cx="5715000" cy="3213100"/>
+                    </a:xfrm>
+                    <a:prstGeom prst="rect">
+                      <a:avLst/>
+                    </a:prstGeom>
+                  </pic:spPr>
+                </pic:pic>
+              </a:graphicData>
+            </a:graphic>
+          </wp:inline>
+        </w:drawing>
+      </w:r>
+    </w:p>
+    <w:p/>
+    <w:p/>
+    <w:p/>
+    <w:p/>
+    <w:p/>
+    <w:p/>
+    <w:p/>
+    <w:p/>
+    <w:p/>
+    <w:p/>
+    <w:p/>
+    <w:p/>
+    <w:p/>
+    <w:p/>
+    <w:p>
+      <w:r>
+        <w:lastRenderedPageBreak/>
+        <w:t>Add question Modal popup</w:t>
+      </w:r>
+    </w:p>
+    <w:p>
+      <w:r>
+        <w:rPr>
+          <w:noProof/>
+        </w:rPr>
+        <w:drawing>
+          <wp:inline distT="0" distB="0" distL="0" distR="0" wp14:anchorId="59290044" wp14:editId="164E02BC">
+            <wp:extent cx="5715000" cy="3213100"/>
+            <wp:effectExtent l="0" t="0" r="0" b="6350"/>
+            <wp:docPr id="14" name="Picture 14"/>
+            <wp:cNvGraphicFramePr>
+              <a:graphicFrameLocks xmlns:a="http://schemas.openxmlformats.org/drawingml/2006/main" noChangeAspect="1"/>
+            </wp:cNvGraphicFramePr>
+            <a:graphic xmlns:a="http://schemas.openxmlformats.org/drawingml/2006/main">
+              <a:graphicData uri="http://schemas.openxmlformats.org/drawingml/2006/picture">
+                <pic:pic xmlns:pic="http://schemas.openxmlformats.org/drawingml/2006/picture">
+                  <pic:nvPicPr>
+                    <pic:cNvPr id="1" name=""/>
+                    <pic:cNvPicPr/>
+                  </pic:nvPicPr>
+                  <pic:blipFill>
+                    <a:blip r:embed="rId17"/>
+                    <a:stretch>
+                      <a:fillRect/>
+                    </a:stretch>
+                  </pic:blipFill>
+                  <pic:spPr>
+                    <a:xfrm>
+                      <a:off x="0" y="0"/>
+                      <a:ext cx="5715000" cy="3213100"/>
+                    </a:xfrm>
+                    <a:prstGeom prst="rect">
+                      <a:avLst/>
+                    </a:prstGeom>
+                  </pic:spPr>
+                </pic:pic>
+              </a:graphicData>
+            </a:graphic>
+          </wp:inline>
+        </w:drawing>
+      </w:r>
+    </w:p>
+    <w:p/>
+    <w:p>
+      <w:r>
+        <w:t>Add Category Modal PopUp</w:t>
+      </w:r>
+    </w:p>
+    <w:p>
+      <w:r>
+        <w:rPr>
+          <w:noProof/>
+        </w:rPr>
+        <w:drawing>
+          <wp:inline distT="0" distB="0" distL="0" distR="0" wp14:anchorId="40E91E89" wp14:editId="1E125F9F">
+            <wp:extent cx="5715000" cy="3213100"/>
+            <wp:effectExtent l="0" t="0" r="0" b="6350"/>
+            <wp:docPr id="15" name="Picture 15"/>
+            <wp:cNvGraphicFramePr>
+              <a:graphicFrameLocks xmlns:a="http://schemas.openxmlformats.org/drawingml/2006/main" noChangeAspect="1"/>
+            </wp:cNvGraphicFramePr>
+            <a:graphic xmlns:a="http://schemas.openxmlformats.org/drawingml/2006/main">
+              <a:graphicData uri="http://schemas.openxmlformats.org/drawingml/2006/picture">
+                <pic:pic xmlns:pic="http://schemas.openxmlformats.org/drawingml/2006/picture">
+                  <pic:nvPicPr>
+                    <pic:cNvPr id="1" name=""/>
+                    <pic:cNvPicPr/>
+                  </pic:nvPicPr>
+                  <pic:blipFill>
+                    <a:blip r:embed="rId18"/>
+                    <a:stretch>
+                      <a:fillRect/>
+                    </a:stretch>
+                  </pic:blipFill>
+                  <pic:spPr>
+                    <a:xfrm>
+                      <a:off x="0" y="0"/>
+                      <a:ext cx="5715000" cy="3213100"/>
+                    </a:xfrm>
+                    <a:prstGeom prst="rect">
+                      <a:avLst/>
+                    </a:prstGeom>
+                  </pic:spPr>
+                </pic:pic>
+              </a:graphicData>
+            </a:graphic>
+          </wp:inline>
+        </w:drawing>
+      </w:r>
+      <w:bookmarkStart w:id="0" w:name="_GoBack"/>
+      <w:bookmarkEnd w:id="0"/>
+    </w:p>
     <w:sectPr>
       <w:pgSz w:w="12240" w:h="15840"/>
       <w:pgMar w:top="720" w:right="1440" w:bottom="720" w:left="1800" w:header="720" w:footer="720" w:gutter="0"/>

</xml_diff>

<commit_message>
added ORM info and google authetication steps
</commit_message>
<xml_diff>
--- a/Major Report.docx
+++ b/Major Report.docx
@@ -25,7 +25,29 @@
           <w:sz w:val="40"/>
           <w:szCs w:val="48"/>
         </w:rPr>
-        <w:t xml:space="preserve">TRUBA QnA </w:t>
+        <w:t xml:space="preserve">TRUBA </w:t>
+      </w:r>
+      <w:proofErr w:type="spellStart"/>
+      <w:r>
+        <w:rPr>
+          <w:b/>
+          <w:bCs/>
+          <w:color w:val="800000"/>
+          <w:sz w:val="40"/>
+          <w:szCs w:val="48"/>
+        </w:rPr>
+        <w:t>QnA</w:t>
+      </w:r>
+      <w:proofErr w:type="spellEnd"/>
+      <w:r>
+        <w:rPr>
+          <w:b/>
+          <w:bCs/>
+          <w:color w:val="800000"/>
+          <w:sz w:val="40"/>
+          <w:szCs w:val="48"/>
+        </w:rPr>
+        <w:t xml:space="preserve"> </w:t>
       </w:r>
     </w:p>
     <w:p>
@@ -144,7 +166,29 @@
           <w:sz w:val="24"/>
           <w:szCs w:val="24"/>
         </w:rPr>
-        <w:t>Submitted To: Prof. Amit Saxena (HOD,CS Dept.)</w:t>
+        <w:t>Submitted To: Prof. Amit Saxena (</w:t>
+      </w:r>
+      <w:proofErr w:type="gramStart"/>
+      <w:r>
+        <w:rPr>
+          <w:rFonts w:ascii="Times New Roman" w:hAnsi="Times New Roman" w:cs="Times New Roman"/>
+          <w:b/>
+          <w:bCs/>
+          <w:sz w:val="24"/>
+          <w:szCs w:val="24"/>
+        </w:rPr>
+        <w:t>HOD,CS</w:t>
+      </w:r>
+      <w:proofErr w:type="gramEnd"/>
+      <w:r>
+        <w:rPr>
+          <w:rFonts w:ascii="Times New Roman" w:hAnsi="Times New Roman" w:cs="Times New Roman"/>
+          <w:b/>
+          <w:bCs/>
+          <w:sz w:val="24"/>
+          <w:szCs w:val="24"/>
+        </w:rPr>
+        <w:t xml:space="preserve"> Dept.)</w:t>
       </w:r>
     </w:p>
     <w:p>
@@ -475,7 +519,29 @@
           <w:sz w:val="24"/>
           <w:szCs w:val="24"/>
         </w:rPr>
-        <w:t xml:space="preserve">Under The Guidance of: </w:t>
+        <w:t xml:space="preserve">Under </w:t>
+      </w:r>
+      <w:proofErr w:type="gramStart"/>
+      <w:r>
+        <w:rPr>
+          <w:rFonts w:ascii="Times New Roman" w:hAnsi="Times New Roman" w:cs="Times New Roman"/>
+          <w:b/>
+          <w:bCs/>
+          <w:sz w:val="24"/>
+          <w:szCs w:val="24"/>
+        </w:rPr>
+        <w:t>The</w:t>
+      </w:r>
+      <w:proofErr w:type="gramEnd"/>
+      <w:r>
+        <w:rPr>
+          <w:rFonts w:ascii="Times New Roman" w:hAnsi="Times New Roman" w:cs="Times New Roman"/>
+          <w:b/>
+          <w:bCs/>
+          <w:sz w:val="24"/>
+          <w:szCs w:val="24"/>
+        </w:rPr>
+        <w:t xml:space="preserve"> Guidance of: </w:t>
       </w:r>
     </w:p>
     <w:p>
@@ -521,7 +587,29 @@
           <w:sz w:val="28"/>
           <w:szCs w:val="28"/>
         </w:rPr>
-        <w:t xml:space="preserve">(Teacher , Computer Science Department) </w:t>
+        <w:t>(</w:t>
+      </w:r>
+      <w:proofErr w:type="gramStart"/>
+      <w:r>
+        <w:rPr>
+          <w:rFonts w:ascii="Times New Roman" w:hAnsi="Times New Roman" w:cs="Times New Roman"/>
+          <w:b/>
+          <w:bCs/>
+          <w:sz w:val="28"/>
+          <w:szCs w:val="28"/>
+        </w:rPr>
+        <w:t>Teacher ,</w:t>
+      </w:r>
+      <w:proofErr w:type="gramEnd"/>
+      <w:r>
+        <w:rPr>
+          <w:rFonts w:ascii="Times New Roman" w:hAnsi="Times New Roman" w:cs="Times New Roman"/>
+          <w:b/>
+          <w:bCs/>
+          <w:sz w:val="28"/>
+          <w:szCs w:val="28"/>
+        </w:rPr>
+        <w:t xml:space="preserve"> Computer Science Department) </w:t>
       </w:r>
     </w:p>
     <w:p>
@@ -994,7 +1082,25 @@
           <w:sz w:val="32"/>
           <w:szCs w:val="32"/>
         </w:rPr>
-        <w:t>Computer Science And Engineering</w:t>
+        <w:t xml:space="preserve">Computer Science </w:t>
+      </w:r>
+      <w:proofErr w:type="gramStart"/>
+      <w:r>
+        <w:rPr>
+          <w:b/>
+          <w:sz w:val="32"/>
+          <w:szCs w:val="32"/>
+        </w:rPr>
+        <w:t>And</w:t>
+      </w:r>
+      <w:proofErr w:type="gramEnd"/>
+      <w:r>
+        <w:rPr>
+          <w:b/>
+          <w:sz w:val="32"/>
+          <w:szCs w:val="32"/>
+        </w:rPr>
+        <w:t xml:space="preserve"> Engineering</w:t>
       </w:r>
     </w:p>
     <w:p>
@@ -1235,6 +1341,7 @@
         <w:tab/>
         <w:t>Prof. AMIT SAXENA</w:t>
       </w:r>
+      <w:proofErr w:type="gramStart"/>
       <w:r>
         <w:rPr>
           <w:b/>
@@ -1242,7 +1349,16 @@
           <w:szCs w:val="28"/>
         </w:rPr>
         <w:tab/>
-        <w:t xml:space="preserve">  Dr. RAJEEVARYA</w:t>
+        <w:t xml:space="preserve">  Dr.</w:t>
+      </w:r>
+      <w:proofErr w:type="gramEnd"/>
+      <w:r>
+        <w:rPr>
+          <w:b/>
+          <w:sz w:val="28"/>
+          <w:szCs w:val="28"/>
+        </w:rPr>
+        <w:t xml:space="preserve"> RAJEEVARYA</w:t>
       </w:r>
     </w:p>
     <w:p>
@@ -1262,7 +1378,25 @@
           <w:sz w:val="28"/>
           <w:szCs w:val="28"/>
         </w:rPr>
-        <w:t>(Project Guide)               Head(CSE / IT)                     Director</w:t>
+        <w:t xml:space="preserve">(Project </w:t>
+      </w:r>
+      <w:proofErr w:type="gramStart"/>
+      <w:r>
+        <w:rPr>
+          <w:b/>
+          <w:sz w:val="28"/>
+          <w:szCs w:val="28"/>
+        </w:rPr>
+        <w:t xml:space="preserve">Guide)   </w:t>
+      </w:r>
+      <w:proofErr w:type="gramEnd"/>
+      <w:r>
+        <w:rPr>
+          <w:b/>
+          <w:sz w:val="28"/>
+          <w:szCs w:val="28"/>
+        </w:rPr>
+        <w:t xml:space="preserve">            Head(CSE / IT)                     Director</w:t>
       </w:r>
     </w:p>
     <w:p>
@@ -1282,7 +1416,25 @@
           <w:sz w:val="28"/>
           <w:szCs w:val="28"/>
         </w:rPr>
-        <w:t xml:space="preserve">(Teacher)                     TIEIT, Bhopal  </w:t>
+        <w:t>(</w:t>
+      </w:r>
+      <w:proofErr w:type="gramStart"/>
+      <w:r>
+        <w:rPr>
+          <w:b/>
+          <w:sz w:val="28"/>
+          <w:szCs w:val="28"/>
+        </w:rPr>
+        <w:t xml:space="preserve">Teacher)   </w:t>
+      </w:r>
+      <w:proofErr w:type="gramEnd"/>
+      <w:r>
+        <w:rPr>
+          <w:b/>
+          <w:sz w:val="28"/>
+          <w:szCs w:val="28"/>
+        </w:rPr>
+        <w:t xml:space="preserve">                  TIEIT, Bhopal  </w:t>
       </w:r>
       <w:r>
         <w:rPr>
@@ -1486,11 +1638,19 @@
         <w:rPr>
           <w:b/>
         </w:rPr>
-        <w:t>Neha Gupta, Teacher, CS Dept.</w:t>
+        <w:t xml:space="preserve">Neha Gupta, Teacher, CS </w:t>
+      </w:r>
+      <w:proofErr w:type="gramStart"/>
+      <w:r>
+        <w:rPr>
+          <w:b/>
+        </w:rPr>
+        <w:t>Dept.</w:t>
       </w:r>
       <w:r>
         <w:t>.</w:t>
       </w:r>
+      <w:proofErr w:type="gramEnd"/>
     </w:p>
     <w:p>
       <w:pPr>
@@ -1720,7 +1880,23 @@
           <w:b/>
           <w:color w:val="000000"/>
         </w:rPr>
-        <w:t>“TRUBA QnA”</w:t>
+        <w:t xml:space="preserve">“TRUBA </w:t>
+      </w:r>
+      <w:proofErr w:type="spellStart"/>
+      <w:r>
+        <w:rPr>
+          <w:b/>
+          <w:color w:val="000000"/>
+        </w:rPr>
+        <w:t>QnA</w:t>
+      </w:r>
+      <w:proofErr w:type="spellEnd"/>
+      <w:r>
+        <w:rPr>
+          <w:b/>
+          <w:color w:val="000000"/>
+        </w:rPr>
+        <w:t>”</w:t>
       </w:r>
       <w:r>
         <w:rPr>
@@ -2021,8 +2197,19 @@
           <w:szCs w:val="28"/>
           <w:u w:val="single"/>
         </w:rPr>
-        <w:t>TRUBA QnA</w:t>
-      </w:r>
+        <w:t xml:space="preserve">TRUBA </w:t>
+      </w:r>
+      <w:proofErr w:type="spellStart"/>
+      <w:r>
+        <w:rPr>
+          <w:b/>
+          <w:sz w:val="28"/>
+          <w:szCs w:val="28"/>
+          <w:u w:val="single"/>
+        </w:rPr>
+        <w:t>QnA</w:t>
+      </w:r>
+      <w:proofErr w:type="spellEnd"/>
     </w:p>
     <w:p>
       <w:pPr>
@@ -2052,7 +2239,25 @@
           <w:bCs/>
           <w:color w:val="000000"/>
         </w:rPr>
-        <w:t xml:space="preserve">TRUBA QnA </w:t>
+        <w:t xml:space="preserve">TRUBA </w:t>
+      </w:r>
+      <w:proofErr w:type="spellStart"/>
+      <w:r>
+        <w:rPr>
+          <w:b/>
+          <w:bCs/>
+          <w:color w:val="000000"/>
+        </w:rPr>
+        <w:t>QnA</w:t>
+      </w:r>
+      <w:proofErr w:type="spellEnd"/>
+      <w:r>
+        <w:rPr>
+          <w:b/>
+          <w:bCs/>
+          <w:color w:val="000000"/>
+        </w:rPr>
+        <w:t xml:space="preserve"> </w:t>
       </w:r>
       <w:r>
         <w:rPr>
@@ -2080,7 +2285,21 @@
         <w:rPr>
           <w:color w:val="000000"/>
         </w:rPr>
-        <w:t>TRUBA QnA allows users to create user profiles with visible real names, photos, site use statistics</w:t>
+        <w:t xml:space="preserve">TRUBA </w:t>
+      </w:r>
+      <w:proofErr w:type="spellStart"/>
+      <w:r>
+        <w:rPr>
+          <w:color w:val="000000"/>
+        </w:rPr>
+        <w:t>QnA</w:t>
+      </w:r>
+      <w:proofErr w:type="spellEnd"/>
+      <w:r>
+        <w:rPr>
+          <w:color w:val="000000"/>
+        </w:rPr>
+        <w:t xml:space="preserve"> allows users to create user profiles with visible real names, photos, site use statistics</w:t>
       </w:r>
       <w:r>
         <w:rPr>
@@ -2198,7 +2417,21 @@
         <w:rPr>
           <w:color w:val="000000"/>
         </w:rPr>
-        <w:t>There are two important things in Truba QnA you need to know i.e. Questions and categories. each question is related to a category. You nee</w:t>
+        <w:t xml:space="preserve">There are two important things in Truba </w:t>
+      </w:r>
+      <w:proofErr w:type="spellStart"/>
+      <w:r>
+        <w:rPr>
+          <w:color w:val="000000"/>
+        </w:rPr>
+        <w:t>QnA</w:t>
+      </w:r>
+      <w:proofErr w:type="spellEnd"/>
+      <w:r>
+        <w:rPr>
+          <w:color w:val="000000"/>
+        </w:rPr>
+        <w:t xml:space="preserve"> you need to know i.e. Questions and categories. each question is related to a category. You nee</w:t>
       </w:r>
       <w:r>
         <w:rPr>
@@ -2458,12 +2691,21 @@
         <w:lastRenderedPageBreak/>
         <w:t xml:space="preserve">Introduction to angular </w:t>
       </w:r>
+      <w:proofErr w:type="spellStart"/>
       <w:r>
         <w:rPr>
           <w:b/>
           <w:bCs/>
         </w:rPr>
-        <w:t>FrameWork {need to paste in right chapter}</w:t>
+        <w:t>FrameWork</w:t>
+      </w:r>
+      <w:proofErr w:type="spellEnd"/>
+      <w:r>
+        <w:rPr>
+          <w:b/>
+          <w:bCs/>
+        </w:rPr>
+        <w:t xml:space="preserve"> {need to paste in right chapter}</w:t>
       </w:r>
     </w:p>
     <w:p>
@@ -2516,6 +2758,7 @@
         </w:rPr>
         <w:t>The architecture of an Angular application relies on certain fundamental concepts. The basic building blocks are </w:t>
       </w:r>
+      <w:proofErr w:type="spellStart"/>
       <w:r>
         <w:rPr>
           <w:rStyle w:val="Emphasis"/>
@@ -2526,6 +2769,7 @@
         </w:rPr>
         <w:t>NgModules</w:t>
       </w:r>
+      <w:proofErr w:type="spellEnd"/>
       <w:r>
         <w:rPr>
           <w:rFonts w:ascii="Helvetica" w:hAnsi="Helvetica"/>
@@ -2552,7 +2796,47 @@
           <w:sz w:val="21"/>
           <w:szCs w:val="21"/>
         </w:rPr>
-        <w:t>. NgModules collect related code into functional sets; an Angular app is defined by a set of NgModules. An app always has at least a </w:t>
+        <w:t xml:space="preserve">. </w:t>
+      </w:r>
+      <w:proofErr w:type="spellStart"/>
+      <w:r>
+        <w:rPr>
+          <w:rFonts w:ascii="Helvetica" w:hAnsi="Helvetica"/>
+          <w:color w:val="444444"/>
+          <w:sz w:val="21"/>
+          <w:szCs w:val="21"/>
+        </w:rPr>
+        <w:t>NgModules</w:t>
+      </w:r>
+      <w:proofErr w:type="spellEnd"/>
+      <w:r>
+        <w:rPr>
+          <w:rFonts w:ascii="Helvetica" w:hAnsi="Helvetica"/>
+          <w:color w:val="444444"/>
+          <w:sz w:val="21"/>
+          <w:szCs w:val="21"/>
+        </w:rPr>
+        <w:t xml:space="preserve"> collect related code into functional sets; an Angular app is defined by a set of </w:t>
+      </w:r>
+      <w:proofErr w:type="spellStart"/>
+      <w:r>
+        <w:rPr>
+          <w:rFonts w:ascii="Helvetica" w:hAnsi="Helvetica"/>
+          <w:color w:val="444444"/>
+          <w:sz w:val="21"/>
+          <w:szCs w:val="21"/>
+        </w:rPr>
+        <w:t>NgModules</w:t>
+      </w:r>
+      <w:proofErr w:type="spellEnd"/>
+      <w:r>
+        <w:rPr>
+          <w:rFonts w:ascii="Helvetica" w:hAnsi="Helvetica"/>
+          <w:color w:val="444444"/>
+          <w:sz w:val="21"/>
+          <w:szCs w:val="21"/>
+        </w:rPr>
+        <w:t>. An app always has at least a </w:t>
       </w:r>
       <w:r>
         <w:rPr>
@@ -2977,6 +3261,7 @@
         </w:rPr>
         <w:t>Angular </w:t>
       </w:r>
+      <w:proofErr w:type="spellStart"/>
       <w:r>
         <w:rPr>
           <w:rStyle w:val="Emphasis"/>
@@ -2987,14 +3272,55 @@
         </w:rPr>
         <w:t>NgModules</w:t>
       </w:r>
-      <w:r>
-        <w:rPr>
-          <w:rFonts w:ascii="Helvetica" w:hAnsi="Helvetica"/>
-          <w:color w:val="444444"/>
-          <w:sz w:val="21"/>
-          <w:szCs w:val="21"/>
-        </w:rPr>
-        <w:t> differ from and complement JavaScript (ES2015) modules. An NgModule declares a compilation context for a set of components that is dedicated to an application domain, a workflow, or a closely related set of capabilities. An NgModule can associate its components with related code, such as services, to form functional units.</w:t>
+      <w:proofErr w:type="spellEnd"/>
+      <w:r>
+        <w:rPr>
+          <w:rFonts w:ascii="Helvetica" w:hAnsi="Helvetica"/>
+          <w:color w:val="444444"/>
+          <w:sz w:val="21"/>
+          <w:szCs w:val="21"/>
+        </w:rPr>
+        <w:t xml:space="preserve"> differ from and complement JavaScript (ES2015) modules. An </w:t>
+      </w:r>
+      <w:proofErr w:type="spellStart"/>
+      <w:r>
+        <w:rPr>
+          <w:rFonts w:ascii="Helvetica" w:hAnsi="Helvetica"/>
+          <w:color w:val="444444"/>
+          <w:sz w:val="21"/>
+          <w:szCs w:val="21"/>
+        </w:rPr>
+        <w:t>NgModule</w:t>
+      </w:r>
+      <w:proofErr w:type="spellEnd"/>
+      <w:r>
+        <w:rPr>
+          <w:rFonts w:ascii="Helvetica" w:hAnsi="Helvetica"/>
+          <w:color w:val="444444"/>
+          <w:sz w:val="21"/>
+          <w:szCs w:val="21"/>
+        </w:rPr>
+        <w:t xml:space="preserve"> declares a compilation context for a set of components that is dedicated to an application domain, a workflow, or a closely related set of capabilities. An </w:t>
+      </w:r>
+      <w:proofErr w:type="spellStart"/>
+      <w:r>
+        <w:rPr>
+          <w:rFonts w:ascii="Helvetica" w:hAnsi="Helvetica"/>
+          <w:color w:val="444444"/>
+          <w:sz w:val="21"/>
+          <w:szCs w:val="21"/>
+        </w:rPr>
+        <w:t>NgModule</w:t>
+      </w:r>
+      <w:proofErr w:type="spellEnd"/>
+      <w:r>
+        <w:rPr>
+          <w:rFonts w:ascii="Helvetica" w:hAnsi="Helvetica"/>
+          <w:color w:val="444444"/>
+          <w:sz w:val="21"/>
+          <w:szCs w:val="21"/>
+        </w:rPr>
+        <w:t xml:space="preserve"> can associate its components with related code, such as services, to form functional units.</w:t>
       </w:r>
     </w:p>
     <w:p>
@@ -3036,6 +3362,7 @@
         </w:rPr>
         <w:t>, conventionally named </w:t>
       </w:r>
+      <w:proofErr w:type="spellStart"/>
       <w:r>
         <w:rPr>
           <w:rStyle w:val="HTMLCode"/>
@@ -3045,6 +3372,7 @@
         </w:rPr>
         <w:t>AppModule</w:t>
       </w:r>
+      <w:proofErr w:type="spellEnd"/>
       <w:r>
         <w:rPr>
           <w:rFonts w:ascii="Helvetica" w:hAnsi="Helvetica"/>
@@ -3073,7 +3401,67 @@
           <w:sz w:val="21"/>
           <w:szCs w:val="21"/>
         </w:rPr>
-        <w:t>Like JavaScript modules, NgModules can import functionality from other NgModules, and allow their own functionality to be exported and used by other NgModules. For example, to use the router service in your app, you import the </w:t>
+        <w:t xml:space="preserve">Like JavaScript modules, </w:t>
+      </w:r>
+      <w:proofErr w:type="spellStart"/>
+      <w:r>
+        <w:rPr>
+          <w:rFonts w:ascii="Helvetica" w:hAnsi="Helvetica"/>
+          <w:color w:val="444444"/>
+          <w:sz w:val="21"/>
+          <w:szCs w:val="21"/>
+        </w:rPr>
+        <w:t>NgModules</w:t>
+      </w:r>
+      <w:proofErr w:type="spellEnd"/>
+      <w:r>
+        <w:rPr>
+          <w:rFonts w:ascii="Helvetica" w:hAnsi="Helvetica"/>
+          <w:color w:val="444444"/>
+          <w:sz w:val="21"/>
+          <w:szCs w:val="21"/>
+        </w:rPr>
+        <w:t xml:space="preserve"> can import functionality from other </w:t>
+      </w:r>
+      <w:proofErr w:type="spellStart"/>
+      <w:r>
+        <w:rPr>
+          <w:rFonts w:ascii="Helvetica" w:hAnsi="Helvetica"/>
+          <w:color w:val="444444"/>
+          <w:sz w:val="21"/>
+          <w:szCs w:val="21"/>
+        </w:rPr>
+        <w:t>NgModules</w:t>
+      </w:r>
+      <w:proofErr w:type="spellEnd"/>
+      <w:r>
+        <w:rPr>
+          <w:rFonts w:ascii="Helvetica" w:hAnsi="Helvetica"/>
+          <w:color w:val="444444"/>
+          <w:sz w:val="21"/>
+          <w:szCs w:val="21"/>
+        </w:rPr>
+        <w:t xml:space="preserve">, and allow their own functionality to be exported and used by other </w:t>
+      </w:r>
+      <w:proofErr w:type="spellStart"/>
+      <w:r>
+        <w:rPr>
+          <w:rFonts w:ascii="Helvetica" w:hAnsi="Helvetica"/>
+          <w:color w:val="444444"/>
+          <w:sz w:val="21"/>
+          <w:szCs w:val="21"/>
+        </w:rPr>
+        <w:t>NgModules</w:t>
+      </w:r>
+      <w:proofErr w:type="spellEnd"/>
+      <w:r>
+        <w:rPr>
+          <w:rFonts w:ascii="Helvetica" w:hAnsi="Helvetica"/>
+          <w:color w:val="444444"/>
+          <w:sz w:val="21"/>
+          <w:szCs w:val="21"/>
+        </w:rPr>
+        <w:t>. For example, to use the router service in your app, you import the </w:t>
       </w:r>
       <w:r>
         <w:rPr>
@@ -3091,7 +3479,27 @@
           <w:sz w:val="21"/>
           <w:szCs w:val="21"/>
         </w:rPr>
-        <w:t> NgModule.</w:t>
+        <w:t> </w:t>
+      </w:r>
+      <w:proofErr w:type="spellStart"/>
+      <w:r>
+        <w:rPr>
+          <w:rFonts w:ascii="Helvetica" w:hAnsi="Helvetica"/>
+          <w:color w:val="444444"/>
+          <w:sz w:val="21"/>
+          <w:szCs w:val="21"/>
+        </w:rPr>
+        <w:t>NgModule</w:t>
+      </w:r>
+      <w:proofErr w:type="spellEnd"/>
+      <w:r>
+        <w:rPr>
+          <w:rFonts w:ascii="Helvetica" w:hAnsi="Helvetica"/>
+          <w:color w:val="444444"/>
+          <w:sz w:val="21"/>
+          <w:szCs w:val="21"/>
+        </w:rPr>
+        <w:t>.</w:t>
       </w:r>
     </w:p>
     <w:p>
@@ -3243,6 +3651,7 @@
         </w:rPr>
         <w:t>@</w:t>
       </w:r>
+      <w:proofErr w:type="gramStart"/>
       <w:r>
         <w:rPr>
           <w:rStyle w:val="HTMLCode"/>
@@ -3259,7 +3668,17 @@
           <w:sz w:val="19"/>
           <w:szCs w:val="19"/>
         </w:rPr>
-        <w:t>()</w:t>
+        <w:t>(</w:t>
+      </w:r>
+      <w:proofErr w:type="gramEnd"/>
+      <w:r>
+        <w:rPr>
+          <w:rStyle w:val="HTMLCode"/>
+          <w:color w:val="444444"/>
+          <w:sz w:val="19"/>
+          <w:szCs w:val="19"/>
+        </w:rPr>
+        <w:t>)</w:t>
       </w:r>
       <w:r>
         <w:rPr>
@@ -3591,6 +4010,7 @@
         </w:rPr>
         <w:t>@</w:t>
       </w:r>
+      <w:proofErr w:type="gramStart"/>
       <w:r>
         <w:rPr>
           <w:rStyle w:val="HTMLCode"/>
@@ -3607,7 +4027,17 @@
           <w:sz w:val="19"/>
           <w:szCs w:val="19"/>
         </w:rPr>
-        <w:t>()</w:t>
+        <w:t>(</w:t>
+      </w:r>
+      <w:proofErr w:type="gramEnd"/>
+      <w:r>
+        <w:rPr>
+          <w:rStyle w:val="HTMLCode"/>
+          <w:color w:val="444444"/>
+          <w:sz w:val="19"/>
+          <w:szCs w:val="19"/>
+        </w:rPr>
+        <w:t>)</w:t>
       </w:r>
       <w:r>
         <w:rPr>
@@ -3740,7 +4170,27 @@
           <w:sz w:val="21"/>
           <w:szCs w:val="21"/>
         </w:rPr>
-        <w:t> NgModule provides a service that lets you define a navigation path among the different application states and view hierarchies in your app. It is modeled on the familiar browser navigation conventions:</w:t>
+        <w:t> </w:t>
+      </w:r>
+      <w:proofErr w:type="spellStart"/>
+      <w:r>
+        <w:rPr>
+          <w:rFonts w:ascii="Helvetica" w:hAnsi="Helvetica"/>
+          <w:color w:val="444444"/>
+          <w:sz w:val="21"/>
+          <w:szCs w:val="21"/>
+        </w:rPr>
+        <w:t>NgModule</w:t>
+      </w:r>
+      <w:proofErr w:type="spellEnd"/>
+      <w:r>
+        <w:rPr>
+          <w:rFonts w:ascii="Helvetica" w:hAnsi="Helvetica"/>
+          <w:color w:val="444444"/>
+          <w:sz w:val="21"/>
+          <w:szCs w:val="21"/>
+        </w:rPr>
+        <w:t xml:space="preserve"> provides a service that lets you define a navigation path among the different application states and view hierarchies in your app. It is modeled on the familiar browser navigation conventions:</w:t>
       </w:r>
     </w:p>
     <w:p>
@@ -4212,13 +4662,7 @@
         </w:tabs>
       </w:pPr>
       <w:r>
-        <w:t>.NET Core 1.0, announced on November 12, 2014, was released on June 27, 2016, along with Microsoft Visual Studio 2015 Update 3, which enables .NET Core development.</w:t>
-      </w:r>
-      <w:r>
-        <w:t xml:space="preserve"> </w:t>
-      </w:r>
-      <w:r>
-        <w:t>NET Core 1.0.4 and .NET Core 1.1.1 were released along with .NET Core Tools 1.0 and Visual Studio 2017 on March 7, 2017</w:t>
+        <w:t>.NET Core 1.0, announced on November 12, 2014, was released on June 27, 2016, along with Microsoft Visual Studio 2015 Update 3, which enables .NET Core development. NET Core 1.0.4 and .NET Core 1.1.1 were released along with .NET Core Tools 1.0 and Visual Studio 2017 on March 7, 2017</w:t>
       </w:r>
     </w:p>
     <w:p>
@@ -4235,13 +4679,7 @@
         </w:tabs>
       </w:pPr>
       <w:r>
-        <w:t>.NET Core 2.0 was released on August 14, 2017, along with Visual Studio 2017 15.3, ASP.NET Core 2.0, and Entity Framework Core 2.0.</w:t>
-      </w:r>
-      <w:r>
-        <w:t xml:space="preserve"> </w:t>
-      </w:r>
-      <w:r>
-        <w:t>.NET Core 2.1 was released on May 30, 2018. NET Core 2.2 was released on December 4, 2018.</w:t>
+        <w:t>.NET Core 2.0 was released on August 14, 2017, along with Visual Studio 2017 15.3, ASP.NET Core 2.0, and Entity Framework Core 2.0. .NET Core 2.1 was released on May 30, 2018. NET Core 2.2 was released on December 4, 2018.</w:t>
       </w:r>
     </w:p>
     <w:p>
@@ -4306,10 +4744,7 @@
     <w:p/>
     <w:p>
       <w:r>
-        <w:t>Currently VB.NET compiles and runs on .NET Core, but the separate Visual Basic Runtime is not implemented. Microsoft announced that .NET Core 3 would include the Visual Basic Runtime, after two years the announcement was updated to .NET Core 5</w:t>
-      </w:r>
-      <w:r>
-        <w:t>.</w:t>
+        <w:t>Currently VB.NET compiles and runs on .NET Core, but the separate Visual Basic Runtime is not implemented. Microsoft announced that .NET Core 3 would include the Visual Basic Runtime, after two years the announcement was updated to .NET Core 5.</w:t>
       </w:r>
     </w:p>
     <w:p/>
@@ -5995,14 +6430,21 @@
     <w:p>
       <w:r>
         <w:lastRenderedPageBreak/>
-        <w:t>Application ScreenShots</w:t>
-      </w:r>
-    </w:p>
-    <w:p/>
-    <w:p>
+        <w:t xml:space="preserve">Application </w:t>
+      </w:r>
+      <w:proofErr w:type="spellStart"/>
+      <w:r>
+        <w:t>ScreenShots</w:t>
+      </w:r>
+      <w:proofErr w:type="spellEnd"/>
+    </w:p>
+    <w:p/>
+    <w:p>
+      <w:proofErr w:type="spellStart"/>
       <w:r>
         <w:t>UsersPage</w:t>
       </w:r>
+      <w:proofErr w:type="spellEnd"/>
     </w:p>
     <w:p>
       <w:r>
@@ -6048,9 +6490,11 @@
     </w:p>
     <w:p/>
     <w:p>
+      <w:proofErr w:type="spellStart"/>
       <w:r>
         <w:t>UserInfo</w:t>
       </w:r>
+      <w:proofErr w:type="spellEnd"/>
     </w:p>
     <w:p>
       <w:r>
@@ -6355,8 +6799,13 @@
     <w:p/>
     <w:p>
       <w:r>
-        <w:t>Add Category Modal PopUp</w:t>
-      </w:r>
+        <w:t xml:space="preserve">Add Category Modal </w:t>
+      </w:r>
+      <w:proofErr w:type="spellStart"/>
+      <w:r>
+        <w:t>PopUp</w:t>
+      </w:r>
+      <w:proofErr w:type="spellEnd"/>
     </w:p>
     <w:p>
       <w:r>
@@ -6399,9 +6848,3694 @@
           </wp:inline>
         </w:drawing>
       </w:r>
+    </w:p>
+    <w:p/>
+    <w:p/>
+    <w:p/>
+    <w:p/>
+    <w:p/>
+    <w:p/>
+    <w:p/>
+    <w:p/>
+    <w:p/>
+    <w:p/>
+    <w:p/>
+    <w:p/>
+    <w:p>
+      <w:r>
+        <w:lastRenderedPageBreak/>
+        <w:t xml:space="preserve">Coding with Explanation part </w:t>
+      </w:r>
+    </w:p>
+    <w:p/>
+    <w:p>
+      <w:r>
+        <w:t>ORM object relational Mapping</w:t>
+      </w:r>
+    </w:p>
+    <w:p>
+      <w:pPr>
+        <w:rPr>
+          <w:b/>
+          <w:bCs/>
+          <w:sz w:val="36"/>
+          <w:szCs w:val="36"/>
+        </w:rPr>
+      </w:pPr>
+      <w:r>
+        <w:rPr>
+          <w:b/>
+          <w:bCs/>
+          <w:sz w:val="36"/>
+          <w:szCs w:val="36"/>
+        </w:rPr>
+        <w:t>{</w:t>
+      </w:r>
+    </w:p>
+    <w:p>
+      <w:r>
+        <w:t>in our project we have used Two ORM 1</w:t>
+      </w:r>
+      <w:r>
+        <w:rPr>
+          <w:vertAlign w:val="superscript"/>
+        </w:rPr>
+        <w:t>st</w:t>
+      </w:r>
+      <w:r>
+        <w:t xml:space="preserve"> Entity </w:t>
+      </w:r>
+      <w:proofErr w:type="spellStart"/>
+      <w:r>
+        <w:t>FrameWork</w:t>
+      </w:r>
+      <w:proofErr w:type="spellEnd"/>
+      <w:r>
+        <w:t xml:space="preserve"> and 2</w:t>
+      </w:r>
+      <w:r>
+        <w:rPr>
+          <w:vertAlign w:val="superscript"/>
+        </w:rPr>
+        <w:t>nd</w:t>
+      </w:r>
+      <w:r>
+        <w:t xml:space="preserve"> Dapper</w:t>
+      </w:r>
+    </w:p>
+    <w:p>
+      <w:r>
+        <w:t>EF&gt; (</w:t>
+      </w:r>
+      <w:proofErr w:type="spellStart"/>
+      <w:r>
+        <w:t>EntityFramework</w:t>
+      </w:r>
+      <w:proofErr w:type="spellEnd"/>
+      <w:r>
+        <w:t xml:space="preserve">) for creating new user and </w:t>
+      </w:r>
+      <w:proofErr w:type="spellStart"/>
+      <w:r>
+        <w:t>hadling</w:t>
+      </w:r>
+      <w:proofErr w:type="spellEnd"/>
+      <w:r>
+        <w:t xml:space="preserve"> all operation related to login/logout and their authentication. </w:t>
+      </w:r>
+      <w:r>
+        <w:t>For H</w:t>
+      </w:r>
+      <w:r>
+        <w:t>andling all the operation needed for user creation, authentication and validation.</w:t>
+      </w:r>
+    </w:p>
+    <w:p>
+      <w:r>
+        <w:t>Dapper&gt; though EF can has all the features which are available in Dapper,</w:t>
+      </w:r>
+      <w:r>
+        <w:t xml:space="preserve"> and also it is very easy to use because it can map all the </w:t>
+      </w:r>
+      <w:proofErr w:type="spellStart"/>
+      <w:r>
+        <w:t>dataTable</w:t>
+      </w:r>
+      <w:proofErr w:type="spellEnd"/>
+      <w:r>
+        <w:t xml:space="preserve"> automatically and retrieve the data from database</w:t>
+      </w:r>
+      <w:r>
+        <w:t xml:space="preserve"> but EF is a heavy framework</w:t>
+      </w:r>
+      <w:r>
+        <w:t xml:space="preserve">, and for now as our application don’t need all such functionality. </w:t>
+      </w:r>
+      <w:proofErr w:type="gramStart"/>
+      <w:r>
+        <w:t>So</w:t>
+      </w:r>
+      <w:proofErr w:type="gramEnd"/>
+      <w:r>
+        <w:t xml:space="preserve"> we preferred to use Dapper</w:t>
+      </w:r>
+      <w:r>
+        <w:t xml:space="preserve"> for our main application</w:t>
+      </w:r>
+    </w:p>
+    <w:p>
+      <w:pPr>
+        <w:rPr>
+          <w:b/>
+          <w:bCs/>
+          <w:sz w:val="36"/>
+          <w:szCs w:val="36"/>
+        </w:rPr>
+      </w:pPr>
+      <w:r>
+        <w:rPr>
+          <w:b/>
+          <w:bCs/>
+          <w:sz w:val="36"/>
+          <w:szCs w:val="36"/>
+        </w:rPr>
+        <w:t>}</w:t>
+      </w:r>
+    </w:p>
+    <w:p>
+      <w:pPr>
+        <w:pStyle w:val="Heading1"/>
+        <w:shd w:val="clear" w:color="auto" w:fill="FFFFFF"/>
+        <w:spacing w:before="468"/>
+        <w:rPr>
+          <w:rFonts w:ascii="Lucida Sans Unicode" w:hAnsi="Lucida Sans Unicode" w:cs="Lucida Sans Unicode"/>
+          <w:spacing w:val="-5"/>
+          <w:sz w:val="51"/>
+          <w:szCs w:val="51"/>
+          <w:lang w:val="en-IN" w:eastAsia="en-IN"/>
+        </w:rPr>
+      </w:pPr>
+      <w:r>
+        <w:rPr>
+          <w:rFonts w:ascii="Lucida Sans Unicode" w:hAnsi="Lucida Sans Unicode" w:cs="Lucida Sans Unicode"/>
+          <w:spacing w:val="-5"/>
+          <w:sz w:val="51"/>
+          <w:szCs w:val="51"/>
+        </w:rPr>
+        <w:t>What is an ORM?</w:t>
+      </w:r>
+    </w:p>
+    <w:p>
+      <w:pPr>
+        <w:pStyle w:val="ic"/>
+        <w:shd w:val="clear" w:color="auto" w:fill="FFFFFF"/>
+        <w:spacing w:before="206" w:beforeAutospacing="0" w:after="0" w:afterAutospacing="0" w:line="480" w:lineRule="atLeast"/>
+        <w:rPr>
+          <w:rFonts w:ascii="Georgia" w:hAnsi="Georgia"/>
+          <w:spacing w:val="-1"/>
+          <w:sz w:val="32"/>
+          <w:szCs w:val="32"/>
+        </w:rPr>
+      </w:pPr>
+      <w:r>
+        <w:rPr>
+          <w:rFonts w:ascii="Georgia" w:hAnsi="Georgia"/>
+          <w:spacing w:val="-1"/>
+          <w:sz w:val="32"/>
+          <w:szCs w:val="32"/>
+        </w:rPr>
+        <w:t>Before we talk about what an Object-Relational-Mapper is, it might be better to talk about </w:t>
+      </w:r>
+      <w:hyperlink r:id="rId19" w:tgtFrame="_blank" w:history="1">
+        <w:r>
+          <w:rPr>
+            <w:rStyle w:val="Hyperlink"/>
+            <w:rFonts w:ascii="Georgia" w:hAnsi="Georgia"/>
+            <w:spacing w:val="-1"/>
+            <w:sz w:val="32"/>
+            <w:szCs w:val="32"/>
+          </w:rPr>
+          <w:t>Object-Relational-Mapping</w:t>
+        </w:r>
+      </w:hyperlink>
+      <w:r>
+        <w:rPr>
+          <w:rFonts w:ascii="Georgia" w:hAnsi="Georgia"/>
+          <w:spacing w:val="-1"/>
+          <w:sz w:val="32"/>
+          <w:szCs w:val="32"/>
+        </w:rPr>
+        <w:t> as a concept first.</w:t>
+      </w:r>
+    </w:p>
+    <w:p>
+      <w:pPr>
+        <w:pStyle w:val="ic"/>
+        <w:shd w:val="clear" w:color="auto" w:fill="FFFFFF"/>
+        <w:spacing w:before="480" w:beforeAutospacing="0" w:after="0" w:afterAutospacing="0" w:line="480" w:lineRule="atLeast"/>
+        <w:rPr>
+          <w:rFonts w:ascii="Georgia" w:hAnsi="Georgia"/>
+          <w:spacing w:val="-1"/>
+          <w:sz w:val="32"/>
+          <w:szCs w:val="32"/>
+        </w:rPr>
+      </w:pPr>
+      <w:r>
+        <w:rPr>
+          <w:rFonts w:ascii="Georgia" w:hAnsi="Georgia"/>
+          <w:spacing w:val="-1"/>
+          <w:sz w:val="32"/>
+          <w:szCs w:val="32"/>
+        </w:rPr>
+        <w:t>Unless you’ve worked exclusively with NoSQL databases, you’ve likely written your fair share of SQL queries. They usually look something like this:</w:t>
+      </w:r>
+    </w:p>
+    <w:p>
+      <w:pPr>
+        <w:pStyle w:val="HTMLPreformatted"/>
+      </w:pPr>
+      <w:r>
+        <w:rPr>
+          <w:rStyle w:val="jk"/>
+          <w:spacing w:val="-5"/>
+          <w:sz w:val="24"/>
+          <w:szCs w:val="24"/>
+        </w:rPr>
+        <w:t>SELECT * FROM users WHERE email = 'test@test.com';</w:t>
+      </w:r>
+    </w:p>
+    <w:p>
+      <w:pPr>
+        <w:pStyle w:val="ic"/>
+        <w:shd w:val="clear" w:color="auto" w:fill="FFFFFF"/>
+        <w:spacing w:before="480" w:beforeAutospacing="0" w:after="0" w:afterAutospacing="0" w:line="480" w:lineRule="atLeast"/>
+        <w:rPr>
+          <w:rFonts w:ascii="Georgia" w:hAnsi="Georgia"/>
+          <w:spacing w:val="-1"/>
+          <w:sz w:val="32"/>
+          <w:szCs w:val="32"/>
+        </w:rPr>
+      </w:pPr>
+      <w:r>
+        <w:rPr>
+          <w:rFonts w:ascii="Georgia" w:hAnsi="Georgia"/>
+          <w:spacing w:val="-1"/>
+          <w:sz w:val="32"/>
+          <w:szCs w:val="32"/>
+        </w:rPr>
+        <w:t>Object-relational-mapping is the idea of being able to write queries like the one above, as well as much more complicated ones, using the object-oriented paradigm of your preferred programming language.</w:t>
+      </w:r>
+    </w:p>
+    <w:p>
+      <w:pPr>
+        <w:pStyle w:val="ic"/>
+        <w:shd w:val="clear" w:color="auto" w:fill="FFFFFF"/>
+        <w:spacing w:before="480" w:beforeAutospacing="0" w:after="0" w:afterAutospacing="0" w:line="480" w:lineRule="atLeast"/>
+        <w:rPr>
+          <w:rFonts w:ascii="Georgia" w:hAnsi="Georgia"/>
+          <w:spacing w:val="-1"/>
+          <w:sz w:val="32"/>
+          <w:szCs w:val="32"/>
+        </w:rPr>
+      </w:pPr>
+      <w:r>
+        <w:rPr>
+          <w:rFonts w:ascii="Georgia" w:hAnsi="Georgia"/>
+          <w:spacing w:val="-1"/>
+          <w:sz w:val="32"/>
+          <w:szCs w:val="32"/>
+        </w:rPr>
+        <w:t>Long story short, we are trying to interact with our database using our language of choice </w:t>
+      </w:r>
+      <w:r>
+        <w:rPr>
+          <w:rStyle w:val="Emphasis"/>
+          <w:rFonts w:ascii="Georgia" w:hAnsi="Georgia"/>
+          <w:spacing w:val="-1"/>
+          <w:sz w:val="32"/>
+          <w:szCs w:val="32"/>
+        </w:rPr>
+        <w:t>instead</w:t>
+      </w:r>
+      <w:r>
+        <w:rPr>
+          <w:rFonts w:ascii="Georgia" w:hAnsi="Georgia"/>
+          <w:spacing w:val="-1"/>
+          <w:sz w:val="32"/>
+          <w:szCs w:val="32"/>
+        </w:rPr>
+        <w:t> of SQL.</w:t>
+      </w:r>
+    </w:p>
+    <w:p>
+      <w:pPr>
+        <w:pStyle w:val="ic"/>
+        <w:shd w:val="clear" w:color="auto" w:fill="FFFFFF"/>
+        <w:spacing w:before="480" w:beforeAutospacing="0" w:after="0" w:afterAutospacing="0" w:line="480" w:lineRule="atLeast"/>
+        <w:rPr>
+          <w:rFonts w:ascii="Georgia" w:hAnsi="Georgia"/>
+          <w:spacing w:val="-1"/>
+          <w:sz w:val="32"/>
+          <w:szCs w:val="32"/>
+        </w:rPr>
+      </w:pPr>
+      <w:r>
+        <w:rPr>
+          <w:rFonts w:ascii="Georgia" w:hAnsi="Georgia"/>
+          <w:spacing w:val="-1"/>
+          <w:sz w:val="32"/>
+          <w:szCs w:val="32"/>
+        </w:rPr>
+        <w:t>Here’s where the Object-relational-</w:t>
+      </w:r>
+      <w:r>
+        <w:rPr>
+          <w:rStyle w:val="Strong"/>
+          <w:rFonts w:ascii="Georgia" w:hAnsi="Georgia"/>
+          <w:spacing w:val="-1"/>
+          <w:sz w:val="32"/>
+          <w:szCs w:val="32"/>
+        </w:rPr>
+        <w:t>mapper</w:t>
+      </w:r>
+      <w:r>
+        <w:rPr>
+          <w:rFonts w:ascii="Georgia" w:hAnsi="Georgia"/>
+          <w:spacing w:val="-1"/>
+          <w:sz w:val="32"/>
+          <w:szCs w:val="32"/>
+        </w:rPr>
+        <w:t xml:space="preserve"> comes in. When most people say “ORM” they are referring to a library that </w:t>
+      </w:r>
+      <w:r>
+        <w:rPr>
+          <w:rFonts w:ascii="Georgia" w:hAnsi="Georgia"/>
+          <w:spacing w:val="-1"/>
+          <w:sz w:val="32"/>
+          <w:szCs w:val="32"/>
+        </w:rPr>
+        <w:lastRenderedPageBreak/>
+        <w:t>implements this technique. For example, the above query would now look something like this:</w:t>
+      </w:r>
+    </w:p>
+    <w:p>
+      <w:pPr>
+        <w:pStyle w:val="HTMLPreformatted"/>
+      </w:pPr>
+      <w:r>
+        <w:rPr>
+          <w:rStyle w:val="jk"/>
+          <w:spacing w:val="-5"/>
+          <w:sz w:val="24"/>
+          <w:szCs w:val="24"/>
+        </w:rPr>
+        <w:t xml:space="preserve">var </w:t>
+      </w:r>
+      <w:proofErr w:type="spellStart"/>
+      <w:r>
+        <w:rPr>
+          <w:rStyle w:val="jk"/>
+          <w:spacing w:val="-5"/>
+          <w:sz w:val="24"/>
+          <w:szCs w:val="24"/>
+        </w:rPr>
+        <w:t>orm</w:t>
+      </w:r>
+      <w:proofErr w:type="spellEnd"/>
+      <w:r>
+        <w:rPr>
+          <w:rStyle w:val="jk"/>
+          <w:spacing w:val="-5"/>
+          <w:sz w:val="24"/>
+          <w:szCs w:val="24"/>
+        </w:rPr>
+        <w:t xml:space="preserve"> = require('generic-</w:t>
+      </w:r>
+      <w:proofErr w:type="spellStart"/>
+      <w:r>
+        <w:rPr>
+          <w:rStyle w:val="jk"/>
+          <w:spacing w:val="-5"/>
+          <w:sz w:val="24"/>
+          <w:szCs w:val="24"/>
+        </w:rPr>
+        <w:t>orm</w:t>
+      </w:r>
+      <w:proofErr w:type="spellEnd"/>
+      <w:r>
+        <w:rPr>
+          <w:rStyle w:val="jk"/>
+          <w:spacing w:val="-5"/>
+          <w:sz w:val="24"/>
+          <w:szCs w:val="24"/>
+        </w:rPr>
+        <w:t>-</w:t>
+      </w:r>
+      <w:proofErr w:type="spellStart"/>
+      <w:r>
+        <w:rPr>
+          <w:rStyle w:val="jk"/>
+          <w:spacing w:val="-5"/>
+          <w:sz w:val="24"/>
+          <w:szCs w:val="24"/>
+        </w:rPr>
+        <w:t>libarry</w:t>
+      </w:r>
+      <w:proofErr w:type="spellEnd"/>
+      <w:r>
+        <w:rPr>
+          <w:rStyle w:val="jk"/>
+          <w:spacing w:val="-5"/>
+          <w:sz w:val="24"/>
+          <w:szCs w:val="24"/>
+        </w:rPr>
+        <w:t>'</w:t>
+      </w:r>
+      <w:proofErr w:type="gramStart"/>
+      <w:r>
+        <w:rPr>
+          <w:rStyle w:val="jk"/>
+          <w:spacing w:val="-5"/>
+          <w:sz w:val="24"/>
+          <w:szCs w:val="24"/>
+        </w:rPr>
+        <w:t>);var</w:t>
+      </w:r>
+      <w:proofErr w:type="gramEnd"/>
+      <w:r>
+        <w:rPr>
+          <w:rStyle w:val="jk"/>
+          <w:spacing w:val="-5"/>
+          <w:sz w:val="24"/>
+          <w:szCs w:val="24"/>
+        </w:rPr>
+        <w:t xml:space="preserve"> user = </w:t>
+      </w:r>
+      <w:proofErr w:type="spellStart"/>
+      <w:r>
+        <w:rPr>
+          <w:rStyle w:val="jk"/>
+          <w:spacing w:val="-5"/>
+          <w:sz w:val="24"/>
+          <w:szCs w:val="24"/>
+        </w:rPr>
+        <w:t>orm</w:t>
+      </w:r>
+      <w:proofErr w:type="spellEnd"/>
+      <w:r>
+        <w:rPr>
+          <w:rStyle w:val="jk"/>
+          <w:spacing w:val="-5"/>
+          <w:sz w:val="24"/>
+          <w:szCs w:val="24"/>
+        </w:rPr>
+        <w:t>("users").where({ email: 'test@test.com' });</w:t>
+      </w:r>
+    </w:p>
+    <w:p>
+      <w:pPr>
+        <w:pStyle w:val="ic"/>
+        <w:shd w:val="clear" w:color="auto" w:fill="FFFFFF"/>
+        <w:spacing w:before="480" w:beforeAutospacing="0" w:after="0" w:afterAutospacing="0" w:line="480" w:lineRule="atLeast"/>
+        <w:rPr>
+          <w:rFonts w:ascii="Georgia" w:hAnsi="Georgia"/>
+          <w:spacing w:val="-1"/>
+          <w:sz w:val="32"/>
+          <w:szCs w:val="32"/>
+        </w:rPr>
+      </w:pPr>
+      <w:r>
+        <w:rPr>
+          <w:rFonts w:ascii="Georgia" w:hAnsi="Georgia"/>
+          <w:spacing w:val="-1"/>
+          <w:sz w:val="32"/>
+          <w:szCs w:val="32"/>
+        </w:rPr>
+        <w:t>As you can see, we are using an imaginary ORM library to execute the exact same query, except we can write it in JavaScript (or whatever language you’re using). We can use the same languages we know and love, and also abstract away some of the complexity of interfacing with a database.</w:t>
+      </w:r>
+    </w:p>
+    <w:p>
+      <w:pPr>
+        <w:pStyle w:val="ic"/>
+        <w:shd w:val="clear" w:color="auto" w:fill="FFFFFF"/>
+        <w:spacing w:before="480" w:beforeAutospacing="0" w:after="0" w:afterAutospacing="0" w:line="480" w:lineRule="atLeast"/>
+        <w:rPr>
+          <w:rFonts w:ascii="Georgia" w:hAnsi="Georgia"/>
+          <w:spacing w:val="-1"/>
+          <w:sz w:val="32"/>
+          <w:szCs w:val="32"/>
+        </w:rPr>
+      </w:pPr>
+      <w:r>
+        <w:rPr>
+          <w:rFonts w:ascii="Georgia" w:hAnsi="Georgia"/>
+          <w:spacing w:val="-1"/>
+          <w:sz w:val="32"/>
+          <w:szCs w:val="32"/>
+        </w:rPr>
+        <w:t xml:space="preserve">As with any technique, there are </w:t>
+      </w:r>
+      <w:proofErr w:type="spellStart"/>
+      <w:r>
+        <w:rPr>
+          <w:rFonts w:ascii="Georgia" w:hAnsi="Georgia"/>
+          <w:spacing w:val="-1"/>
+          <w:sz w:val="32"/>
+          <w:szCs w:val="32"/>
+        </w:rPr>
+        <w:t>tradeoffs</w:t>
+      </w:r>
+      <w:proofErr w:type="spellEnd"/>
+      <w:r>
+        <w:rPr>
+          <w:rFonts w:ascii="Georgia" w:hAnsi="Georgia"/>
+          <w:spacing w:val="-1"/>
+          <w:sz w:val="32"/>
+          <w:szCs w:val="32"/>
+        </w:rPr>
+        <w:t xml:space="preserve"> that should be considered when using an ORM.</w:t>
+      </w:r>
+    </w:p>
+    <w:p/>
+    <w:p/>
+    <w:p>
+      <w:pPr>
+        <w:pStyle w:val="Heading1"/>
+        <w:shd w:val="clear" w:color="auto" w:fill="FFFFFF"/>
+        <w:spacing w:before="0"/>
+        <w:jc w:val="both"/>
+        <w:rPr>
+          <w:rFonts w:ascii="Arial" w:hAnsi="Arial" w:cs="Arial"/>
+          <w:color w:val="181717"/>
+          <w:sz w:val="39"/>
+          <w:szCs w:val="39"/>
+          <w:lang w:val="en-IN" w:eastAsia="en-IN"/>
+        </w:rPr>
+      </w:pPr>
+      <w:r>
+        <w:rPr>
+          <w:rFonts w:ascii="Arial" w:hAnsi="Arial" w:cs="Arial"/>
+          <w:b/>
+          <w:bCs/>
+          <w:color w:val="181717"/>
+          <w:sz w:val="39"/>
+          <w:szCs w:val="39"/>
+        </w:rPr>
+        <w:t>What is Entity Framework?</w:t>
+      </w:r>
+    </w:p>
+    <w:p>
+      <w:pPr>
+        <w:pStyle w:val="NormalWeb"/>
+        <w:shd w:val="clear" w:color="auto" w:fill="FFFFFF"/>
+        <w:spacing w:before="0" w:beforeAutospacing="0"/>
+        <w:jc w:val="both"/>
+        <w:rPr>
+          <w:rFonts w:ascii="Verdana" w:hAnsi="Verdana"/>
+          <w:color w:val="181717"/>
+        </w:rPr>
+      </w:pPr>
+      <w:r>
+        <w:rPr>
+          <w:rFonts w:ascii="Verdana" w:hAnsi="Verdana"/>
+          <w:color w:val="181717"/>
+        </w:rPr>
+        <w:t xml:space="preserve">Prior to .NET 3.5, we (developers) often used to write ADO.NET code or Enterprise Data Access Block to save or retrieve application data from the underlying database. We used to open a connection to the database, create a </w:t>
+      </w:r>
+      <w:proofErr w:type="spellStart"/>
+      <w:r>
+        <w:rPr>
+          <w:rFonts w:ascii="Verdana" w:hAnsi="Verdana"/>
+          <w:color w:val="181717"/>
+        </w:rPr>
+        <w:t>DataSet</w:t>
+      </w:r>
+      <w:proofErr w:type="spellEnd"/>
+      <w:r>
+        <w:rPr>
+          <w:rFonts w:ascii="Verdana" w:hAnsi="Verdana"/>
+          <w:color w:val="181717"/>
+        </w:rPr>
+        <w:t xml:space="preserve"> to fetch or submit the data to the database, convert data from the </w:t>
+      </w:r>
+      <w:proofErr w:type="spellStart"/>
+      <w:r>
+        <w:rPr>
+          <w:rFonts w:ascii="Verdana" w:hAnsi="Verdana"/>
+          <w:color w:val="181717"/>
+        </w:rPr>
+        <w:t>DataSet</w:t>
+      </w:r>
+      <w:proofErr w:type="spellEnd"/>
+      <w:r>
+        <w:rPr>
+          <w:rFonts w:ascii="Verdana" w:hAnsi="Verdana"/>
+          <w:color w:val="181717"/>
+        </w:rPr>
+        <w:t xml:space="preserve"> to .NET objects or vice-versa to apply business rules. This was a cumbersome and error prone process. Microsoft has provided a framework called "Entity Framework" to automate all these database related activities for your application.</w:t>
+      </w:r>
+    </w:p>
+    <w:p>
+      <w:pPr>
+        <w:pStyle w:val="NormalWeb"/>
+        <w:shd w:val="clear" w:color="auto" w:fill="FFFFFF"/>
+        <w:spacing w:before="0" w:beforeAutospacing="0"/>
+        <w:jc w:val="both"/>
+        <w:rPr>
+          <w:rFonts w:ascii="Verdana" w:hAnsi="Verdana"/>
+          <w:color w:val="181717"/>
+        </w:rPr>
+      </w:pPr>
+      <w:r>
+        <w:rPr>
+          <w:rFonts w:ascii="Verdana" w:hAnsi="Verdana"/>
+          <w:color w:val="181717"/>
+        </w:rPr>
+        <w:t>Entity Framework is an open-source </w:t>
+      </w:r>
+      <w:hyperlink r:id="rId20" w:tgtFrame="_blank" w:tooltip="Object-relational Mapping" w:history="1">
+        <w:r>
+          <w:rPr>
+            <w:rStyle w:val="Hyperlink"/>
+            <w:rFonts w:ascii="Verdana" w:hAnsi="Verdana"/>
+            <w:color w:val="007BFF"/>
+          </w:rPr>
+          <w:t>ORM framework</w:t>
+        </w:r>
+      </w:hyperlink>
+      <w:r>
+        <w:rPr>
+          <w:rFonts w:ascii="Verdana" w:hAnsi="Verdana"/>
+          <w:color w:val="181717"/>
+        </w:rPr>
+        <w:t> for .NET applications supported by Microsoft. It enables developers to work with data using objects of domain specific classes without focusing on the underlying database tables and columns where this data is stored. With the Entity Framework, developers can work at a higher level of abstraction when they deal with data, and can create and maintain data-oriented applications with less code compared with traditional applications.</w:t>
+      </w:r>
+    </w:p>
+    <w:p>
+      <w:pPr>
+        <w:pStyle w:val="NormalWeb"/>
+        <w:shd w:val="clear" w:color="auto" w:fill="FFFFFF"/>
+        <w:spacing w:before="0" w:beforeAutospacing="0"/>
+        <w:jc w:val="both"/>
+        <w:rPr>
+          <w:rFonts w:ascii="Verdana" w:hAnsi="Verdana"/>
+          <w:color w:val="181717"/>
+        </w:rPr>
+      </w:pPr>
+      <w:r>
+        <w:rPr>
+          <w:rFonts w:ascii="Verdana" w:hAnsi="Verdana"/>
+          <w:color w:val="181717"/>
+        </w:rPr>
+        <w:t>Official Definition: “Entity Framework is an object-relational mapper (O/RM) that enables .NET developers to work with a database using .NET objects. It eliminates the need for most of the data-access code that developers usually need to write.”</w:t>
+      </w:r>
+    </w:p>
+    <w:p>
+      <w:pPr>
+        <w:pStyle w:val="NormalWeb"/>
+        <w:shd w:val="clear" w:color="auto" w:fill="FFFFFF"/>
+        <w:spacing w:before="0" w:beforeAutospacing="0"/>
+        <w:jc w:val="both"/>
+        <w:rPr>
+          <w:rFonts w:ascii="Verdana" w:hAnsi="Verdana"/>
+          <w:color w:val="181717"/>
+        </w:rPr>
+      </w:pPr>
+      <w:r>
+        <w:rPr>
+          <w:rFonts w:ascii="Verdana" w:hAnsi="Verdana"/>
+          <w:color w:val="181717"/>
+        </w:rPr>
+        <w:t>The following figure illustrates where the Entity Framework fits into your application.</w:t>
+      </w:r>
+    </w:p>
+    <w:p>
+      <w:r>
+        <w:rPr>
+          <w:noProof/>
+          <w:color w:val="007BFF"/>
+        </w:rPr>
+        <w:lastRenderedPageBreak/>
+        <w:drawing>
+          <wp:inline distT="0" distB="0" distL="0" distR="0" wp14:anchorId="71FC916B" wp14:editId="5030CC75">
+            <wp:extent cx="3181350" cy="3857625"/>
+            <wp:effectExtent l="0" t="0" r="0" b="9525"/>
+            <wp:docPr id="16" name="Picture 16">
+              <a:hlinkClick xmlns:a="http://schemas.openxmlformats.org/drawingml/2006/main" r:id="rId21" tgtFrame="&quot;_blank&quot;"/>
+            </wp:docPr>
+            <wp:cNvGraphicFramePr>
+              <a:graphicFrameLocks xmlns:a="http://schemas.openxmlformats.org/drawingml/2006/main" noChangeAspect="1"/>
+            </wp:cNvGraphicFramePr>
+            <a:graphic xmlns:a="http://schemas.openxmlformats.org/drawingml/2006/main">
+              <a:graphicData uri="http://schemas.openxmlformats.org/drawingml/2006/picture">
+                <pic:pic xmlns:pic="http://schemas.openxmlformats.org/drawingml/2006/picture">
+                  <pic:nvPicPr>
+                    <pic:cNvPr id="0" name="Picture 1">
+                      <a:hlinkClick r:id="rId21" tgtFrame="&quot;_blank&quot;"/>
+                    </pic:cNvPr>
+                    <pic:cNvPicPr>
+                      <a:picLocks noChangeAspect="1" noChangeArrowheads="1"/>
+                    </pic:cNvPicPr>
+                  </pic:nvPicPr>
+                  <pic:blipFill>
+                    <a:blip r:embed="rId22">
+                      <a:extLst>
+                        <a:ext uri="{28A0092B-C50C-407E-A947-70E740481C1C}">
+                          <a14:useLocalDpi xmlns:a14="http://schemas.microsoft.com/office/drawing/2010/main" val="0"/>
+                        </a:ext>
+                      </a:extLst>
+                    </a:blip>
+                    <a:srcRect/>
+                    <a:stretch>
+                      <a:fillRect/>
+                    </a:stretch>
+                  </pic:blipFill>
+                  <pic:spPr bwMode="auto">
+                    <a:xfrm>
+                      <a:off x="0" y="0"/>
+                      <a:ext cx="3181350" cy="3857625"/>
+                    </a:xfrm>
+                    <a:prstGeom prst="rect">
+                      <a:avLst/>
+                    </a:prstGeom>
+                    <a:noFill/>
+                    <a:ln>
+                      <a:noFill/>
+                    </a:ln>
+                  </pic:spPr>
+                </pic:pic>
+              </a:graphicData>
+            </a:graphic>
+          </wp:inline>
+        </w:drawing>
+      </w:r>
+    </w:p>
+    <w:p>
+      <w:pPr>
+        <w:pStyle w:val="NormalWeb"/>
+        <w:shd w:val="clear" w:color="auto" w:fill="FFFFFF"/>
+        <w:spacing w:before="0" w:beforeAutospacing="0"/>
+        <w:jc w:val="both"/>
+        <w:rPr>
+          <w:rFonts w:ascii="Verdana" w:hAnsi="Verdana"/>
+          <w:color w:val="181717"/>
+        </w:rPr>
+      </w:pPr>
+      <w:r>
+        <w:rPr>
+          <w:rFonts w:ascii="Verdana" w:hAnsi="Verdana"/>
+          <w:color w:val="181717"/>
+        </w:rPr>
+        <w:t>As per the above figure, Entity Framework fits between the business entities (domain classes) and the database. It saves data stored in the properties of business entities and also retrieves data from the database and converts it to business entities objects automatically.</w:t>
+      </w:r>
+    </w:p>
+    <w:p>
+      <w:pPr>
+        <w:pStyle w:val="Heading2"/>
+        <w:shd w:val="clear" w:color="auto" w:fill="FFFFFF"/>
+        <w:jc w:val="both"/>
+        <w:rPr>
+          <w:rFonts w:ascii="Arial" w:hAnsi="Arial" w:cs="Arial"/>
+          <w:b w:val="0"/>
+          <w:bCs w:val="0"/>
+          <w:color w:val="181717"/>
+          <w:sz w:val="35"/>
+          <w:szCs w:val="35"/>
+        </w:rPr>
+      </w:pPr>
+      <w:r>
+        <w:rPr>
+          <w:rFonts w:ascii="Arial" w:hAnsi="Arial" w:cs="Arial"/>
+          <w:b w:val="0"/>
+          <w:bCs w:val="0"/>
+          <w:color w:val="181717"/>
+          <w:sz w:val="35"/>
+          <w:szCs w:val="35"/>
+        </w:rPr>
+        <w:t>Entity Framework Features</w:t>
+      </w:r>
+    </w:p>
+    <w:p>
+      <w:pPr>
+        <w:numPr>
+          <w:ilvl w:val="0"/>
+          <w:numId w:val="6"/>
+        </w:numPr>
+        <w:shd w:val="clear" w:color="auto" w:fill="FFFFFF"/>
+        <w:spacing w:before="100" w:beforeAutospacing="1" w:after="100" w:afterAutospacing="1"/>
+        <w:jc w:val="both"/>
+        <w:rPr>
+          <w:rFonts w:ascii="Verdana" w:hAnsi="Verdana"/>
+          <w:color w:val="181717"/>
+        </w:rPr>
+      </w:pPr>
+      <w:r>
+        <w:rPr>
+          <w:rFonts w:ascii="Verdana" w:hAnsi="Verdana"/>
+          <w:b/>
+          <w:bCs/>
+          <w:color w:val="181717"/>
+        </w:rPr>
+        <w:t>Cross-platform:</w:t>
+      </w:r>
+      <w:r>
+        <w:rPr>
+          <w:rFonts w:ascii="Verdana" w:hAnsi="Verdana"/>
+          <w:color w:val="181717"/>
+        </w:rPr>
+        <w:t> EF Core is a cross-platform framework which can run on Windows, Linux and Mac.</w:t>
+      </w:r>
+    </w:p>
+    <w:p>
+      <w:pPr>
+        <w:numPr>
+          <w:ilvl w:val="0"/>
+          <w:numId w:val="6"/>
+        </w:numPr>
+        <w:shd w:val="clear" w:color="auto" w:fill="FFFFFF"/>
+        <w:spacing w:before="100" w:beforeAutospacing="1" w:after="100" w:afterAutospacing="1"/>
+        <w:jc w:val="both"/>
+        <w:rPr>
+          <w:rFonts w:ascii="Verdana" w:hAnsi="Verdana"/>
+          <w:color w:val="181717"/>
+        </w:rPr>
+      </w:pPr>
+      <w:r>
+        <w:rPr>
+          <w:rFonts w:ascii="Verdana" w:hAnsi="Verdana"/>
+          <w:b/>
+          <w:bCs/>
+          <w:color w:val="181717"/>
+        </w:rPr>
+        <w:t>Modelling:</w:t>
+      </w:r>
+      <w:r>
+        <w:rPr>
+          <w:rFonts w:ascii="Verdana" w:hAnsi="Verdana"/>
+          <w:color w:val="181717"/>
+        </w:rPr>
+        <w:t> EF (Entity Framework) creates an EDM (Entity Data Model) based on POCO (Plain Old CLR Object) entities with get/set properties of different data types. It uses this model when querying or saving entity data to the underlying database.</w:t>
+      </w:r>
+    </w:p>
+    <w:p>
+      <w:pPr>
+        <w:numPr>
+          <w:ilvl w:val="0"/>
+          <w:numId w:val="6"/>
+        </w:numPr>
+        <w:shd w:val="clear" w:color="auto" w:fill="FFFFFF"/>
+        <w:spacing w:before="100" w:beforeAutospacing="1" w:after="100" w:afterAutospacing="1"/>
+        <w:jc w:val="both"/>
+        <w:rPr>
+          <w:rFonts w:ascii="Verdana" w:hAnsi="Verdana"/>
+          <w:color w:val="181717"/>
+        </w:rPr>
+      </w:pPr>
+      <w:r>
+        <w:rPr>
+          <w:rFonts w:ascii="Verdana" w:hAnsi="Verdana"/>
+          <w:b/>
+          <w:bCs/>
+          <w:color w:val="181717"/>
+        </w:rPr>
+        <w:t>Querying:</w:t>
+      </w:r>
+      <w:r>
+        <w:rPr>
+          <w:rFonts w:ascii="Verdana" w:hAnsi="Verdana"/>
+          <w:color w:val="181717"/>
+        </w:rPr>
+        <w:t> EF allows us to use LINQ queries (C#/VB.NET) to retrieve data from the underlying database. The database provider will translate this LINQ queries to the database-specific query language (e.g. SQL for a relational database). EF also allows us to execute raw SQL queries directly to the database.</w:t>
+      </w:r>
+    </w:p>
+    <w:p>
+      <w:pPr>
+        <w:numPr>
+          <w:ilvl w:val="0"/>
+          <w:numId w:val="6"/>
+        </w:numPr>
+        <w:shd w:val="clear" w:color="auto" w:fill="FFFFFF"/>
+        <w:spacing w:before="100" w:beforeAutospacing="1" w:after="100" w:afterAutospacing="1"/>
+        <w:jc w:val="both"/>
+        <w:rPr>
+          <w:rFonts w:ascii="Verdana" w:hAnsi="Verdana"/>
+          <w:color w:val="181717"/>
+        </w:rPr>
+      </w:pPr>
+      <w:r>
+        <w:rPr>
+          <w:rFonts w:ascii="Verdana" w:hAnsi="Verdana"/>
+          <w:b/>
+          <w:bCs/>
+          <w:color w:val="181717"/>
+        </w:rPr>
+        <w:t>Change Tracking:</w:t>
+      </w:r>
+      <w:r>
+        <w:rPr>
+          <w:rFonts w:ascii="Verdana" w:hAnsi="Verdana"/>
+          <w:color w:val="181717"/>
+        </w:rPr>
+        <w:t> EF keeps track of changes occurred to instances of your entities (Property values) which need to be submitted to the database.</w:t>
+      </w:r>
+    </w:p>
+    <w:p>
+      <w:pPr>
+        <w:numPr>
+          <w:ilvl w:val="0"/>
+          <w:numId w:val="6"/>
+        </w:numPr>
+        <w:shd w:val="clear" w:color="auto" w:fill="FFFFFF"/>
+        <w:spacing w:before="100" w:beforeAutospacing="1" w:after="100" w:afterAutospacing="1"/>
+        <w:jc w:val="both"/>
+        <w:rPr>
+          <w:rFonts w:ascii="Verdana" w:hAnsi="Verdana"/>
+          <w:color w:val="181717"/>
+        </w:rPr>
+      </w:pPr>
+      <w:r>
+        <w:rPr>
+          <w:rFonts w:ascii="Verdana" w:hAnsi="Verdana"/>
+          <w:b/>
+          <w:bCs/>
+          <w:color w:val="181717"/>
+        </w:rPr>
+        <w:t>Saving:</w:t>
+      </w:r>
+      <w:r>
+        <w:rPr>
+          <w:rFonts w:ascii="Verdana" w:hAnsi="Verdana"/>
+          <w:color w:val="181717"/>
+        </w:rPr>
+        <w:t> EF executes INSERT, UPDATE, and DELETE commands to the database based on the changes occurred to your entities when you call the </w:t>
+      </w:r>
+      <w:proofErr w:type="spellStart"/>
+      <w:proofErr w:type="gramStart"/>
+      <w:r>
+        <w:rPr>
+          <w:rStyle w:val="HTMLCode"/>
+          <w:rFonts w:ascii="Consolas" w:hAnsi="Consolas"/>
+          <w:color w:val="000000"/>
+          <w:bdr w:val="single" w:sz="6" w:space="0" w:color="AFB2B5" w:frame="1"/>
+          <w:shd w:val="clear" w:color="auto" w:fill="F9F9F9"/>
+        </w:rPr>
+        <w:t>SaveChanges</w:t>
+      </w:r>
+      <w:proofErr w:type="spellEnd"/>
+      <w:r>
+        <w:rPr>
+          <w:rStyle w:val="HTMLCode"/>
+          <w:rFonts w:ascii="Consolas" w:hAnsi="Consolas"/>
+          <w:color w:val="000000"/>
+          <w:bdr w:val="single" w:sz="6" w:space="0" w:color="AFB2B5" w:frame="1"/>
+          <w:shd w:val="clear" w:color="auto" w:fill="F9F9F9"/>
+        </w:rPr>
+        <w:t>(</w:t>
+      </w:r>
+      <w:proofErr w:type="gramEnd"/>
+      <w:r>
+        <w:rPr>
+          <w:rStyle w:val="HTMLCode"/>
+          <w:rFonts w:ascii="Consolas" w:hAnsi="Consolas"/>
+          <w:color w:val="000000"/>
+          <w:bdr w:val="single" w:sz="6" w:space="0" w:color="AFB2B5" w:frame="1"/>
+          <w:shd w:val="clear" w:color="auto" w:fill="F9F9F9"/>
+        </w:rPr>
+        <w:t>)</w:t>
+      </w:r>
+      <w:r>
+        <w:rPr>
+          <w:rFonts w:ascii="Verdana" w:hAnsi="Verdana"/>
+          <w:color w:val="181717"/>
+        </w:rPr>
+        <w:t> method. EF also provides the asynchronous </w:t>
+      </w:r>
+      <w:proofErr w:type="spellStart"/>
+      <w:proofErr w:type="gramStart"/>
+      <w:r>
+        <w:rPr>
+          <w:rStyle w:val="HTMLCode"/>
+          <w:rFonts w:ascii="Consolas" w:hAnsi="Consolas"/>
+          <w:color w:val="000000"/>
+          <w:bdr w:val="single" w:sz="6" w:space="0" w:color="AFB2B5" w:frame="1"/>
+          <w:shd w:val="clear" w:color="auto" w:fill="F9F9F9"/>
+        </w:rPr>
+        <w:t>SaveChangesAsync</w:t>
+      </w:r>
+      <w:proofErr w:type="spellEnd"/>
+      <w:r>
+        <w:rPr>
+          <w:rStyle w:val="HTMLCode"/>
+          <w:rFonts w:ascii="Consolas" w:hAnsi="Consolas"/>
+          <w:color w:val="000000"/>
+          <w:bdr w:val="single" w:sz="6" w:space="0" w:color="AFB2B5" w:frame="1"/>
+          <w:shd w:val="clear" w:color="auto" w:fill="F9F9F9"/>
+        </w:rPr>
+        <w:t>(</w:t>
+      </w:r>
+      <w:proofErr w:type="gramEnd"/>
+      <w:r>
+        <w:rPr>
+          <w:rStyle w:val="HTMLCode"/>
+          <w:rFonts w:ascii="Consolas" w:hAnsi="Consolas"/>
+          <w:color w:val="000000"/>
+          <w:bdr w:val="single" w:sz="6" w:space="0" w:color="AFB2B5" w:frame="1"/>
+          <w:shd w:val="clear" w:color="auto" w:fill="F9F9F9"/>
+        </w:rPr>
+        <w:t>)</w:t>
+      </w:r>
+      <w:r>
+        <w:rPr>
+          <w:rFonts w:ascii="Verdana" w:hAnsi="Verdana"/>
+          <w:color w:val="181717"/>
+        </w:rPr>
+        <w:t> method.</w:t>
+      </w:r>
+    </w:p>
+    <w:p>
+      <w:pPr>
+        <w:numPr>
+          <w:ilvl w:val="0"/>
+          <w:numId w:val="6"/>
+        </w:numPr>
+        <w:shd w:val="clear" w:color="auto" w:fill="FFFFFF"/>
+        <w:spacing w:before="100" w:beforeAutospacing="1" w:after="100" w:afterAutospacing="1"/>
+        <w:jc w:val="both"/>
+        <w:rPr>
+          <w:rFonts w:ascii="Verdana" w:hAnsi="Verdana"/>
+          <w:color w:val="181717"/>
+        </w:rPr>
+      </w:pPr>
+      <w:r>
+        <w:rPr>
+          <w:rFonts w:ascii="Verdana" w:hAnsi="Verdana"/>
+          <w:b/>
+          <w:bCs/>
+          <w:color w:val="181717"/>
+        </w:rPr>
+        <w:t>Concurrency:</w:t>
+      </w:r>
+      <w:r>
+        <w:rPr>
+          <w:rFonts w:ascii="Verdana" w:hAnsi="Verdana"/>
+          <w:color w:val="181717"/>
+        </w:rPr>
+        <w:t> EF uses Optimistic Concurrency by default to protect overwriting changes made by another user since data was fetched from the database.</w:t>
+      </w:r>
+    </w:p>
+    <w:p>
+      <w:pPr>
+        <w:numPr>
+          <w:ilvl w:val="0"/>
+          <w:numId w:val="6"/>
+        </w:numPr>
+        <w:shd w:val="clear" w:color="auto" w:fill="FFFFFF"/>
+        <w:spacing w:before="100" w:beforeAutospacing="1" w:after="100" w:afterAutospacing="1"/>
+        <w:jc w:val="both"/>
+        <w:rPr>
+          <w:rFonts w:ascii="Verdana" w:hAnsi="Verdana"/>
+          <w:color w:val="181717"/>
+        </w:rPr>
+      </w:pPr>
+      <w:r>
+        <w:rPr>
+          <w:rFonts w:ascii="Verdana" w:hAnsi="Verdana"/>
+          <w:b/>
+          <w:bCs/>
+          <w:color w:val="181717"/>
+        </w:rPr>
+        <w:lastRenderedPageBreak/>
+        <w:t>Transactions:</w:t>
+      </w:r>
+      <w:r>
+        <w:rPr>
+          <w:rFonts w:ascii="Verdana" w:hAnsi="Verdana"/>
+          <w:color w:val="181717"/>
+        </w:rPr>
+        <w:t> EF performs automatic transaction management while querying or saving data. It also provides options to customize transaction management.</w:t>
+      </w:r>
+    </w:p>
+    <w:p>
+      <w:pPr>
+        <w:numPr>
+          <w:ilvl w:val="0"/>
+          <w:numId w:val="6"/>
+        </w:numPr>
+        <w:shd w:val="clear" w:color="auto" w:fill="FFFFFF"/>
+        <w:spacing w:before="100" w:beforeAutospacing="1" w:after="100" w:afterAutospacing="1"/>
+        <w:jc w:val="both"/>
+        <w:rPr>
+          <w:rFonts w:ascii="Verdana" w:hAnsi="Verdana"/>
+          <w:color w:val="181717"/>
+        </w:rPr>
+      </w:pPr>
+      <w:r>
+        <w:rPr>
+          <w:rFonts w:ascii="Verdana" w:hAnsi="Verdana"/>
+          <w:b/>
+          <w:bCs/>
+          <w:color w:val="181717"/>
+        </w:rPr>
+        <w:t>Caching:</w:t>
+      </w:r>
+      <w:r>
+        <w:rPr>
+          <w:rFonts w:ascii="Verdana" w:hAnsi="Verdana"/>
+          <w:color w:val="181717"/>
+        </w:rPr>
+        <w:t> EF includes first level of caching out of the box. So, repeated querying will return data from the cache instead of hitting the database.</w:t>
+      </w:r>
+    </w:p>
+    <w:p>
+      <w:pPr>
+        <w:numPr>
+          <w:ilvl w:val="0"/>
+          <w:numId w:val="6"/>
+        </w:numPr>
+        <w:shd w:val="clear" w:color="auto" w:fill="FFFFFF"/>
+        <w:spacing w:before="100" w:beforeAutospacing="1" w:after="100" w:afterAutospacing="1"/>
+        <w:jc w:val="both"/>
+        <w:rPr>
+          <w:rFonts w:ascii="Verdana" w:hAnsi="Verdana"/>
+          <w:color w:val="181717"/>
+        </w:rPr>
+      </w:pPr>
+      <w:r>
+        <w:rPr>
+          <w:rFonts w:ascii="Verdana" w:hAnsi="Verdana"/>
+          <w:b/>
+          <w:bCs/>
+          <w:color w:val="181717"/>
+        </w:rPr>
+        <w:t>Built-in Conventions:</w:t>
+      </w:r>
+      <w:r>
+        <w:rPr>
+          <w:rFonts w:ascii="Verdana" w:hAnsi="Verdana"/>
+          <w:color w:val="181717"/>
+        </w:rPr>
+        <w:t> EF follows conventions over the configuration programming pattern, and includes a set of default rules which automatically configure the EF model.</w:t>
+      </w:r>
+    </w:p>
+    <w:p>
+      <w:pPr>
+        <w:numPr>
+          <w:ilvl w:val="0"/>
+          <w:numId w:val="6"/>
+        </w:numPr>
+        <w:shd w:val="clear" w:color="auto" w:fill="FFFFFF"/>
+        <w:spacing w:before="100" w:beforeAutospacing="1" w:after="100" w:afterAutospacing="1"/>
+        <w:jc w:val="both"/>
+        <w:rPr>
+          <w:rFonts w:ascii="Verdana" w:hAnsi="Verdana"/>
+          <w:color w:val="181717"/>
+        </w:rPr>
+      </w:pPr>
+      <w:r>
+        <w:rPr>
+          <w:rFonts w:ascii="Verdana" w:hAnsi="Verdana"/>
+          <w:b/>
+          <w:bCs/>
+          <w:color w:val="181717"/>
+        </w:rPr>
+        <w:t>Configurations:</w:t>
+      </w:r>
+      <w:r>
+        <w:rPr>
+          <w:rFonts w:ascii="Verdana" w:hAnsi="Verdana"/>
+          <w:color w:val="181717"/>
+        </w:rPr>
+        <w:t> EF allows us to configure the EF model by using data annotation attributes or Fluent API to override default conventions.</w:t>
+      </w:r>
+    </w:p>
+    <w:p>
+      <w:pPr>
+        <w:numPr>
+          <w:ilvl w:val="0"/>
+          <w:numId w:val="6"/>
+        </w:numPr>
+        <w:shd w:val="clear" w:color="auto" w:fill="FFFFFF"/>
+        <w:spacing w:before="100" w:beforeAutospacing="1" w:after="100" w:afterAutospacing="1"/>
+        <w:jc w:val="both"/>
+        <w:rPr>
+          <w:rFonts w:ascii="Verdana" w:hAnsi="Verdana"/>
+          <w:color w:val="181717"/>
+        </w:rPr>
+      </w:pPr>
+      <w:r>
+        <w:rPr>
+          <w:rFonts w:ascii="Verdana" w:hAnsi="Verdana"/>
+          <w:b/>
+          <w:bCs/>
+          <w:color w:val="181717"/>
+        </w:rPr>
+        <w:t>Migrations:</w:t>
+      </w:r>
+      <w:r>
+        <w:rPr>
+          <w:rFonts w:ascii="Verdana" w:hAnsi="Verdana"/>
+          <w:color w:val="181717"/>
+        </w:rPr>
+        <w:t> EF provides a set of migration commands that can be executed on the NuGet Package Manager Console or the Command Line Interface to create or manage underlying database Schema.</w:t>
+      </w:r>
+    </w:p>
+    <w:p>
+      <w:pPr>
+        <w:pStyle w:val="Heading2"/>
+        <w:shd w:val="clear" w:color="auto" w:fill="FFFFFF"/>
+        <w:jc w:val="both"/>
+        <w:rPr>
+          <w:rFonts w:ascii="Arial" w:hAnsi="Arial" w:cs="Arial"/>
+          <w:b w:val="0"/>
+          <w:bCs w:val="0"/>
+          <w:color w:val="181717"/>
+          <w:sz w:val="35"/>
+          <w:szCs w:val="35"/>
+        </w:rPr>
+      </w:pPr>
+      <w:r>
+        <w:rPr>
+          <w:rFonts w:ascii="Arial" w:hAnsi="Arial" w:cs="Arial"/>
+          <w:b w:val="0"/>
+          <w:bCs w:val="0"/>
+          <w:color w:val="181717"/>
+          <w:sz w:val="35"/>
+          <w:szCs w:val="35"/>
+        </w:rPr>
+        <w:t>Entity Framework Latest Versions</w:t>
+      </w:r>
+    </w:p>
+    <w:p>
+      <w:pPr>
+        <w:pStyle w:val="NormalWeb"/>
+        <w:shd w:val="clear" w:color="auto" w:fill="FFFFFF"/>
+        <w:spacing w:before="0" w:beforeAutospacing="0"/>
+        <w:jc w:val="both"/>
+        <w:rPr>
+          <w:rFonts w:ascii="Verdana" w:hAnsi="Verdana"/>
+          <w:color w:val="181717"/>
+        </w:rPr>
+      </w:pPr>
+      <w:r>
+        <w:rPr>
+          <w:rFonts w:ascii="Verdana" w:hAnsi="Verdana"/>
+          <w:color w:val="181717"/>
+        </w:rPr>
+        <w:t>Microsoft introduced Entity Framework in 2008 with .NET Framework 3.5. Since then, it released many versions of Entity Framework. Currently, there are two latest versions of Entity Framework: EF 6 and EF Core. The following table lists important difference between EF 6 and EF Core.</w:t>
+      </w:r>
+    </w:p>
+    <w:p>
+      <w:r>
+        <w:rPr>
+          <w:noProof/>
+          <w:color w:val="007BFF"/>
+        </w:rPr>
+        <w:drawing>
+          <wp:inline distT="0" distB="0" distL="0" distR="0" wp14:anchorId="0163AC7D" wp14:editId="75CBB902">
+            <wp:extent cx="5715000" cy="2174240"/>
+            <wp:effectExtent l="0" t="0" r="0" b="0"/>
+            <wp:docPr id="4" name="Picture 4">
+              <a:hlinkClick xmlns:a="http://schemas.openxmlformats.org/drawingml/2006/main" r:id="rId23" tgtFrame="&quot;_blank&quot;"/>
+            </wp:docPr>
+            <wp:cNvGraphicFramePr>
+              <a:graphicFrameLocks xmlns:a="http://schemas.openxmlformats.org/drawingml/2006/main" noChangeAspect="1"/>
+            </wp:cNvGraphicFramePr>
+            <a:graphic xmlns:a="http://schemas.openxmlformats.org/drawingml/2006/main">
+              <a:graphicData uri="http://schemas.openxmlformats.org/drawingml/2006/picture">
+                <pic:pic xmlns:pic="http://schemas.openxmlformats.org/drawingml/2006/picture">
+                  <pic:nvPicPr>
+                    <pic:cNvPr id="0" name="Picture 2">
+                      <a:hlinkClick r:id="rId23" tgtFrame="&quot;_blank&quot;"/>
+                    </pic:cNvPr>
+                    <pic:cNvPicPr>
+                      <a:picLocks noChangeAspect="1" noChangeArrowheads="1"/>
+                    </pic:cNvPicPr>
+                  </pic:nvPicPr>
+                  <pic:blipFill>
+                    <a:blip r:embed="rId24">
+                      <a:extLst>
+                        <a:ext uri="{28A0092B-C50C-407E-A947-70E740481C1C}">
+                          <a14:useLocalDpi xmlns:a14="http://schemas.microsoft.com/office/drawing/2010/main" val="0"/>
+                        </a:ext>
+                      </a:extLst>
+                    </a:blip>
+                    <a:srcRect/>
+                    <a:stretch>
+                      <a:fillRect/>
+                    </a:stretch>
+                  </pic:blipFill>
+                  <pic:spPr bwMode="auto">
+                    <a:xfrm>
+                      <a:off x="0" y="0"/>
+                      <a:ext cx="5715000" cy="2174240"/>
+                    </a:xfrm>
+                    <a:prstGeom prst="rect">
+                      <a:avLst/>
+                    </a:prstGeom>
+                    <a:noFill/>
+                    <a:ln>
+                      <a:noFill/>
+                    </a:ln>
+                  </pic:spPr>
+                </pic:pic>
+              </a:graphicData>
+            </a:graphic>
+          </wp:inline>
+        </w:drawing>
+      </w:r>
+    </w:p>
+    <w:p/>
+    <w:p/>
+    <w:p/>
+    <w:p/>
+    <w:p/>
+    <w:p>
+      <w:pPr>
+        <w:pStyle w:val="Heading3"/>
+        <w:shd w:val="clear" w:color="auto" w:fill="FFFFFF"/>
+        <w:spacing w:before="300" w:beforeAutospacing="0" w:after="150" w:afterAutospacing="0"/>
+        <w:rPr>
+          <w:rFonts w:ascii="Verdana" w:hAnsi="Verdana"/>
+          <w:b w:val="0"/>
+          <w:bCs w:val="0"/>
+          <w:color w:val="676767"/>
+          <w:sz w:val="36"/>
+          <w:szCs w:val="36"/>
+        </w:rPr>
+      </w:pPr>
+      <w:r>
+        <w:rPr>
+          <w:rFonts w:ascii="Verdana" w:hAnsi="Verdana"/>
+          <w:b w:val="0"/>
+          <w:bCs w:val="0"/>
+          <w:color w:val="676767"/>
+          <w:sz w:val="36"/>
+          <w:szCs w:val="36"/>
+        </w:rPr>
+        <w:t xml:space="preserve">What is Dapper? </w:t>
+      </w:r>
+    </w:p>
+    <w:p>
+      <w:pPr>
+        <w:pStyle w:val="articlecontent"/>
+        <w:shd w:val="clear" w:color="auto" w:fill="FFFFFF"/>
+        <w:spacing w:before="0" w:beforeAutospacing="0" w:after="150" w:afterAutospacing="0" w:line="300" w:lineRule="atLeast"/>
+        <w:rPr>
+          <w:rFonts w:ascii="Verdana" w:hAnsi="Verdana"/>
+          <w:color w:val="000000"/>
+          <w:sz w:val="21"/>
+          <w:szCs w:val="21"/>
+        </w:rPr>
+      </w:pPr>
+      <w:r>
+        <w:rPr>
+          <w:rFonts w:ascii="Verdana" w:hAnsi="Verdana"/>
+          <w:color w:val="000000"/>
+          <w:sz w:val="21"/>
+          <w:szCs w:val="21"/>
+        </w:rPr>
+        <w:t xml:space="preserve">Dapper is a micro ORM or it is a simple object mapper framework which helps to map the native query output to a domain class or a C# class. It is a </w:t>
+      </w:r>
+      <w:proofErr w:type="gramStart"/>
+      <w:r>
+        <w:rPr>
+          <w:rFonts w:ascii="Verdana" w:hAnsi="Verdana"/>
+          <w:color w:val="000000"/>
+          <w:sz w:val="21"/>
+          <w:szCs w:val="21"/>
+        </w:rPr>
+        <w:t>high performance</w:t>
+      </w:r>
+      <w:proofErr w:type="gramEnd"/>
+      <w:r>
+        <w:rPr>
+          <w:rFonts w:ascii="Verdana" w:hAnsi="Verdana"/>
+          <w:color w:val="000000"/>
+          <w:sz w:val="21"/>
+          <w:szCs w:val="21"/>
+        </w:rPr>
+        <w:t xml:space="preserve"> data access system built by </w:t>
+      </w:r>
+      <w:proofErr w:type="spellStart"/>
+      <w:r>
+        <w:rPr>
+          <w:rFonts w:ascii="Verdana" w:hAnsi="Verdana"/>
+          <w:color w:val="000000"/>
+          <w:sz w:val="21"/>
+          <w:szCs w:val="21"/>
+        </w:rPr>
+        <w:t>StackOverflow</w:t>
+      </w:r>
+      <w:proofErr w:type="spellEnd"/>
+      <w:r>
+        <w:rPr>
+          <w:rFonts w:ascii="Verdana" w:hAnsi="Verdana"/>
+          <w:color w:val="000000"/>
+          <w:sz w:val="21"/>
+          <w:szCs w:val="21"/>
+        </w:rPr>
+        <w:t xml:space="preserve"> team and released as open source. If your project prefers writing stored procedures or writing native query instead of using a full-fledged ORM tools like </w:t>
+      </w:r>
+      <w:proofErr w:type="spellStart"/>
+      <w:r>
+        <w:rPr>
+          <w:rFonts w:ascii="Verdana" w:hAnsi="Verdana"/>
+          <w:color w:val="000000"/>
+          <w:sz w:val="21"/>
+          <w:szCs w:val="21"/>
+        </w:rPr>
+        <w:t>EntityFramework</w:t>
+      </w:r>
+      <w:proofErr w:type="spellEnd"/>
+      <w:r>
+        <w:rPr>
+          <w:rFonts w:ascii="Verdana" w:hAnsi="Verdana"/>
+          <w:color w:val="000000"/>
+          <w:sz w:val="21"/>
+          <w:szCs w:val="21"/>
+        </w:rPr>
+        <w:t xml:space="preserve"> or NHibernate then Dapper is obvious </w:t>
+      </w:r>
+      <w:r>
+        <w:rPr>
+          <w:rFonts w:ascii="Verdana" w:hAnsi="Verdana"/>
+          <w:color w:val="000000"/>
+          <w:sz w:val="21"/>
+          <w:szCs w:val="21"/>
+        </w:rPr>
+        <w:lastRenderedPageBreak/>
+        <w:t>choice for you. Using Dapper, it is very easy to fire a SQL query against database and get the result mapped to C# domain class.</w:t>
+      </w:r>
+    </w:p>
+    <w:p>
+      <w:pPr>
+        <w:pStyle w:val="articlecontent"/>
+        <w:shd w:val="clear" w:color="auto" w:fill="FFFFFF"/>
+        <w:spacing w:before="0" w:beforeAutospacing="0" w:after="150" w:afterAutospacing="0" w:line="300" w:lineRule="atLeast"/>
+        <w:rPr>
+          <w:rFonts w:ascii="Verdana" w:hAnsi="Verdana"/>
+          <w:color w:val="000000"/>
+          <w:sz w:val="21"/>
+          <w:szCs w:val="21"/>
+        </w:rPr>
+      </w:pPr>
+      <w:r>
+        <w:rPr>
+          <w:rFonts w:ascii="Verdana" w:hAnsi="Verdana"/>
+          <w:color w:val="000000"/>
+          <w:sz w:val="21"/>
+          <w:szCs w:val="21"/>
+        </w:rPr>
+        <w:t>For example, the below code gets a Customer object by executing a query against Customers table using Dapper framework.</w:t>
+      </w:r>
+    </w:p>
+    <w:p>
+      <w:pPr>
+        <w:pStyle w:val="articlecode"/>
+        <w:shd w:val="clear" w:color="auto" w:fill="FDFFE8"/>
+        <w:spacing w:before="0" w:beforeAutospacing="0" w:after="0" w:afterAutospacing="0"/>
+        <w:rPr>
+          <w:rFonts w:ascii="Courier New" w:hAnsi="Courier New" w:cs="Courier New"/>
+          <w:color w:val="800000"/>
+          <w:sz w:val="18"/>
+          <w:szCs w:val="18"/>
+        </w:rPr>
+      </w:pPr>
+      <w:r>
+        <w:rPr>
+          <w:rFonts w:ascii="Courier New" w:hAnsi="Courier New" w:cs="Courier New"/>
+          <w:color w:val="800000"/>
+          <w:sz w:val="18"/>
+          <w:szCs w:val="18"/>
+        </w:rPr>
+        <w:t> </w:t>
+      </w:r>
+    </w:p>
+    <w:p>
+      <w:pPr>
+        <w:pStyle w:val="articlecode"/>
+        <w:shd w:val="clear" w:color="auto" w:fill="FDFFE8"/>
+        <w:spacing w:before="0" w:beforeAutospacing="0" w:after="0" w:afterAutospacing="0"/>
+        <w:rPr>
+          <w:rFonts w:ascii="Courier New" w:hAnsi="Courier New" w:cs="Courier New"/>
+          <w:color w:val="800000"/>
+          <w:sz w:val="18"/>
+          <w:szCs w:val="18"/>
+        </w:rPr>
+      </w:pPr>
+      <w:r>
+        <w:rPr>
+          <w:rFonts w:ascii="Courier New" w:hAnsi="Courier New" w:cs="Courier New"/>
+          <w:color w:val="800000"/>
+          <w:sz w:val="18"/>
+          <w:szCs w:val="18"/>
+        </w:rPr>
+        <w:t xml:space="preserve">Customer </w:t>
+      </w:r>
+      <w:proofErr w:type="spellStart"/>
+      <w:r>
+        <w:rPr>
+          <w:rFonts w:ascii="Courier New" w:hAnsi="Courier New" w:cs="Courier New"/>
+          <w:color w:val="800000"/>
+          <w:sz w:val="18"/>
+          <w:szCs w:val="18"/>
+        </w:rPr>
+        <w:t>cust</w:t>
+      </w:r>
+      <w:proofErr w:type="spellEnd"/>
+      <w:r>
+        <w:rPr>
+          <w:rFonts w:ascii="Courier New" w:hAnsi="Courier New" w:cs="Courier New"/>
+          <w:color w:val="800000"/>
+          <w:sz w:val="18"/>
+          <w:szCs w:val="18"/>
+        </w:rPr>
+        <w:t xml:space="preserve"> = _</w:t>
+      </w:r>
+      <w:proofErr w:type="spellStart"/>
+      <w:proofErr w:type="gramStart"/>
+      <w:r>
+        <w:rPr>
+          <w:rFonts w:ascii="Courier New" w:hAnsi="Courier New" w:cs="Courier New"/>
+          <w:color w:val="800000"/>
+          <w:sz w:val="18"/>
+          <w:szCs w:val="18"/>
+        </w:rPr>
+        <w:t>db.Query</w:t>
+      </w:r>
+      <w:proofErr w:type="spellEnd"/>
+      <w:proofErr w:type="gramEnd"/>
+      <w:r>
+        <w:rPr>
+          <w:rFonts w:ascii="Courier New" w:hAnsi="Courier New" w:cs="Courier New"/>
+          <w:color w:val="800000"/>
+          <w:sz w:val="18"/>
+          <w:szCs w:val="18"/>
+        </w:rPr>
+        <w:t xml:space="preserve">&lt;Customer&gt;("select * from Customers where </w:t>
+      </w:r>
+      <w:proofErr w:type="spellStart"/>
+      <w:r>
+        <w:rPr>
+          <w:rFonts w:ascii="Courier New" w:hAnsi="Courier New" w:cs="Courier New"/>
+          <w:color w:val="800000"/>
+          <w:sz w:val="18"/>
+          <w:szCs w:val="18"/>
+        </w:rPr>
+        <w:t>CustomerId</w:t>
+      </w:r>
+      <w:proofErr w:type="spellEnd"/>
+      <w:r>
+        <w:rPr>
+          <w:rFonts w:ascii="Courier New" w:hAnsi="Courier New" w:cs="Courier New"/>
+          <w:color w:val="800000"/>
+          <w:sz w:val="18"/>
+          <w:szCs w:val="18"/>
+        </w:rPr>
+        <w:t>=@</w:t>
+      </w:r>
+      <w:proofErr w:type="spellStart"/>
+      <w:r>
+        <w:rPr>
+          <w:rFonts w:ascii="Courier New" w:hAnsi="Courier New" w:cs="Courier New"/>
+          <w:color w:val="800000"/>
+          <w:sz w:val="18"/>
+          <w:szCs w:val="18"/>
+        </w:rPr>
+        <w:t>CustomerId</w:t>
+      </w:r>
+      <w:proofErr w:type="spellEnd"/>
+      <w:r>
+        <w:rPr>
+          <w:rFonts w:ascii="Courier New" w:hAnsi="Courier New" w:cs="Courier New"/>
+          <w:color w:val="800000"/>
+          <w:sz w:val="18"/>
+          <w:szCs w:val="18"/>
+        </w:rPr>
+        <w:t xml:space="preserve"> ", new { </w:t>
+      </w:r>
+      <w:proofErr w:type="spellStart"/>
+      <w:r>
+        <w:rPr>
+          <w:rFonts w:ascii="Courier New" w:hAnsi="Courier New" w:cs="Courier New"/>
+          <w:color w:val="800000"/>
+          <w:sz w:val="18"/>
+          <w:szCs w:val="18"/>
+        </w:rPr>
+        <w:t>CustomerId</w:t>
+      </w:r>
+      <w:proofErr w:type="spellEnd"/>
+      <w:r>
+        <w:rPr>
+          <w:rFonts w:ascii="Courier New" w:hAnsi="Courier New" w:cs="Courier New"/>
+          <w:color w:val="800000"/>
+          <w:sz w:val="18"/>
+          <w:szCs w:val="18"/>
+        </w:rPr>
+        <w:t xml:space="preserve"> = id }).</w:t>
+      </w:r>
+      <w:proofErr w:type="spellStart"/>
+      <w:r>
+        <w:rPr>
+          <w:rFonts w:ascii="Courier New" w:hAnsi="Courier New" w:cs="Courier New"/>
+          <w:color w:val="800000"/>
+          <w:sz w:val="18"/>
+          <w:szCs w:val="18"/>
+        </w:rPr>
+        <w:t>FirstOrDefault</w:t>
+      </w:r>
+      <w:proofErr w:type="spellEnd"/>
+      <w:r>
+        <w:rPr>
+          <w:rFonts w:ascii="Courier New" w:hAnsi="Courier New" w:cs="Courier New"/>
+          <w:color w:val="800000"/>
+          <w:sz w:val="18"/>
+          <w:szCs w:val="18"/>
+        </w:rPr>
+        <w:t>();</w:t>
+      </w:r>
+    </w:p>
+    <w:p>
+      <w:pPr>
+        <w:pStyle w:val="articlecode"/>
+        <w:shd w:val="clear" w:color="auto" w:fill="FDFFE8"/>
+        <w:spacing w:before="0" w:beforeAutospacing="0" w:after="0" w:afterAutospacing="0"/>
+        <w:rPr>
+          <w:rFonts w:ascii="Courier New" w:hAnsi="Courier New" w:cs="Courier New"/>
+          <w:color w:val="800000"/>
+          <w:sz w:val="18"/>
+          <w:szCs w:val="18"/>
+        </w:rPr>
+      </w:pPr>
+    </w:p>
+    <w:p>
+      <w:pPr>
+        <w:pStyle w:val="articlecode"/>
+        <w:shd w:val="clear" w:color="auto" w:fill="FDFFE8"/>
+        <w:spacing w:before="0" w:beforeAutospacing="0" w:after="0" w:afterAutospacing="0"/>
+        <w:rPr>
+          <w:rFonts w:ascii="Courier New" w:hAnsi="Courier New" w:cs="Courier New"/>
+          <w:color w:val="800000"/>
+          <w:sz w:val="18"/>
+          <w:szCs w:val="18"/>
+        </w:rPr>
+      </w:pPr>
+      <w:r>
+        <w:rPr>
+          <w:rFonts w:ascii="Courier New" w:hAnsi="Courier New" w:cs="Courier New"/>
+          <w:color w:val="800000"/>
+          <w:sz w:val="18"/>
+          <w:szCs w:val="18"/>
+        </w:rPr>
+        <w:t> </w:t>
+      </w:r>
+    </w:p>
+    <w:p/>
+    <w:p>
+      <w:r>
+        <w:rPr>
+          <w:noProof/>
+        </w:rPr>
+        <w:drawing>
+          <wp:anchor distT="0" distB="0" distL="114300" distR="114300" simplePos="0" relativeHeight="251658240" behindDoc="0" locked="0" layoutInCell="1" allowOverlap="1" wp14:anchorId="5E47C5A1" wp14:editId="6597EF98">
+            <wp:simplePos x="0" y="0"/>
+            <wp:positionH relativeFrom="column">
+              <wp:posOffset>0</wp:posOffset>
+            </wp:positionH>
+            <wp:positionV relativeFrom="paragraph">
+              <wp:posOffset>215265</wp:posOffset>
+            </wp:positionV>
+            <wp:extent cx="5715000" cy="3213100"/>
+            <wp:effectExtent l="0" t="0" r="0" b="6350"/>
+            <wp:wrapThrough wrapText="bothSides">
+              <wp:wrapPolygon edited="0">
+                <wp:start x="0" y="0"/>
+                <wp:lineTo x="0" y="21515"/>
+                <wp:lineTo x="21528" y="21515"/>
+                <wp:lineTo x="21528" y="0"/>
+                <wp:lineTo x="0" y="0"/>
+              </wp:wrapPolygon>
+            </wp:wrapThrough>
+            <wp:docPr id="17" name="Picture 17"/>
+            <wp:cNvGraphicFramePr>
+              <a:graphicFrameLocks xmlns:a="http://schemas.openxmlformats.org/drawingml/2006/main" noChangeAspect="1"/>
+            </wp:cNvGraphicFramePr>
+            <a:graphic xmlns:a="http://schemas.openxmlformats.org/drawingml/2006/main">
+              <a:graphicData uri="http://schemas.openxmlformats.org/drawingml/2006/picture">
+                <pic:pic xmlns:pic="http://schemas.openxmlformats.org/drawingml/2006/picture">
+                  <pic:nvPicPr>
+                    <pic:cNvPr id="1" name=""/>
+                    <pic:cNvPicPr/>
+                  </pic:nvPicPr>
+                  <pic:blipFill>
+                    <a:blip r:embed="rId25">
+                      <a:extLst>
+                        <a:ext uri="{28A0092B-C50C-407E-A947-70E740481C1C}">
+                          <a14:useLocalDpi xmlns:a14="http://schemas.microsoft.com/office/drawing/2010/main" val="0"/>
+                        </a:ext>
+                      </a:extLst>
+                    </a:blip>
+                    <a:stretch>
+                      <a:fillRect/>
+                    </a:stretch>
+                  </pic:blipFill>
+                  <pic:spPr>
+                    <a:xfrm>
+                      <a:off x="0" y="0"/>
+                      <a:ext cx="5715000" cy="3213100"/>
+                    </a:xfrm>
+                    <a:prstGeom prst="rect">
+                      <a:avLst/>
+                    </a:prstGeom>
+                  </pic:spPr>
+                </pic:pic>
+              </a:graphicData>
+            </a:graphic>
+          </wp:anchor>
+        </w:drawing>
+      </w:r>
+      <w:r>
+        <w:t xml:space="preserve">Example of Dapper Used in Truba </w:t>
+      </w:r>
+      <w:proofErr w:type="spellStart"/>
+      <w:r>
+        <w:t>QnA</w:t>
+      </w:r>
+      <w:proofErr w:type="spellEnd"/>
+    </w:p>
+    <w:p/>
+    <w:p/>
+    <w:p/>
+    <w:p/>
+    <w:p/>
+    <w:p/>
+    <w:p/>
+    <w:p/>
+    <w:p/>
+    <w:p/>
+    <w:p/>
+    <w:p/>
+    <w:p/>
+    <w:p/>
+    <w:p/>
+    <w:p/>
+    <w:p/>
+    <w:p/>
+    <w:p/>
+    <w:p/>
+    <w:p/>
+    <w:p/>
+    <w:p>
+      <w:pPr>
+        <w:rPr>
+          <w:b/>
+          <w:bCs/>
+        </w:rPr>
+      </w:pPr>
+      <w:r>
+        <w:rPr>
+          <w:b/>
+          <w:bCs/>
+        </w:rPr>
+        <w:lastRenderedPageBreak/>
+        <w:t xml:space="preserve">Authentication Using Google </w:t>
+      </w:r>
+    </w:p>
+    <w:p>
+      <w:pPr>
+        <w:rPr>
+          <w:b/>
+          <w:bCs/>
+        </w:rPr>
+      </w:pPr>
+    </w:p>
+    <w:p>
+      <w:r>
+        <w:t xml:space="preserve">Truba </w:t>
+      </w:r>
+      <w:proofErr w:type="spellStart"/>
+      <w:r>
+        <w:t>QnA</w:t>
+      </w:r>
+      <w:proofErr w:type="spellEnd"/>
+      <w:r>
+        <w:t xml:space="preserve"> has </w:t>
+      </w:r>
+      <w:r>
+        <w:t>feature to allow users to login using third-party application such as Google,</w:t>
+      </w:r>
+    </w:p>
+    <w:p>
+      <w:r>
+        <w:t>User can login to the application using his/her google credentials.</w:t>
+      </w:r>
+    </w:p>
+    <w:p/>
+    <w:p>
+      <w:r>
+        <w:t xml:space="preserve">There are basically 2 main steps to add feature </w:t>
+      </w:r>
+      <w:r>
+        <w:t xml:space="preserve">of </w:t>
+      </w:r>
+      <w:r>
+        <w:t>login via google credentials</w:t>
+      </w:r>
+    </w:p>
+    <w:p>
+      <w:pPr>
+        <w:pStyle w:val="NormalWeb"/>
+        <w:shd w:val="clear" w:color="auto" w:fill="FFFFFF"/>
+        <w:spacing w:before="225" w:beforeAutospacing="0" w:after="225" w:afterAutospacing="0"/>
+        <w:rPr>
+          <w:color w:val="2A2A2A"/>
+          <w:sz w:val="26"/>
+          <w:szCs w:val="26"/>
+        </w:rPr>
+      </w:pPr>
+      <w:r>
+        <w:rPr>
+          <w:color w:val="2A2A2A"/>
+          <w:sz w:val="26"/>
+          <w:szCs w:val="26"/>
+        </w:rPr>
+        <w:t>1. Create a new Project in Google Console.</w:t>
+      </w:r>
+      <w:r>
+        <w:rPr>
+          <w:color w:val="2A2A2A"/>
+          <w:sz w:val="26"/>
+          <w:szCs w:val="26"/>
+        </w:rPr>
+        <w:br/>
+        <w:t>2. Use APIs to communicate with your Project in Google Console.</w:t>
+      </w:r>
+    </w:p>
+    <w:p>
+      <w:pPr>
+        <w:pStyle w:val="Heading3"/>
+        <w:pBdr>
+          <w:bottom w:val="dashed" w:sz="6" w:space="8" w:color="333333"/>
+        </w:pBdr>
+        <w:shd w:val="clear" w:color="auto" w:fill="FFFFFF"/>
+        <w:spacing w:before="300" w:beforeAutospacing="0" w:after="150" w:afterAutospacing="0"/>
+        <w:rPr>
+          <w:b w:val="0"/>
+          <w:bCs w:val="0"/>
+          <w:color w:val="242424"/>
+          <w:sz w:val="30"/>
+          <w:szCs w:val="30"/>
+        </w:rPr>
+      </w:pPr>
+      <w:r>
+        <w:rPr>
+          <w:b w:val="0"/>
+          <w:bCs w:val="0"/>
+          <w:color w:val="242424"/>
+          <w:sz w:val="30"/>
+          <w:szCs w:val="30"/>
+        </w:rPr>
+        <w:t>Create a new Project in Google Console</w:t>
+      </w:r>
+    </w:p>
+    <w:p>
+      <w:pPr>
+        <w:pStyle w:val="NormalWeb"/>
+        <w:shd w:val="clear" w:color="auto" w:fill="FFFFFF"/>
+        <w:spacing w:before="225" w:beforeAutospacing="0" w:after="225" w:afterAutospacing="0"/>
+        <w:rPr>
+          <w:color w:val="2A2A2A"/>
+          <w:sz w:val="26"/>
+          <w:szCs w:val="26"/>
+        </w:rPr>
+      </w:pPr>
+      <w:hyperlink r:id="rId26" w:tgtFrame="_blank" w:history="1">
+        <w:r>
+          <w:rPr>
+            <w:rStyle w:val="Hyperlink"/>
+            <w:color w:val="C72730"/>
+            <w:sz w:val="26"/>
+            <w:szCs w:val="26"/>
+          </w:rPr>
+          <w:t>Google Console</w:t>
+        </w:r>
+      </w:hyperlink>
+      <w:r>
+        <w:rPr>
+          <w:color w:val="2A2A2A"/>
+          <w:sz w:val="26"/>
+          <w:szCs w:val="26"/>
+        </w:rPr>
+        <w:t>, is the place where you can create your Google Projects.</w:t>
+      </w:r>
+    </w:p>
+    <w:p>
+      <w:pPr>
+        <w:pStyle w:val="NormalWeb"/>
+        <w:shd w:val="clear" w:color="auto" w:fill="FFFFFF"/>
+        <w:spacing w:before="225" w:beforeAutospacing="0" w:after="225" w:afterAutospacing="0"/>
+        <w:rPr>
+          <w:color w:val="2A2A2A"/>
+          <w:sz w:val="26"/>
+          <w:szCs w:val="26"/>
+        </w:rPr>
+      </w:pPr>
+      <w:r>
+        <w:rPr>
+          <w:color w:val="2A2A2A"/>
+          <w:sz w:val="26"/>
+          <w:szCs w:val="26"/>
+        </w:rPr>
+        <w:t>The first step is to create a new Project in Google Console, which you can do from this </w:t>
+      </w:r>
+      <w:hyperlink r:id="rId27" w:tgtFrame="_blank" w:history="1">
+        <w:r>
+          <w:rPr>
+            <w:rStyle w:val="Hyperlink"/>
+            <w:color w:val="C72730"/>
+            <w:sz w:val="26"/>
+            <w:szCs w:val="26"/>
+          </w:rPr>
+          <w:t>URL</w:t>
+        </w:r>
+      </w:hyperlink>
+      <w:r>
+        <w:rPr>
+          <w:color w:val="2A2A2A"/>
+          <w:sz w:val="26"/>
+          <w:szCs w:val="26"/>
+        </w:rPr>
+        <w:t>. Give your project a name like ‘Google Log In’ and click ‘CREATE’ button, this is shown in the below image:</w:t>
+      </w:r>
+    </w:p>
+    <w:p>
+      <w:r>
+        <w:rPr>
+          <w:noProof/>
+        </w:rPr>
+        <w:drawing>
+          <wp:inline distT="0" distB="0" distL="0" distR="0" wp14:anchorId="5CB83D5B" wp14:editId="7D28C548">
+            <wp:extent cx="5286375" cy="4800600"/>
+            <wp:effectExtent l="0" t="0" r="9525" b="0"/>
+            <wp:docPr id="29" name="Picture 29" descr="create project in google console"/>
+            <wp:cNvGraphicFramePr>
+              <a:graphicFrameLocks xmlns:a="http://schemas.openxmlformats.org/drawingml/2006/main" noChangeAspect="1"/>
+            </wp:cNvGraphicFramePr>
+            <a:graphic xmlns:a="http://schemas.openxmlformats.org/drawingml/2006/main">
+              <a:graphicData uri="http://schemas.openxmlformats.org/drawingml/2006/picture">
+                <pic:pic xmlns:pic="http://schemas.openxmlformats.org/drawingml/2006/picture">
+                  <pic:nvPicPr>
+                    <pic:cNvPr id="0" name="Picture 5" descr="create project in google console"/>
+                    <pic:cNvPicPr>
+                      <a:picLocks noChangeAspect="1" noChangeArrowheads="1"/>
+                    </pic:cNvPicPr>
+                  </pic:nvPicPr>
+                  <pic:blipFill>
+                    <a:blip r:embed="rId28">
+                      <a:extLst>
+                        <a:ext uri="{28A0092B-C50C-407E-A947-70E740481C1C}">
+                          <a14:useLocalDpi xmlns:a14="http://schemas.microsoft.com/office/drawing/2010/main" val="0"/>
+                        </a:ext>
+                      </a:extLst>
+                    </a:blip>
+                    <a:srcRect/>
+                    <a:stretch>
+                      <a:fillRect/>
+                    </a:stretch>
+                  </pic:blipFill>
+                  <pic:spPr bwMode="auto">
+                    <a:xfrm>
+                      <a:off x="0" y="0"/>
+                      <a:ext cx="5286375" cy="4800600"/>
+                    </a:xfrm>
+                    <a:prstGeom prst="rect">
+                      <a:avLst/>
+                    </a:prstGeom>
+                    <a:noFill/>
+                    <a:ln>
+                      <a:noFill/>
+                    </a:ln>
+                  </pic:spPr>
+                </pic:pic>
+              </a:graphicData>
+            </a:graphic>
+          </wp:inline>
+        </w:drawing>
+      </w:r>
+    </w:p>
+    <w:p>
+      <w:pPr>
+        <w:pStyle w:val="NormalWeb"/>
+        <w:shd w:val="clear" w:color="auto" w:fill="FFFFFF"/>
+        <w:spacing w:before="225" w:beforeAutospacing="0" w:after="225" w:afterAutospacing="0"/>
+        <w:rPr>
+          <w:color w:val="2A2A2A"/>
+          <w:sz w:val="26"/>
+          <w:szCs w:val="26"/>
+        </w:rPr>
+      </w:pPr>
+      <w:r>
+        <w:rPr>
+          <w:color w:val="2A2A2A"/>
+          <w:sz w:val="26"/>
+          <w:szCs w:val="26"/>
+        </w:rPr>
+        <w:t xml:space="preserve">After a few seconds, your project will be created, and you will be taken to the Project Dashboard page. In this page, on the top left corner, you will find the ‘navigation menu’. Click this menu and select ‘APIs &amp; Services &gt; Credentials’. </w:t>
+      </w:r>
+    </w:p>
+    <w:p>
+      <w:pPr>
+        <w:pStyle w:val="NormalWeb"/>
+        <w:shd w:val="clear" w:color="auto" w:fill="FFFFFF"/>
+        <w:spacing w:before="225" w:beforeAutospacing="0" w:after="225" w:afterAutospacing="0"/>
+        <w:rPr>
+          <w:color w:val="2A2A2A"/>
+          <w:sz w:val="26"/>
+          <w:szCs w:val="26"/>
+        </w:rPr>
+      </w:pPr>
+    </w:p>
+    <w:p>
+      <w:pPr>
+        <w:pStyle w:val="NormalWeb"/>
+        <w:shd w:val="clear" w:color="auto" w:fill="FFFFFF"/>
+        <w:spacing w:before="225" w:beforeAutospacing="0" w:after="225" w:afterAutospacing="0"/>
+        <w:rPr>
+          <w:color w:val="2A2A2A"/>
+          <w:sz w:val="26"/>
+          <w:szCs w:val="26"/>
+        </w:rPr>
+      </w:pPr>
+      <w:r>
+        <w:rPr>
+          <w:color w:val="2A2A2A"/>
+          <w:sz w:val="26"/>
+          <w:szCs w:val="26"/>
+        </w:rPr>
+        <w:lastRenderedPageBreak/>
+        <w:t>Check the below image for understanding:</w:t>
+      </w:r>
+    </w:p>
+    <w:p>
+      <w:r>
+        <w:rPr>
+          <w:noProof/>
+        </w:rPr>
+        <w:drawing>
+          <wp:inline distT="0" distB="0" distL="0" distR="0" wp14:anchorId="2316BC74" wp14:editId="2773028C">
+            <wp:extent cx="5581650" cy="2924175"/>
+            <wp:effectExtent l="0" t="0" r="0" b="9525"/>
+            <wp:docPr id="28" name="Picture 28" descr="create project credentials in google console"/>
+            <wp:cNvGraphicFramePr>
+              <a:graphicFrameLocks xmlns:a="http://schemas.openxmlformats.org/drawingml/2006/main" noChangeAspect="1"/>
+            </wp:cNvGraphicFramePr>
+            <a:graphic xmlns:a="http://schemas.openxmlformats.org/drawingml/2006/main">
+              <a:graphicData uri="http://schemas.openxmlformats.org/drawingml/2006/picture">
+                <pic:pic xmlns:pic="http://schemas.openxmlformats.org/drawingml/2006/picture">
+                  <pic:nvPicPr>
+                    <pic:cNvPr id="0" name="Picture 6" descr="create project credentials in google console"/>
+                    <pic:cNvPicPr>
+                      <a:picLocks noChangeAspect="1" noChangeArrowheads="1"/>
+                    </pic:cNvPicPr>
+                  </pic:nvPicPr>
+                  <pic:blipFill>
+                    <a:blip r:embed="rId29">
+                      <a:extLst>
+                        <a:ext uri="{28A0092B-C50C-407E-A947-70E740481C1C}">
+                          <a14:useLocalDpi xmlns:a14="http://schemas.microsoft.com/office/drawing/2010/main" val="0"/>
+                        </a:ext>
+                      </a:extLst>
+                    </a:blip>
+                    <a:srcRect/>
+                    <a:stretch>
+                      <a:fillRect/>
+                    </a:stretch>
+                  </pic:blipFill>
+                  <pic:spPr bwMode="auto">
+                    <a:xfrm>
+                      <a:off x="0" y="0"/>
+                      <a:ext cx="5581650" cy="2924175"/>
+                    </a:xfrm>
+                    <a:prstGeom prst="rect">
+                      <a:avLst/>
+                    </a:prstGeom>
+                    <a:noFill/>
+                    <a:ln>
+                      <a:noFill/>
+                    </a:ln>
+                  </pic:spPr>
+                </pic:pic>
+              </a:graphicData>
+            </a:graphic>
+          </wp:inline>
+        </w:drawing>
+      </w:r>
+    </w:p>
+    <w:p>
+      <w:pPr>
+        <w:pStyle w:val="NormalWeb"/>
+        <w:shd w:val="clear" w:color="auto" w:fill="FFFFFF"/>
+        <w:spacing w:before="225" w:beforeAutospacing="0" w:after="225" w:afterAutospacing="0"/>
+        <w:rPr>
+          <w:color w:val="2A2A2A"/>
+          <w:sz w:val="26"/>
+          <w:szCs w:val="26"/>
+        </w:rPr>
+      </w:pPr>
+    </w:p>
+    <w:p>
+      <w:pPr>
+        <w:pStyle w:val="NormalWeb"/>
+        <w:shd w:val="clear" w:color="auto" w:fill="FFFFFF"/>
+        <w:spacing w:before="225" w:beforeAutospacing="0" w:after="225" w:afterAutospacing="0"/>
+        <w:rPr>
+          <w:color w:val="2A2A2A"/>
+          <w:sz w:val="26"/>
+          <w:szCs w:val="26"/>
+        </w:rPr>
+      </w:pPr>
+    </w:p>
+    <w:p>
+      <w:pPr>
+        <w:pStyle w:val="NormalWeb"/>
+        <w:shd w:val="clear" w:color="auto" w:fill="FFFFFF"/>
+        <w:spacing w:before="225" w:beforeAutospacing="0" w:after="225" w:afterAutospacing="0"/>
+        <w:rPr>
+          <w:color w:val="2A2A2A"/>
+          <w:sz w:val="26"/>
+          <w:szCs w:val="26"/>
+        </w:rPr>
+      </w:pPr>
+    </w:p>
+    <w:p>
+      <w:pPr>
+        <w:pStyle w:val="NormalWeb"/>
+        <w:shd w:val="clear" w:color="auto" w:fill="FFFFFF"/>
+        <w:spacing w:before="225" w:beforeAutospacing="0" w:after="225" w:afterAutospacing="0"/>
+        <w:rPr>
+          <w:color w:val="2A2A2A"/>
+          <w:sz w:val="26"/>
+          <w:szCs w:val="26"/>
+        </w:rPr>
+      </w:pPr>
+    </w:p>
+    <w:p>
+      <w:pPr>
+        <w:pStyle w:val="NormalWeb"/>
+        <w:shd w:val="clear" w:color="auto" w:fill="FFFFFF"/>
+        <w:spacing w:before="225" w:beforeAutospacing="0" w:after="225" w:afterAutospacing="0"/>
+        <w:rPr>
+          <w:color w:val="2A2A2A"/>
+          <w:sz w:val="26"/>
+          <w:szCs w:val="26"/>
+        </w:rPr>
+      </w:pPr>
+    </w:p>
+    <w:p>
+      <w:pPr>
+        <w:pStyle w:val="NormalWeb"/>
+        <w:shd w:val="clear" w:color="auto" w:fill="FFFFFF"/>
+        <w:spacing w:before="225" w:beforeAutospacing="0" w:after="225" w:afterAutospacing="0"/>
+        <w:rPr>
+          <w:color w:val="2A2A2A"/>
+          <w:sz w:val="26"/>
+          <w:szCs w:val="26"/>
+        </w:rPr>
+      </w:pPr>
+    </w:p>
+    <w:p>
+      <w:pPr>
+        <w:pStyle w:val="NormalWeb"/>
+        <w:shd w:val="clear" w:color="auto" w:fill="FFFFFF"/>
+        <w:spacing w:before="225" w:beforeAutospacing="0" w:after="225" w:afterAutospacing="0"/>
+        <w:rPr>
+          <w:color w:val="2A2A2A"/>
+          <w:sz w:val="26"/>
+          <w:szCs w:val="26"/>
+        </w:rPr>
+      </w:pPr>
+    </w:p>
+    <w:p>
+      <w:pPr>
+        <w:pStyle w:val="NormalWeb"/>
+        <w:shd w:val="clear" w:color="auto" w:fill="FFFFFF"/>
+        <w:spacing w:before="225" w:beforeAutospacing="0" w:after="225" w:afterAutospacing="0"/>
+        <w:rPr>
+          <w:color w:val="2A2A2A"/>
+          <w:sz w:val="26"/>
+          <w:szCs w:val="26"/>
+        </w:rPr>
+      </w:pPr>
+    </w:p>
+    <w:p>
+      <w:pPr>
+        <w:pStyle w:val="NormalWeb"/>
+        <w:shd w:val="clear" w:color="auto" w:fill="FFFFFF"/>
+        <w:spacing w:before="225" w:beforeAutospacing="0" w:after="225" w:afterAutospacing="0"/>
+        <w:rPr>
+          <w:color w:val="2A2A2A"/>
+          <w:sz w:val="26"/>
+          <w:szCs w:val="26"/>
+        </w:rPr>
+      </w:pPr>
+    </w:p>
+    <w:p>
+      <w:pPr>
+        <w:pStyle w:val="NormalWeb"/>
+        <w:shd w:val="clear" w:color="auto" w:fill="FFFFFF"/>
+        <w:spacing w:before="225" w:beforeAutospacing="0" w:after="225" w:afterAutospacing="0"/>
+        <w:rPr>
+          <w:color w:val="2A2A2A"/>
+          <w:sz w:val="26"/>
+          <w:szCs w:val="26"/>
+        </w:rPr>
+      </w:pPr>
+    </w:p>
+    <w:p>
+      <w:pPr>
+        <w:pStyle w:val="NormalWeb"/>
+        <w:shd w:val="clear" w:color="auto" w:fill="FFFFFF"/>
+        <w:spacing w:before="225" w:beforeAutospacing="0" w:after="225" w:afterAutospacing="0"/>
+        <w:rPr>
+          <w:color w:val="2A2A2A"/>
+          <w:sz w:val="26"/>
+          <w:szCs w:val="26"/>
+        </w:rPr>
+      </w:pPr>
+    </w:p>
+    <w:p>
+      <w:pPr>
+        <w:pStyle w:val="NormalWeb"/>
+        <w:shd w:val="clear" w:color="auto" w:fill="FFFFFF"/>
+        <w:spacing w:before="225" w:beforeAutospacing="0" w:after="225" w:afterAutospacing="0"/>
+        <w:rPr>
+          <w:color w:val="2A2A2A"/>
+          <w:sz w:val="26"/>
+          <w:szCs w:val="26"/>
+        </w:rPr>
+      </w:pPr>
+    </w:p>
+    <w:p>
+      <w:pPr>
+        <w:pStyle w:val="NormalWeb"/>
+        <w:shd w:val="clear" w:color="auto" w:fill="FFFFFF"/>
+        <w:spacing w:before="225" w:beforeAutospacing="0" w:after="225" w:afterAutospacing="0"/>
+        <w:rPr>
+          <w:color w:val="2A2A2A"/>
+          <w:sz w:val="26"/>
+          <w:szCs w:val="26"/>
+        </w:rPr>
+      </w:pPr>
+    </w:p>
+    <w:p>
+      <w:pPr>
+        <w:pStyle w:val="NormalWeb"/>
+        <w:shd w:val="clear" w:color="auto" w:fill="FFFFFF"/>
+        <w:spacing w:before="225" w:beforeAutospacing="0" w:after="225" w:afterAutospacing="0"/>
+        <w:rPr>
+          <w:color w:val="2A2A2A"/>
+          <w:sz w:val="26"/>
+          <w:szCs w:val="26"/>
+        </w:rPr>
+      </w:pPr>
+    </w:p>
+    <w:p>
+      <w:pPr>
+        <w:pStyle w:val="NormalWeb"/>
+        <w:shd w:val="clear" w:color="auto" w:fill="FFFFFF"/>
+        <w:spacing w:before="225" w:beforeAutospacing="0" w:after="225" w:afterAutospacing="0"/>
+        <w:rPr>
+          <w:color w:val="2A2A2A"/>
+          <w:sz w:val="26"/>
+          <w:szCs w:val="26"/>
+        </w:rPr>
+      </w:pPr>
+    </w:p>
+    <w:p>
+      <w:pPr>
+        <w:pStyle w:val="NormalWeb"/>
+        <w:shd w:val="clear" w:color="auto" w:fill="FFFFFF"/>
+        <w:spacing w:before="225" w:beforeAutospacing="0" w:after="225" w:afterAutospacing="0"/>
+        <w:rPr>
+          <w:color w:val="2A2A2A"/>
+          <w:sz w:val="26"/>
+          <w:szCs w:val="26"/>
+        </w:rPr>
+      </w:pPr>
+    </w:p>
+    <w:p>
+      <w:pPr>
+        <w:pStyle w:val="NormalWeb"/>
+        <w:shd w:val="clear" w:color="auto" w:fill="FFFFFF"/>
+        <w:spacing w:before="225" w:beforeAutospacing="0" w:after="225" w:afterAutospacing="0"/>
+        <w:rPr>
+          <w:color w:val="2A2A2A"/>
+          <w:sz w:val="26"/>
+          <w:szCs w:val="26"/>
+        </w:rPr>
+      </w:pPr>
+    </w:p>
+    <w:p>
+      <w:pPr>
+        <w:pStyle w:val="NormalWeb"/>
+        <w:shd w:val="clear" w:color="auto" w:fill="FFFFFF"/>
+        <w:spacing w:before="225" w:beforeAutospacing="0" w:after="225" w:afterAutospacing="0"/>
+      </w:pPr>
+      <w:r>
+        <w:rPr>
+          <w:color w:val="2A2A2A"/>
+          <w:sz w:val="26"/>
+          <w:szCs w:val="26"/>
+        </w:rPr>
+        <w:lastRenderedPageBreak/>
+        <w:t xml:space="preserve">You will now reach Credentials Page where you will be asked to create your Credentials. Here you will need to create your ‘OAuth Client </w:t>
+      </w:r>
+      <w:proofErr w:type="spellStart"/>
+      <w:r>
+        <w:rPr>
+          <w:color w:val="2A2A2A"/>
+          <w:sz w:val="26"/>
+          <w:szCs w:val="26"/>
+        </w:rPr>
+        <w:t>ID</w:t>
+      </w:r>
+      <w:proofErr w:type="gramStart"/>
+      <w:r>
+        <w:rPr>
+          <w:color w:val="2A2A2A"/>
+          <w:sz w:val="26"/>
+          <w:szCs w:val="26"/>
+        </w:rPr>
+        <w:t>’.So</w:t>
+      </w:r>
+      <w:proofErr w:type="spellEnd"/>
+      <w:proofErr w:type="gramEnd"/>
+      <w:r>
+        <w:rPr>
+          <w:color w:val="2A2A2A"/>
+          <w:sz w:val="26"/>
+          <w:szCs w:val="26"/>
+        </w:rPr>
+        <w:t xml:space="preserve">, click the ‘Create Credentials’ button, and then on the options that open up, click the ‘OAuth client ID’ </w:t>
+      </w:r>
+      <w:r>
+        <w:rPr>
+          <w:color w:val="2A2A2A"/>
+          <w:sz w:val="26"/>
+          <w:szCs w:val="26"/>
+        </w:rPr>
+        <w:t>l</w:t>
+      </w:r>
+      <w:r>
+        <w:rPr>
+          <w:color w:val="2A2A2A"/>
+          <w:sz w:val="26"/>
+          <w:szCs w:val="26"/>
+        </w:rPr>
+        <w:t>ike shown in the image below:</w:t>
+      </w:r>
+      <w:r>
+        <w:rPr>
+          <w:noProof/>
+        </w:rPr>
+        <w:drawing>
+          <wp:inline distT="0" distB="0" distL="0" distR="0" wp14:anchorId="3A48734D" wp14:editId="1EE07757">
+            <wp:extent cx="5419725" cy="6515100"/>
+            <wp:effectExtent l="0" t="0" r="9525" b="0"/>
+            <wp:docPr id="27" name="Picture 27" descr="create oauth client id"/>
+            <wp:cNvGraphicFramePr>
+              <a:graphicFrameLocks xmlns:a="http://schemas.openxmlformats.org/drawingml/2006/main" noChangeAspect="1"/>
+            </wp:cNvGraphicFramePr>
+            <a:graphic xmlns:a="http://schemas.openxmlformats.org/drawingml/2006/main">
+              <a:graphicData uri="http://schemas.openxmlformats.org/drawingml/2006/picture">
+                <pic:pic xmlns:pic="http://schemas.openxmlformats.org/drawingml/2006/picture">
+                  <pic:nvPicPr>
+                    <pic:cNvPr id="0" name="Picture 7" descr="create oauth client id"/>
+                    <pic:cNvPicPr>
+                      <a:picLocks noChangeAspect="1" noChangeArrowheads="1"/>
+                    </pic:cNvPicPr>
+                  </pic:nvPicPr>
+                  <pic:blipFill>
+                    <a:blip r:embed="rId30">
+                      <a:extLst>
+                        <a:ext uri="{28A0092B-C50C-407E-A947-70E740481C1C}">
+                          <a14:useLocalDpi xmlns:a14="http://schemas.microsoft.com/office/drawing/2010/main" val="0"/>
+                        </a:ext>
+                      </a:extLst>
+                    </a:blip>
+                    <a:srcRect/>
+                    <a:stretch>
+                      <a:fillRect/>
+                    </a:stretch>
+                  </pic:blipFill>
+                  <pic:spPr bwMode="auto">
+                    <a:xfrm>
+                      <a:off x="0" y="0"/>
+                      <a:ext cx="5419725" cy="6515100"/>
+                    </a:xfrm>
+                    <a:prstGeom prst="rect">
+                      <a:avLst/>
+                    </a:prstGeom>
+                    <a:noFill/>
+                    <a:ln>
+                      <a:noFill/>
+                    </a:ln>
+                  </pic:spPr>
+                </pic:pic>
+              </a:graphicData>
+            </a:graphic>
+          </wp:inline>
+        </w:drawing>
+      </w:r>
+    </w:p>
+    <w:p>
+      <w:pPr>
+        <w:pStyle w:val="NormalWeb"/>
+        <w:shd w:val="clear" w:color="auto" w:fill="FFFFFF"/>
+        <w:spacing w:before="225" w:beforeAutospacing="0" w:after="225" w:afterAutospacing="0"/>
+        <w:rPr>
+          <w:color w:val="2A2A2A"/>
+          <w:sz w:val="26"/>
+          <w:szCs w:val="26"/>
+        </w:rPr>
+      </w:pPr>
+    </w:p>
+    <w:p>
+      <w:pPr>
+        <w:pStyle w:val="NormalWeb"/>
+        <w:shd w:val="clear" w:color="auto" w:fill="FFFFFF"/>
+        <w:spacing w:before="225" w:beforeAutospacing="0" w:after="225" w:afterAutospacing="0"/>
+        <w:rPr>
+          <w:color w:val="2A2A2A"/>
+          <w:sz w:val="26"/>
+          <w:szCs w:val="26"/>
+        </w:rPr>
+      </w:pPr>
+    </w:p>
+    <w:p>
+      <w:pPr>
+        <w:pStyle w:val="NormalWeb"/>
+        <w:shd w:val="clear" w:color="auto" w:fill="FFFFFF"/>
+        <w:spacing w:before="225" w:beforeAutospacing="0" w:after="225" w:afterAutospacing="0"/>
+        <w:rPr>
+          <w:color w:val="2A2A2A"/>
+          <w:sz w:val="26"/>
+          <w:szCs w:val="26"/>
+        </w:rPr>
+      </w:pPr>
+    </w:p>
+    <w:p>
+      <w:pPr>
+        <w:pStyle w:val="NormalWeb"/>
+        <w:shd w:val="clear" w:color="auto" w:fill="FFFFFF"/>
+        <w:spacing w:before="225" w:beforeAutospacing="0" w:after="225" w:afterAutospacing="0"/>
+        <w:rPr>
+          <w:color w:val="2A2A2A"/>
+          <w:sz w:val="26"/>
+          <w:szCs w:val="26"/>
+        </w:rPr>
+      </w:pPr>
+    </w:p>
+    <w:p>
+      <w:pPr>
+        <w:pStyle w:val="NormalWeb"/>
+        <w:shd w:val="clear" w:color="auto" w:fill="FFFFFF"/>
+        <w:spacing w:before="225" w:beforeAutospacing="0" w:after="225" w:afterAutospacing="0"/>
+        <w:rPr>
+          <w:color w:val="2A2A2A"/>
+          <w:sz w:val="26"/>
+          <w:szCs w:val="26"/>
+        </w:rPr>
+      </w:pPr>
+    </w:p>
+    <w:p>
+      <w:pPr>
+        <w:pStyle w:val="NormalWeb"/>
+        <w:shd w:val="clear" w:color="auto" w:fill="FFFFFF"/>
+        <w:spacing w:before="225" w:beforeAutospacing="0" w:after="225" w:afterAutospacing="0"/>
+        <w:rPr>
+          <w:color w:val="2A2A2A"/>
+          <w:sz w:val="26"/>
+          <w:szCs w:val="26"/>
+        </w:rPr>
+      </w:pPr>
+    </w:p>
+    <w:p>
+      <w:pPr>
+        <w:pStyle w:val="NormalWeb"/>
+        <w:shd w:val="clear" w:color="auto" w:fill="FFFFFF"/>
+        <w:spacing w:before="225" w:beforeAutospacing="0" w:after="225" w:afterAutospacing="0"/>
+        <w:rPr>
+          <w:color w:val="2A2A2A"/>
+          <w:sz w:val="26"/>
+          <w:szCs w:val="26"/>
+        </w:rPr>
+      </w:pPr>
+    </w:p>
+    <w:p>
+      <w:pPr>
+        <w:pStyle w:val="NormalWeb"/>
+        <w:shd w:val="clear" w:color="auto" w:fill="FFFFFF"/>
+        <w:spacing w:before="225" w:beforeAutospacing="0" w:after="225" w:afterAutospacing="0"/>
+        <w:rPr>
+          <w:color w:val="2A2A2A"/>
+          <w:sz w:val="26"/>
+          <w:szCs w:val="26"/>
+        </w:rPr>
+      </w:pPr>
+      <w:r>
+        <w:rPr>
+          <w:color w:val="2A2A2A"/>
+          <w:sz w:val="26"/>
+          <w:szCs w:val="26"/>
+        </w:rPr>
+        <w:t xml:space="preserve">Next, you will be asked to ‘Configure consent screen’. </w:t>
+      </w:r>
+      <w:proofErr w:type="gramStart"/>
+      <w:r>
+        <w:rPr>
+          <w:color w:val="2A2A2A"/>
+          <w:sz w:val="26"/>
+          <w:szCs w:val="26"/>
+        </w:rPr>
+        <w:t>So</w:t>
+      </w:r>
+      <w:proofErr w:type="gramEnd"/>
+      <w:r>
+        <w:rPr>
+          <w:color w:val="2A2A2A"/>
+          <w:sz w:val="26"/>
+          <w:szCs w:val="26"/>
+        </w:rPr>
+        <w:t xml:space="preserve"> click on the ‘Configure consent screen’ button, as shown by below image:</w:t>
+      </w:r>
+    </w:p>
+    <w:p>
+      <w:r>
+        <w:rPr>
+          <w:noProof/>
+        </w:rPr>
+        <w:drawing>
+          <wp:inline distT="0" distB="0" distL="0" distR="0" wp14:anchorId="087C1D8E" wp14:editId="1F0FACC0">
+            <wp:extent cx="5057775" cy="3305175"/>
+            <wp:effectExtent l="0" t="0" r="9525" b="9525"/>
+            <wp:docPr id="26" name="Picture 26" descr="configure consent screen"/>
+            <wp:cNvGraphicFramePr>
+              <a:graphicFrameLocks xmlns:a="http://schemas.openxmlformats.org/drawingml/2006/main" noChangeAspect="1"/>
+            </wp:cNvGraphicFramePr>
+            <a:graphic xmlns:a="http://schemas.openxmlformats.org/drawingml/2006/main">
+              <a:graphicData uri="http://schemas.openxmlformats.org/drawingml/2006/picture">
+                <pic:pic xmlns:pic="http://schemas.openxmlformats.org/drawingml/2006/picture">
+                  <pic:nvPicPr>
+                    <pic:cNvPr id="0" name="Picture 8" descr="configure consent screen"/>
+                    <pic:cNvPicPr>
+                      <a:picLocks noChangeAspect="1" noChangeArrowheads="1"/>
+                    </pic:cNvPicPr>
+                  </pic:nvPicPr>
+                  <pic:blipFill>
+                    <a:blip r:embed="rId31">
+                      <a:extLst>
+                        <a:ext uri="{28A0092B-C50C-407E-A947-70E740481C1C}">
+                          <a14:useLocalDpi xmlns:a14="http://schemas.microsoft.com/office/drawing/2010/main" val="0"/>
+                        </a:ext>
+                      </a:extLst>
+                    </a:blip>
+                    <a:srcRect/>
+                    <a:stretch>
+                      <a:fillRect/>
+                    </a:stretch>
+                  </pic:blipFill>
+                  <pic:spPr bwMode="auto">
+                    <a:xfrm>
+                      <a:off x="0" y="0"/>
+                      <a:ext cx="5057775" cy="3305175"/>
+                    </a:xfrm>
+                    <a:prstGeom prst="rect">
+                      <a:avLst/>
+                    </a:prstGeom>
+                    <a:noFill/>
+                    <a:ln>
+                      <a:noFill/>
+                    </a:ln>
+                  </pic:spPr>
+                </pic:pic>
+              </a:graphicData>
+            </a:graphic>
+          </wp:inline>
+        </w:drawing>
+      </w:r>
+    </w:p>
+    <w:p>
+      <w:pPr>
+        <w:pStyle w:val="NormalWeb"/>
+        <w:shd w:val="clear" w:color="auto" w:fill="FFFFFF"/>
+        <w:spacing w:before="225" w:beforeAutospacing="0" w:after="225" w:afterAutospacing="0"/>
+        <w:rPr>
+          <w:color w:val="2A2A2A"/>
+          <w:sz w:val="26"/>
+          <w:szCs w:val="26"/>
+        </w:rPr>
+      </w:pPr>
+      <w:r>
+        <w:rPr>
+          <w:color w:val="2A2A2A"/>
+          <w:sz w:val="26"/>
+          <w:szCs w:val="26"/>
+        </w:rPr>
+        <w:t>Next, you will reach ‘OAuth Consent Screen’ where you need to give your application a name. Then click the ‘Save’ button. Check the below image:</w:t>
+      </w:r>
+    </w:p>
+    <w:p>
+      <w:r>
+        <w:rPr>
+          <w:noProof/>
+        </w:rPr>
+        <w:drawing>
+          <wp:inline distT="0" distB="0" distL="0" distR="0" wp14:anchorId="1C867621" wp14:editId="522174B5">
+            <wp:extent cx="5715000" cy="3634740"/>
+            <wp:effectExtent l="0" t="0" r="0" b="3810"/>
+            <wp:docPr id="25" name="Picture 25" descr="Oauth consent screen"/>
+            <wp:cNvGraphicFramePr>
+              <a:graphicFrameLocks xmlns:a="http://schemas.openxmlformats.org/drawingml/2006/main" noChangeAspect="1"/>
+            </wp:cNvGraphicFramePr>
+            <a:graphic xmlns:a="http://schemas.openxmlformats.org/drawingml/2006/main">
+              <a:graphicData uri="http://schemas.openxmlformats.org/drawingml/2006/picture">
+                <pic:pic xmlns:pic="http://schemas.openxmlformats.org/drawingml/2006/picture">
+                  <pic:nvPicPr>
+                    <pic:cNvPr id="0" name="Picture 9" descr="Oauth consent screen"/>
+                    <pic:cNvPicPr>
+                      <a:picLocks noChangeAspect="1" noChangeArrowheads="1"/>
+                    </pic:cNvPicPr>
+                  </pic:nvPicPr>
+                  <pic:blipFill>
+                    <a:blip r:embed="rId32">
+                      <a:extLst>
+                        <a:ext uri="{28A0092B-C50C-407E-A947-70E740481C1C}">
+                          <a14:useLocalDpi xmlns:a14="http://schemas.microsoft.com/office/drawing/2010/main" val="0"/>
+                        </a:ext>
+                      </a:extLst>
+                    </a:blip>
+                    <a:srcRect/>
+                    <a:stretch>
+                      <a:fillRect/>
+                    </a:stretch>
+                  </pic:blipFill>
+                  <pic:spPr bwMode="auto">
+                    <a:xfrm>
+                      <a:off x="0" y="0"/>
+                      <a:ext cx="5715000" cy="3634740"/>
+                    </a:xfrm>
+                    <a:prstGeom prst="rect">
+                      <a:avLst/>
+                    </a:prstGeom>
+                    <a:noFill/>
+                    <a:ln>
+                      <a:noFill/>
+                    </a:ln>
+                  </pic:spPr>
+                </pic:pic>
+              </a:graphicData>
+            </a:graphic>
+          </wp:inline>
+        </w:drawing>
+      </w:r>
+    </w:p>
+    <w:p>
+      <w:pPr>
+        <w:pStyle w:val="NormalWeb"/>
+        <w:shd w:val="clear" w:color="auto" w:fill="FFFFFF"/>
+        <w:spacing w:before="225" w:beforeAutospacing="0" w:after="225" w:afterAutospacing="0"/>
+        <w:rPr>
+          <w:color w:val="2A2A2A"/>
+          <w:sz w:val="26"/>
+          <w:szCs w:val="26"/>
+        </w:rPr>
+      </w:pPr>
+    </w:p>
+    <w:p>
+      <w:pPr>
+        <w:pStyle w:val="NormalWeb"/>
+        <w:shd w:val="clear" w:color="auto" w:fill="FFFFFF"/>
+        <w:spacing w:before="225" w:beforeAutospacing="0" w:after="225" w:afterAutospacing="0"/>
+        <w:rPr>
+          <w:color w:val="2A2A2A"/>
+          <w:sz w:val="26"/>
+          <w:szCs w:val="26"/>
+        </w:rPr>
+      </w:pPr>
+    </w:p>
+    <w:p>
+      <w:pPr>
+        <w:pStyle w:val="NormalWeb"/>
+        <w:shd w:val="clear" w:color="auto" w:fill="FFFFFF"/>
+        <w:spacing w:before="225" w:beforeAutospacing="0" w:after="225" w:afterAutospacing="0"/>
+        <w:rPr>
+          <w:color w:val="2A2A2A"/>
+          <w:sz w:val="26"/>
+          <w:szCs w:val="26"/>
+        </w:rPr>
+      </w:pPr>
+      <w:r>
+        <w:rPr>
+          <w:color w:val="2A2A2A"/>
+          <w:sz w:val="26"/>
+          <w:szCs w:val="26"/>
+        </w:rPr>
+        <w:t>Next, you will be taken to the ‘Create OAuth client ID’ page. In this page do the following things:</w:t>
+      </w:r>
+    </w:p>
+    <w:p>
+      <w:pPr>
+        <w:pStyle w:val="NormalWeb"/>
+        <w:shd w:val="clear" w:color="auto" w:fill="FFFFFF"/>
+        <w:spacing w:before="225" w:beforeAutospacing="0" w:after="225" w:afterAutospacing="0"/>
+        <w:rPr>
+          <w:color w:val="2A2A2A"/>
+          <w:sz w:val="26"/>
+          <w:szCs w:val="26"/>
+        </w:rPr>
+      </w:pPr>
+      <w:r>
+        <w:rPr>
+          <w:color w:val="2A2A2A"/>
+          <w:sz w:val="26"/>
+          <w:szCs w:val="26"/>
+        </w:rPr>
+        <w:t>1. For Application type option, select ‘Web application’.</w:t>
+      </w:r>
+      <w:r>
+        <w:rPr>
+          <w:color w:val="2A2A2A"/>
+          <w:sz w:val="26"/>
+          <w:szCs w:val="26"/>
+        </w:rPr>
+        <w:br/>
+        <w:t>2. Give the Name field some value</w:t>
+      </w:r>
+      <w:r>
+        <w:rPr>
+          <w:color w:val="2A2A2A"/>
+          <w:sz w:val="26"/>
+          <w:szCs w:val="26"/>
+        </w:rPr>
+        <w:br/>
+        <w:t xml:space="preserve">3. On the </w:t>
+      </w:r>
+      <w:proofErr w:type="spellStart"/>
+      <w:r>
+        <w:rPr>
+          <w:color w:val="2A2A2A"/>
+          <w:sz w:val="26"/>
+          <w:szCs w:val="26"/>
+        </w:rPr>
+        <w:t>Authorised</w:t>
+      </w:r>
+      <w:proofErr w:type="spellEnd"/>
+      <w:r>
+        <w:rPr>
+          <w:color w:val="2A2A2A"/>
+          <w:sz w:val="26"/>
+          <w:szCs w:val="26"/>
+        </w:rPr>
+        <w:t xml:space="preserve"> redirect URIs field give 2 </w:t>
+      </w:r>
+      <w:proofErr w:type="spellStart"/>
+      <w:r>
+        <w:rPr>
+          <w:color w:val="2A2A2A"/>
+          <w:sz w:val="26"/>
+          <w:szCs w:val="26"/>
+        </w:rPr>
+        <w:t>urls</w:t>
+      </w:r>
+      <w:proofErr w:type="spellEnd"/>
+      <w:r>
+        <w:rPr>
+          <w:color w:val="2A2A2A"/>
+          <w:sz w:val="26"/>
+          <w:szCs w:val="26"/>
+        </w:rPr>
+        <w:t>:</w:t>
+      </w:r>
+    </w:p>
+    <w:p>
+      <w:pPr>
+        <w:pStyle w:val="NormalWeb"/>
+        <w:shd w:val="clear" w:color="auto" w:fill="FFFFFF"/>
+        <w:spacing w:before="225" w:beforeAutospacing="0" w:after="225" w:afterAutospacing="0"/>
+        <w:rPr>
+          <w:color w:val="2A2A2A"/>
+          <w:sz w:val="26"/>
+          <w:szCs w:val="26"/>
+        </w:rPr>
+      </w:pPr>
+      <w:r>
+        <w:rPr>
+          <w:color w:val="2A2A2A"/>
+          <w:sz w:val="26"/>
+          <w:szCs w:val="26"/>
+        </w:rPr>
+        <w:t>a. http://localhost:57149/Account/GoogleResponse</w:t>
+      </w:r>
+      <w:r>
+        <w:rPr>
+          <w:color w:val="2A2A2A"/>
+          <w:sz w:val="26"/>
+          <w:szCs w:val="26"/>
+        </w:rPr>
+        <w:br/>
+        <w:t>b. http://localhost:57149/signin-google</w:t>
+      </w:r>
+    </w:p>
+    <w:p>
+      <w:pPr>
+        <w:pStyle w:val="NormalWeb"/>
+        <w:shd w:val="clear" w:color="auto" w:fill="FFFFFF"/>
+        <w:spacing w:before="225" w:beforeAutospacing="0" w:after="225" w:afterAutospacing="0"/>
+        <w:rPr>
+          <w:color w:val="2A2A2A"/>
+          <w:sz w:val="26"/>
+          <w:szCs w:val="26"/>
+        </w:rPr>
+      </w:pPr>
+      <w:r>
+        <w:rPr>
+          <w:color w:val="2A2A2A"/>
+          <w:sz w:val="26"/>
+          <w:szCs w:val="26"/>
+        </w:rPr>
+        <w:t>Click the ‘Create’ button once you are done.</w:t>
+      </w:r>
+    </w:p>
+    <w:p>
+      <w:pPr>
+        <w:pStyle w:val="NormalWeb"/>
+        <w:shd w:val="clear" w:color="auto" w:fill="FFFFFF"/>
+        <w:spacing w:before="225" w:beforeAutospacing="0" w:after="225" w:afterAutospacing="0"/>
+        <w:rPr>
+          <w:color w:val="2A2A2A"/>
+          <w:sz w:val="26"/>
+          <w:szCs w:val="26"/>
+        </w:rPr>
+      </w:pPr>
+      <w:r>
+        <w:rPr>
+          <w:color w:val="2A2A2A"/>
+          <w:sz w:val="26"/>
+          <w:szCs w:val="26"/>
+        </w:rPr>
+        <w:t>This is shown in the below image:</w:t>
+      </w:r>
+    </w:p>
+    <w:p>
+      <w:r>
+        <w:rPr>
+          <w:noProof/>
+        </w:rPr>
+        <w:lastRenderedPageBreak/>
+        <w:drawing>
+          <wp:inline distT="0" distB="0" distL="0" distR="0" wp14:anchorId="6D6E8389" wp14:editId="31953D44">
+            <wp:extent cx="5419725" cy="6515100"/>
+            <wp:effectExtent l="0" t="0" r="9525" b="0"/>
+            <wp:docPr id="24" name="Picture 24" descr="create oauth client id"/>
+            <wp:cNvGraphicFramePr>
+              <a:graphicFrameLocks xmlns:a="http://schemas.openxmlformats.org/drawingml/2006/main" noChangeAspect="1"/>
+            </wp:cNvGraphicFramePr>
+            <a:graphic xmlns:a="http://schemas.openxmlformats.org/drawingml/2006/main">
+              <a:graphicData uri="http://schemas.openxmlformats.org/drawingml/2006/picture">
+                <pic:pic xmlns:pic="http://schemas.openxmlformats.org/drawingml/2006/picture">
+                  <pic:nvPicPr>
+                    <pic:cNvPr id="0" name="Picture 10" descr="create oauth client id"/>
+                    <pic:cNvPicPr>
+                      <a:picLocks noChangeAspect="1" noChangeArrowheads="1"/>
+                    </pic:cNvPicPr>
+                  </pic:nvPicPr>
+                  <pic:blipFill>
+                    <a:blip r:embed="rId30">
+                      <a:extLst>
+                        <a:ext uri="{28A0092B-C50C-407E-A947-70E740481C1C}">
+                          <a14:useLocalDpi xmlns:a14="http://schemas.microsoft.com/office/drawing/2010/main" val="0"/>
+                        </a:ext>
+                      </a:extLst>
+                    </a:blip>
+                    <a:srcRect/>
+                    <a:stretch>
+                      <a:fillRect/>
+                    </a:stretch>
+                  </pic:blipFill>
+                  <pic:spPr bwMode="auto">
+                    <a:xfrm>
+                      <a:off x="0" y="0"/>
+                      <a:ext cx="5419725" cy="6515100"/>
+                    </a:xfrm>
+                    <a:prstGeom prst="rect">
+                      <a:avLst/>
+                    </a:prstGeom>
+                    <a:noFill/>
+                    <a:ln>
+                      <a:noFill/>
+                    </a:ln>
+                  </pic:spPr>
+                </pic:pic>
+              </a:graphicData>
+            </a:graphic>
+          </wp:inline>
+        </w:drawing>
+      </w:r>
+    </w:p>
+    <w:p>
+      <w:pPr>
+        <w:pStyle w:val="NormalWeb"/>
+        <w:shd w:val="clear" w:color="auto" w:fill="FFFFFF"/>
+        <w:spacing w:before="225" w:beforeAutospacing="0" w:after="225" w:afterAutospacing="0"/>
+        <w:rPr>
+          <w:color w:val="2A2A2A"/>
+          <w:sz w:val="26"/>
+          <w:szCs w:val="26"/>
+        </w:rPr>
+      </w:pPr>
+      <w:proofErr w:type="spellStart"/>
+      <w:r>
+        <w:rPr>
+          <w:color w:val="2A2A2A"/>
+          <w:sz w:val="26"/>
+          <w:szCs w:val="26"/>
+        </w:rPr>
+        <w:t>Authorised</w:t>
+      </w:r>
+      <w:proofErr w:type="spellEnd"/>
+      <w:r>
+        <w:rPr>
+          <w:color w:val="2A2A2A"/>
+          <w:sz w:val="26"/>
+          <w:szCs w:val="26"/>
+        </w:rPr>
+        <w:t xml:space="preserve"> redirect URIs contains the URL of your application to which Google will redirect users after they are authenticated successfully.</w:t>
+      </w:r>
+    </w:p>
+    <w:p>
+      <w:pPr>
+        <w:pStyle w:val="NormalWeb"/>
+        <w:shd w:val="clear" w:color="auto" w:fill="FFFFFF"/>
+        <w:spacing w:before="225" w:beforeAutospacing="0" w:after="225" w:afterAutospacing="0"/>
+        <w:rPr>
+          <w:color w:val="2A2A2A"/>
+          <w:sz w:val="26"/>
+          <w:szCs w:val="26"/>
+        </w:rPr>
+      </w:pPr>
+      <w:r>
+        <w:rPr>
+          <w:color w:val="2A2A2A"/>
+          <w:sz w:val="26"/>
+          <w:szCs w:val="26"/>
+        </w:rPr>
+        <w:t>If you are using development mode then change the port number to your application’s port, else if you are in live server make sure to use the domain name instead of localhost.</w:t>
+      </w:r>
+    </w:p>
+    <w:p>
+      <w:pPr>
+        <w:pStyle w:val="NormalWeb"/>
+        <w:shd w:val="clear" w:color="auto" w:fill="FFFFFF"/>
+        <w:spacing w:before="225" w:beforeAutospacing="0" w:after="225" w:afterAutospacing="0"/>
+        <w:rPr>
+          <w:color w:val="2A2A2A"/>
+          <w:sz w:val="26"/>
+          <w:szCs w:val="26"/>
+        </w:rPr>
+      </w:pPr>
+      <w:r>
+        <w:rPr>
+          <w:color w:val="2A2A2A"/>
+          <w:sz w:val="26"/>
+          <w:szCs w:val="26"/>
+        </w:rPr>
+        <w:t>For the URL – ‘/Account/</w:t>
+      </w:r>
+      <w:proofErr w:type="spellStart"/>
+      <w:r>
+        <w:rPr>
+          <w:color w:val="2A2A2A"/>
+          <w:sz w:val="26"/>
+          <w:szCs w:val="26"/>
+        </w:rPr>
+        <w:t>GoogleResponse</w:t>
+      </w:r>
+      <w:proofErr w:type="spellEnd"/>
+      <w:r>
+        <w:rPr>
+          <w:color w:val="2A2A2A"/>
+          <w:sz w:val="26"/>
+          <w:szCs w:val="26"/>
+        </w:rPr>
+        <w:t>’, I will create an action method called ‘</w:t>
+      </w:r>
+      <w:proofErr w:type="spellStart"/>
+      <w:r>
+        <w:rPr>
+          <w:color w:val="2A2A2A"/>
+          <w:sz w:val="26"/>
+          <w:szCs w:val="26"/>
+        </w:rPr>
+        <w:t>GoogleResponse</w:t>
+      </w:r>
+      <w:proofErr w:type="spellEnd"/>
+      <w:r>
+        <w:rPr>
+          <w:color w:val="2A2A2A"/>
+          <w:sz w:val="26"/>
+          <w:szCs w:val="26"/>
+        </w:rPr>
+        <w:t>’ in ‘Account’ controller.</w:t>
+      </w:r>
+    </w:p>
+    <w:p>
+      <w:pPr>
+        <w:pStyle w:val="NormalWeb"/>
+        <w:shd w:val="clear" w:color="auto" w:fill="FFFFFF"/>
+        <w:spacing w:before="225" w:beforeAutospacing="0" w:after="225" w:afterAutospacing="0"/>
+        <w:rPr>
+          <w:color w:val="2A2A2A"/>
+          <w:sz w:val="26"/>
+          <w:szCs w:val="26"/>
+        </w:rPr>
+      </w:pPr>
+      <w:r>
+        <w:rPr>
+          <w:color w:val="2A2A2A"/>
+          <w:sz w:val="26"/>
+          <w:szCs w:val="26"/>
+        </w:rPr>
+        <w:t>The URL – ‘/</w:t>
+      </w:r>
+      <w:proofErr w:type="spellStart"/>
+      <w:r>
+        <w:rPr>
+          <w:color w:val="2A2A2A"/>
+          <w:sz w:val="26"/>
+          <w:szCs w:val="26"/>
+        </w:rPr>
+        <w:t>signin</w:t>
+      </w:r>
+      <w:proofErr w:type="spellEnd"/>
+      <w:r>
+        <w:rPr>
+          <w:color w:val="2A2A2A"/>
+          <w:sz w:val="26"/>
+          <w:szCs w:val="26"/>
+        </w:rPr>
+        <w:t>-google’, is the default URL set by Identity System for Google OAuth.</w:t>
+      </w:r>
+    </w:p>
+    <w:p>
+      <w:pPr>
+        <w:pStyle w:val="NormalWeb"/>
+        <w:shd w:val="clear" w:color="auto" w:fill="FFFFFF"/>
+        <w:spacing w:before="225" w:beforeAutospacing="0" w:after="225" w:afterAutospacing="0"/>
+        <w:rPr>
+          <w:color w:val="2A2A2A"/>
+          <w:sz w:val="26"/>
+          <w:szCs w:val="26"/>
+        </w:rPr>
+      </w:pPr>
+      <w:r>
+        <w:rPr>
+          <w:color w:val="2A2A2A"/>
+          <w:sz w:val="26"/>
+          <w:szCs w:val="26"/>
+        </w:rPr>
+        <w:lastRenderedPageBreak/>
+        <w:t>On clicking the ‘Create’ button, you will now get your Client Id and Secret displayed in a window (see below image). Save them in a secure place, as you will be making API calls using these.</w:t>
+      </w:r>
+    </w:p>
+    <w:p>
+      <w:r>
+        <w:rPr>
+          <w:noProof/>
+        </w:rPr>
+        <w:drawing>
+          <wp:inline distT="0" distB="0" distL="0" distR="0" wp14:anchorId="43B91DC6" wp14:editId="2E6602E1">
+            <wp:extent cx="4552950" cy="3200400"/>
+            <wp:effectExtent l="0" t="0" r="0" b="0"/>
+            <wp:docPr id="23" name="Picture 23" descr="oauth client id secret"/>
+            <wp:cNvGraphicFramePr>
+              <a:graphicFrameLocks xmlns:a="http://schemas.openxmlformats.org/drawingml/2006/main" noChangeAspect="1"/>
+            </wp:cNvGraphicFramePr>
+            <a:graphic xmlns:a="http://schemas.openxmlformats.org/drawingml/2006/main">
+              <a:graphicData uri="http://schemas.openxmlformats.org/drawingml/2006/picture">
+                <pic:pic xmlns:pic="http://schemas.openxmlformats.org/drawingml/2006/picture">
+                  <pic:nvPicPr>
+                    <pic:cNvPr id="0" name="Picture 11" descr="oauth client id secret"/>
+                    <pic:cNvPicPr>
+                      <a:picLocks noChangeAspect="1" noChangeArrowheads="1"/>
+                    </pic:cNvPicPr>
+                  </pic:nvPicPr>
+                  <pic:blipFill>
+                    <a:blip r:embed="rId33">
+                      <a:extLst>
+                        <a:ext uri="{28A0092B-C50C-407E-A947-70E740481C1C}">
+                          <a14:useLocalDpi xmlns:a14="http://schemas.microsoft.com/office/drawing/2010/main" val="0"/>
+                        </a:ext>
+                      </a:extLst>
+                    </a:blip>
+                    <a:srcRect/>
+                    <a:stretch>
+                      <a:fillRect/>
+                    </a:stretch>
+                  </pic:blipFill>
+                  <pic:spPr bwMode="auto">
+                    <a:xfrm>
+                      <a:off x="0" y="0"/>
+                      <a:ext cx="4552950" cy="3200400"/>
+                    </a:xfrm>
+                    <a:prstGeom prst="rect">
+                      <a:avLst/>
+                    </a:prstGeom>
+                    <a:noFill/>
+                    <a:ln>
+                      <a:noFill/>
+                    </a:ln>
+                  </pic:spPr>
+                </pic:pic>
+              </a:graphicData>
+            </a:graphic>
+          </wp:inline>
+        </w:drawing>
+      </w:r>
+    </w:p>
+    <w:p>
+      <w:pPr>
+        <w:pStyle w:val="NormalWeb"/>
+        <w:shd w:val="clear" w:color="auto" w:fill="FFFFFF"/>
+        <w:spacing w:before="225" w:beforeAutospacing="0" w:after="225" w:afterAutospacing="0"/>
+        <w:rPr>
+          <w:color w:val="2A2A2A"/>
+          <w:sz w:val="26"/>
+          <w:szCs w:val="26"/>
+        </w:rPr>
+      </w:pPr>
+      <w:r>
+        <w:rPr>
+          <w:color w:val="2A2A2A"/>
+          <w:sz w:val="26"/>
+          <w:szCs w:val="26"/>
+        </w:rPr>
+        <w:t>The OAuth Client ID is created, now you have to enable the Google+ API. On the same page you will see Google APIs logo, click on it to reach the Google APIs Dashboard. Check the below image:</w:t>
+      </w:r>
+    </w:p>
+    <w:p>
       <w:bookmarkStart w:id="0" w:name="_GoBack"/>
-      <w:bookmarkEnd w:id="0"/>
-    </w:p>
+      <w:r>
+        <w:rPr>
+          <w:noProof/>
+        </w:rPr>
+        <w:drawing>
+          <wp:inline distT="0" distB="0" distL="0" distR="0" wp14:anchorId="2FB80A46" wp14:editId="4BDAE172">
+            <wp:extent cx="5238750" cy="3000375"/>
+            <wp:effectExtent l="0" t="0" r="0" b="9525"/>
+            <wp:docPr id="22" name="Picture 22" descr="google apis page"/>
+            <wp:cNvGraphicFramePr>
+              <a:graphicFrameLocks xmlns:a="http://schemas.openxmlformats.org/drawingml/2006/main" noChangeAspect="1"/>
+            </wp:cNvGraphicFramePr>
+            <a:graphic xmlns:a="http://schemas.openxmlformats.org/drawingml/2006/main">
+              <a:graphicData uri="http://schemas.openxmlformats.org/drawingml/2006/picture">
+                <pic:pic xmlns:pic="http://schemas.openxmlformats.org/drawingml/2006/picture">
+                  <pic:nvPicPr>
+                    <pic:cNvPr id="0" name="Picture 12" descr="google apis page"/>
+                    <pic:cNvPicPr>
+                      <a:picLocks noChangeAspect="1" noChangeArrowheads="1"/>
+                    </pic:cNvPicPr>
+                  </pic:nvPicPr>
+                  <pic:blipFill>
+                    <a:blip r:embed="rId34">
+                      <a:extLst>
+                        <a:ext uri="{28A0092B-C50C-407E-A947-70E740481C1C}">
+                          <a14:useLocalDpi xmlns:a14="http://schemas.microsoft.com/office/drawing/2010/main" val="0"/>
+                        </a:ext>
+                      </a:extLst>
+                    </a:blip>
+                    <a:srcRect/>
+                    <a:stretch>
+                      <a:fillRect/>
+                    </a:stretch>
+                  </pic:blipFill>
+                  <pic:spPr bwMode="auto">
+                    <a:xfrm>
+                      <a:off x="0" y="0"/>
+                      <a:ext cx="5238750" cy="3000375"/>
+                    </a:xfrm>
+                    <a:prstGeom prst="rect">
+                      <a:avLst/>
+                    </a:prstGeom>
+                    <a:noFill/>
+                    <a:ln>
+                      <a:noFill/>
+                    </a:ln>
+                  </pic:spPr>
+                </pic:pic>
+              </a:graphicData>
+            </a:graphic>
+          </wp:inline>
+        </w:drawing>
+      </w:r>
+    </w:p>
+    <w:bookmarkEnd w:id="0"/>
+    <w:p>
+      <w:pPr>
+        <w:pStyle w:val="NormalWeb"/>
+        <w:shd w:val="clear" w:color="auto" w:fill="FFFFFF"/>
+        <w:spacing w:before="225" w:beforeAutospacing="0" w:after="225" w:afterAutospacing="0"/>
+        <w:rPr>
+          <w:color w:val="2A2A2A"/>
+          <w:sz w:val="26"/>
+          <w:szCs w:val="26"/>
+        </w:rPr>
+      </w:pPr>
+      <w:r>
+        <w:rPr>
+          <w:color w:val="2A2A2A"/>
+          <w:sz w:val="26"/>
+          <w:szCs w:val="26"/>
+        </w:rPr>
+        <w:t>In the Google APIs Dashboard, click the ‘ENABLE APIS AND SERVICES’ button, as shown in the below image:</w:t>
+      </w:r>
+    </w:p>
+    <w:p>
+      <w:r>
+        <w:rPr>
+          <w:noProof/>
+        </w:rPr>
+        <w:lastRenderedPageBreak/>
+        <w:drawing>
+          <wp:inline distT="0" distB="0" distL="0" distR="0" wp14:anchorId="426EF4FF" wp14:editId="1D2390D0">
+            <wp:extent cx="5715000" cy="3565525"/>
+            <wp:effectExtent l="0" t="0" r="0" b="0"/>
+            <wp:docPr id="21" name="Picture 21" descr="enable apis and services"/>
+            <wp:cNvGraphicFramePr>
+              <a:graphicFrameLocks xmlns:a="http://schemas.openxmlformats.org/drawingml/2006/main" noChangeAspect="1"/>
+            </wp:cNvGraphicFramePr>
+            <a:graphic xmlns:a="http://schemas.openxmlformats.org/drawingml/2006/main">
+              <a:graphicData uri="http://schemas.openxmlformats.org/drawingml/2006/picture">
+                <pic:pic xmlns:pic="http://schemas.openxmlformats.org/drawingml/2006/picture">
+                  <pic:nvPicPr>
+                    <pic:cNvPr id="0" name="Picture 13" descr="enable apis and services"/>
+                    <pic:cNvPicPr>
+                      <a:picLocks noChangeAspect="1" noChangeArrowheads="1"/>
+                    </pic:cNvPicPr>
+                  </pic:nvPicPr>
+                  <pic:blipFill>
+                    <a:blip r:embed="rId35">
+                      <a:extLst>
+                        <a:ext uri="{28A0092B-C50C-407E-A947-70E740481C1C}">
+                          <a14:useLocalDpi xmlns:a14="http://schemas.microsoft.com/office/drawing/2010/main" val="0"/>
+                        </a:ext>
+                      </a:extLst>
+                    </a:blip>
+                    <a:srcRect/>
+                    <a:stretch>
+                      <a:fillRect/>
+                    </a:stretch>
+                  </pic:blipFill>
+                  <pic:spPr bwMode="auto">
+                    <a:xfrm>
+                      <a:off x="0" y="0"/>
+                      <a:ext cx="5715000" cy="3565525"/>
+                    </a:xfrm>
+                    <a:prstGeom prst="rect">
+                      <a:avLst/>
+                    </a:prstGeom>
+                    <a:noFill/>
+                    <a:ln>
+                      <a:noFill/>
+                    </a:ln>
+                  </pic:spPr>
+                </pic:pic>
+              </a:graphicData>
+            </a:graphic>
+          </wp:inline>
+        </w:drawing>
+      </w:r>
+    </w:p>
+    <w:p>
+      <w:pPr>
+        <w:pStyle w:val="NormalWeb"/>
+        <w:shd w:val="clear" w:color="auto" w:fill="FFFFFF"/>
+        <w:spacing w:before="225" w:beforeAutospacing="0" w:after="225" w:afterAutospacing="0"/>
+        <w:rPr>
+          <w:color w:val="2A2A2A"/>
+          <w:sz w:val="26"/>
+          <w:szCs w:val="26"/>
+        </w:rPr>
+      </w:pPr>
+      <w:r>
+        <w:rPr>
+          <w:color w:val="2A2A2A"/>
+          <w:sz w:val="26"/>
+          <w:szCs w:val="26"/>
+        </w:rPr>
+        <w:t xml:space="preserve">On the Next page you have to find Google+ </w:t>
+      </w:r>
+      <w:proofErr w:type="spellStart"/>
+      <w:r>
+        <w:rPr>
+          <w:color w:val="2A2A2A"/>
+          <w:sz w:val="26"/>
+          <w:szCs w:val="26"/>
+        </w:rPr>
+        <w:t>Api</w:t>
+      </w:r>
+      <w:proofErr w:type="spellEnd"/>
+      <w:r>
+        <w:rPr>
+          <w:color w:val="2A2A2A"/>
+          <w:sz w:val="26"/>
+          <w:szCs w:val="26"/>
+        </w:rPr>
+        <w:t>. To do this, on the search box type ‘Google+’, then when you get the ‘Google+ API’ result simply click on it, check the image below:</w:t>
+      </w:r>
+    </w:p>
+    <w:p>
+      <w:r>
+        <w:rPr>
+          <w:noProof/>
+        </w:rPr>
+        <w:drawing>
+          <wp:inline distT="0" distB="0" distL="0" distR="0" wp14:anchorId="35B9C51C" wp14:editId="3BFA0973">
+            <wp:extent cx="5715000" cy="2424430"/>
+            <wp:effectExtent l="0" t="0" r="0" b="0"/>
+            <wp:docPr id="20" name="Picture 20" descr="find google+ api"/>
+            <wp:cNvGraphicFramePr>
+              <a:graphicFrameLocks xmlns:a="http://schemas.openxmlformats.org/drawingml/2006/main" noChangeAspect="1"/>
+            </wp:cNvGraphicFramePr>
+            <a:graphic xmlns:a="http://schemas.openxmlformats.org/drawingml/2006/main">
+              <a:graphicData uri="http://schemas.openxmlformats.org/drawingml/2006/picture">
+                <pic:pic xmlns:pic="http://schemas.openxmlformats.org/drawingml/2006/picture">
+                  <pic:nvPicPr>
+                    <pic:cNvPr id="0" name="Picture 14" descr="find google+ api"/>
+                    <pic:cNvPicPr>
+                      <a:picLocks noChangeAspect="1" noChangeArrowheads="1"/>
+                    </pic:cNvPicPr>
+                  </pic:nvPicPr>
+                  <pic:blipFill>
+                    <a:blip r:embed="rId36">
+                      <a:extLst>
+                        <a:ext uri="{28A0092B-C50C-407E-A947-70E740481C1C}">
+                          <a14:useLocalDpi xmlns:a14="http://schemas.microsoft.com/office/drawing/2010/main" val="0"/>
+                        </a:ext>
+                      </a:extLst>
+                    </a:blip>
+                    <a:srcRect/>
+                    <a:stretch>
+                      <a:fillRect/>
+                    </a:stretch>
+                  </pic:blipFill>
+                  <pic:spPr bwMode="auto">
+                    <a:xfrm>
+                      <a:off x="0" y="0"/>
+                      <a:ext cx="5715000" cy="2424430"/>
+                    </a:xfrm>
+                    <a:prstGeom prst="rect">
+                      <a:avLst/>
+                    </a:prstGeom>
+                    <a:noFill/>
+                    <a:ln>
+                      <a:noFill/>
+                    </a:ln>
+                  </pic:spPr>
+                </pic:pic>
+              </a:graphicData>
+            </a:graphic>
+          </wp:inline>
+        </w:drawing>
+      </w:r>
+    </w:p>
+    <w:p>
+      <w:pPr>
+        <w:pStyle w:val="NormalWeb"/>
+        <w:shd w:val="clear" w:color="auto" w:fill="FFFFFF"/>
+        <w:spacing w:before="225" w:beforeAutospacing="0" w:after="225" w:afterAutospacing="0"/>
+        <w:rPr>
+          <w:color w:val="2A2A2A"/>
+          <w:sz w:val="26"/>
+          <w:szCs w:val="26"/>
+        </w:rPr>
+      </w:pPr>
+      <w:r>
+        <w:rPr>
+          <w:color w:val="2A2A2A"/>
+          <w:sz w:val="26"/>
+          <w:szCs w:val="26"/>
+        </w:rPr>
+        <w:t>You will now reach the Google+ API page. All you have to do is enabling it. So, click on the ‘Enable’ button and you are now ready to work. Check the below image:</w:t>
+      </w:r>
+    </w:p>
+    <w:p>
+      <w:r>
+        <w:rPr>
+          <w:noProof/>
+        </w:rPr>
+        <w:lastRenderedPageBreak/>
+        <w:drawing>
+          <wp:inline distT="0" distB="0" distL="0" distR="0" wp14:anchorId="32CBA148" wp14:editId="1053A6CC">
+            <wp:extent cx="5715000" cy="3643630"/>
+            <wp:effectExtent l="0" t="0" r="0" b="0"/>
+            <wp:docPr id="19" name="Picture 19" descr="enable google+ api"/>
+            <wp:cNvGraphicFramePr>
+              <a:graphicFrameLocks xmlns:a="http://schemas.openxmlformats.org/drawingml/2006/main" noChangeAspect="1"/>
+            </wp:cNvGraphicFramePr>
+            <a:graphic xmlns:a="http://schemas.openxmlformats.org/drawingml/2006/main">
+              <a:graphicData uri="http://schemas.openxmlformats.org/drawingml/2006/picture">
+                <pic:pic xmlns:pic="http://schemas.openxmlformats.org/drawingml/2006/picture">
+                  <pic:nvPicPr>
+                    <pic:cNvPr id="0" name="Picture 15" descr="enable google+ api"/>
+                    <pic:cNvPicPr>
+                      <a:picLocks noChangeAspect="1" noChangeArrowheads="1"/>
+                    </pic:cNvPicPr>
+                  </pic:nvPicPr>
+                  <pic:blipFill>
+                    <a:blip r:embed="rId37">
+                      <a:extLst>
+                        <a:ext uri="{28A0092B-C50C-407E-A947-70E740481C1C}">
+                          <a14:useLocalDpi xmlns:a14="http://schemas.microsoft.com/office/drawing/2010/main" val="0"/>
+                        </a:ext>
+                      </a:extLst>
+                    </a:blip>
+                    <a:srcRect/>
+                    <a:stretch>
+                      <a:fillRect/>
+                    </a:stretch>
+                  </pic:blipFill>
+                  <pic:spPr bwMode="auto">
+                    <a:xfrm>
+                      <a:off x="0" y="0"/>
+                      <a:ext cx="5715000" cy="3643630"/>
+                    </a:xfrm>
+                    <a:prstGeom prst="rect">
+                      <a:avLst/>
+                    </a:prstGeom>
+                    <a:noFill/>
+                    <a:ln>
+                      <a:noFill/>
+                    </a:ln>
+                  </pic:spPr>
+                </pic:pic>
+              </a:graphicData>
+            </a:graphic>
+          </wp:inline>
+        </w:drawing>
+      </w:r>
+      <w:r>
+        <w:t xml:space="preserve"> </w:t>
+      </w:r>
+    </w:p>
+    <w:p>
+      <w:pPr>
+        <w:pStyle w:val="Heading3"/>
+        <w:pBdr>
+          <w:bottom w:val="dashed" w:sz="6" w:space="8" w:color="333333"/>
+        </w:pBdr>
+        <w:shd w:val="clear" w:color="auto" w:fill="FFFFFF"/>
+        <w:spacing w:before="300" w:beforeAutospacing="0" w:after="150" w:afterAutospacing="0"/>
+        <w:rPr>
+          <w:b w:val="0"/>
+          <w:bCs w:val="0"/>
+          <w:color w:val="242424"/>
+          <w:sz w:val="30"/>
+          <w:szCs w:val="30"/>
+        </w:rPr>
+      </w:pPr>
+      <w:r>
+        <w:rPr>
+          <w:b w:val="0"/>
+          <w:bCs w:val="0"/>
+          <w:color w:val="242424"/>
+          <w:sz w:val="30"/>
+          <w:szCs w:val="30"/>
+        </w:rPr>
+        <w:t>Use APIs to communicate with your Project in Google Console</w:t>
+      </w:r>
+    </w:p>
+    <w:p>
+      <w:pPr>
+        <w:pStyle w:val="NormalWeb"/>
+        <w:shd w:val="clear" w:color="auto" w:fill="FFFFFF"/>
+        <w:spacing w:before="225" w:beforeAutospacing="0" w:after="225" w:afterAutospacing="0"/>
+        <w:rPr>
+          <w:color w:val="2A2A2A"/>
+          <w:sz w:val="26"/>
+          <w:szCs w:val="26"/>
+        </w:rPr>
+      </w:pPr>
+      <w:r>
+        <w:rPr>
+          <w:color w:val="2A2A2A"/>
+          <w:sz w:val="26"/>
+          <w:szCs w:val="26"/>
+        </w:rPr>
+        <w:t xml:space="preserve">ASP.NET Core Identity has a </w:t>
+      </w:r>
+      <w:proofErr w:type="gramStart"/>
+      <w:r>
+        <w:rPr>
+          <w:color w:val="2A2A2A"/>
+          <w:sz w:val="26"/>
+          <w:szCs w:val="26"/>
+        </w:rPr>
+        <w:t>built in</w:t>
+      </w:r>
+      <w:proofErr w:type="gramEnd"/>
+      <w:r>
+        <w:rPr>
+          <w:color w:val="2A2A2A"/>
+          <w:sz w:val="26"/>
+          <w:szCs w:val="26"/>
+        </w:rPr>
+        <w:t xml:space="preserve"> support for authentication service that works on OAuth like Google, Facebook, etc. There are extension methods to register them in your application.</w:t>
+      </w:r>
+    </w:p>
+    <w:p>
+      <w:pPr>
+        <w:pStyle w:val="NormalWeb"/>
+        <w:shd w:val="clear" w:color="auto" w:fill="FFFFFF"/>
+        <w:spacing w:before="225" w:beforeAutospacing="0" w:after="225" w:afterAutospacing="0"/>
+        <w:rPr>
+          <w:color w:val="2A2A2A"/>
+          <w:sz w:val="26"/>
+          <w:szCs w:val="26"/>
+        </w:rPr>
+      </w:pPr>
+      <w:r>
+        <w:rPr>
+          <w:color w:val="2A2A2A"/>
+          <w:sz w:val="26"/>
+          <w:szCs w:val="26"/>
+        </w:rPr>
+        <w:t xml:space="preserve">Go to your </w:t>
+      </w:r>
+      <w:proofErr w:type="spellStart"/>
+      <w:r>
+        <w:rPr>
+          <w:color w:val="2A2A2A"/>
+          <w:sz w:val="26"/>
+          <w:szCs w:val="26"/>
+        </w:rPr>
+        <w:t>Startup.cs</w:t>
+      </w:r>
+      <w:proofErr w:type="spellEnd"/>
+      <w:r>
+        <w:rPr>
+          <w:color w:val="2A2A2A"/>
+          <w:sz w:val="26"/>
+          <w:szCs w:val="26"/>
+        </w:rPr>
+        <w:t xml:space="preserve"> file, and inside its </w:t>
+      </w:r>
+      <w:proofErr w:type="spellStart"/>
+      <w:r>
+        <w:rPr>
+          <w:color w:val="2A2A2A"/>
+          <w:sz w:val="26"/>
+          <w:szCs w:val="26"/>
+        </w:rPr>
+        <w:t>ConfigureServices</w:t>
+      </w:r>
+      <w:proofErr w:type="spellEnd"/>
+      <w:r>
+        <w:rPr>
+          <w:color w:val="2A2A2A"/>
+          <w:sz w:val="26"/>
+          <w:szCs w:val="26"/>
+        </w:rPr>
+        <w:t xml:space="preserve"> method, set up the Google Authentication service and provide the OAuth credentials you got from the Google Project before.</w:t>
+      </w:r>
+    </w:p>
+    <w:p>
+      <w:pPr>
+        <w:pStyle w:val="NormalWeb"/>
+        <w:shd w:val="clear" w:color="auto" w:fill="FFFFFF"/>
+        <w:spacing w:before="225" w:beforeAutospacing="0" w:after="225" w:afterAutospacing="0"/>
+        <w:rPr>
+          <w:color w:val="2A2A2A"/>
+          <w:sz w:val="26"/>
+          <w:szCs w:val="26"/>
+        </w:rPr>
+      </w:pPr>
+      <w:r>
+        <w:rPr>
+          <w:color w:val="2A2A2A"/>
+          <w:sz w:val="26"/>
+          <w:szCs w:val="26"/>
+        </w:rPr>
+        <w:t>The code is given below:</w:t>
+      </w:r>
+      <w:r>
+        <w:t xml:space="preserve">  </w:t>
+      </w:r>
+      <w:r>
+        <w:rPr>
+          <w:noProof/>
+        </w:rPr>
+        <w:drawing>
+          <wp:inline distT="0" distB="0" distL="0" distR="0" wp14:anchorId="635CBDA0" wp14:editId="49AB77C8">
+            <wp:extent cx="5715000" cy="3213100"/>
+            <wp:effectExtent l="0" t="0" r="0" b="6350"/>
+            <wp:docPr id="30" name="Picture 30"/>
+            <wp:cNvGraphicFramePr>
+              <a:graphicFrameLocks xmlns:a="http://schemas.openxmlformats.org/drawingml/2006/main" noChangeAspect="1"/>
+            </wp:cNvGraphicFramePr>
+            <a:graphic xmlns:a="http://schemas.openxmlformats.org/drawingml/2006/main">
+              <a:graphicData uri="http://schemas.openxmlformats.org/drawingml/2006/picture">
+                <pic:pic xmlns:pic="http://schemas.openxmlformats.org/drawingml/2006/picture">
+                  <pic:nvPicPr>
+                    <pic:cNvPr id="1" name=""/>
+                    <pic:cNvPicPr/>
+                  </pic:nvPicPr>
+                  <pic:blipFill>
+                    <a:blip r:embed="rId38"/>
+                    <a:stretch>
+                      <a:fillRect/>
+                    </a:stretch>
+                  </pic:blipFill>
+                  <pic:spPr>
+                    <a:xfrm>
+                      <a:off x="0" y="0"/>
+                      <a:ext cx="5715000" cy="3213100"/>
+                    </a:xfrm>
+                    <a:prstGeom prst="rect">
+                      <a:avLst/>
+                    </a:prstGeom>
+                  </pic:spPr>
+                </pic:pic>
+              </a:graphicData>
+            </a:graphic>
+          </wp:inline>
+        </w:drawing>
+      </w:r>
+    </w:p>
+    <w:p/>
+    <w:p>
+      <w:pPr>
+        <w:rPr>
+          <w:b/>
+          <w:bCs/>
+        </w:rPr>
+      </w:pPr>
+      <w:r>
+        <w:rPr>
+          <w:b/>
+          <w:bCs/>
+        </w:rPr>
+        <w:t xml:space="preserve"> </w:t>
+      </w:r>
+    </w:p>
+    <w:p/>
+    <w:p/>
+    <w:p/>
+    <w:p/>
+    <w:p/>
+    <w:p/>
+    <w:p/>
+    <w:p/>
     <w:sectPr>
       <w:pgSz w:w="12240" w:h="15840"/>
       <w:pgMar w:top="720" w:right="1440" w:bottom="720" w:left="1800" w:header="720" w:footer="720" w:gutter="0"/>
@@ -6564,9 +10698,9 @@
     </w:lvl>
   </w:abstractNum>
   <w:abstractNum w:abstractNumId="1" w15:restartNumberingAfterBreak="0">
-    <w:nsid w:val="32F94583"/>
+    <w:nsid w:val="19A21BE6"/>
     <w:multiLevelType w:val="multilevel"/>
-    <w:tmpl w:val="EA7AE60C"/>
+    <w:tmpl w:val="0C3C9EBE"/>
     <w:lvl w:ilvl="0">
       <w:start w:val="1"/>
       <w:numFmt w:val="bullet"/>
@@ -6713,9 +10847,9 @@
     </w:lvl>
   </w:abstractNum>
   <w:abstractNum w:abstractNumId="2" w15:restartNumberingAfterBreak="0">
-    <w:nsid w:val="48720091"/>
+    <w:nsid w:val="32F94583"/>
     <w:multiLevelType w:val="multilevel"/>
-    <w:tmpl w:val="B07C1F64"/>
+    <w:tmpl w:val="EA7AE60C"/>
     <w:lvl w:ilvl="0">
       <w:start w:val="1"/>
       <w:numFmt w:val="bullet"/>
@@ -6862,9 +10996,9 @@
     </w:lvl>
   </w:abstractNum>
   <w:abstractNum w:abstractNumId="3" w15:restartNumberingAfterBreak="0">
-    <w:nsid w:val="741237B8"/>
+    <w:nsid w:val="48720091"/>
     <w:multiLevelType w:val="multilevel"/>
-    <w:tmpl w:val="A0988A58"/>
+    <w:tmpl w:val="B07C1F64"/>
     <w:lvl w:ilvl="0">
       <w:start w:val="1"/>
       <w:numFmt w:val="bullet"/>
@@ -7011,6 +11145,155 @@
     </w:lvl>
   </w:abstractNum>
   <w:abstractNum w:abstractNumId="4" w15:restartNumberingAfterBreak="0">
+    <w:nsid w:val="741237B8"/>
+    <w:multiLevelType w:val="multilevel"/>
+    <w:tmpl w:val="A0988A58"/>
+    <w:lvl w:ilvl="0">
+      <w:start w:val="1"/>
+      <w:numFmt w:val="bullet"/>
+      <w:lvlText w:val=""/>
+      <w:lvlJc w:val="left"/>
+      <w:pPr>
+        <w:tabs>
+          <w:tab w:val="num" w:pos="720"/>
+        </w:tabs>
+        <w:ind w:left="720" w:hanging="360"/>
+      </w:pPr>
+      <w:rPr>
+        <w:rFonts w:ascii="Symbol" w:hAnsi="Symbol" w:hint="default"/>
+        <w:sz w:val="20"/>
+      </w:rPr>
+    </w:lvl>
+    <w:lvl w:ilvl="1" w:tentative="1">
+      <w:start w:val="1"/>
+      <w:numFmt w:val="bullet"/>
+      <w:lvlText w:val="o"/>
+      <w:lvlJc w:val="left"/>
+      <w:pPr>
+        <w:tabs>
+          <w:tab w:val="num" w:pos="1440"/>
+        </w:tabs>
+        <w:ind w:left="1440" w:hanging="360"/>
+      </w:pPr>
+      <w:rPr>
+        <w:rFonts w:ascii="Courier New" w:hAnsi="Courier New" w:hint="default"/>
+        <w:sz w:val="20"/>
+      </w:rPr>
+    </w:lvl>
+    <w:lvl w:ilvl="2" w:tentative="1">
+      <w:start w:val="1"/>
+      <w:numFmt w:val="bullet"/>
+      <w:lvlText w:val=""/>
+      <w:lvlJc w:val="left"/>
+      <w:pPr>
+        <w:tabs>
+          <w:tab w:val="num" w:pos="2160"/>
+        </w:tabs>
+        <w:ind w:left="2160" w:hanging="360"/>
+      </w:pPr>
+      <w:rPr>
+        <w:rFonts w:ascii="Wingdings" w:hAnsi="Wingdings" w:hint="default"/>
+        <w:sz w:val="20"/>
+      </w:rPr>
+    </w:lvl>
+    <w:lvl w:ilvl="3" w:tentative="1">
+      <w:start w:val="1"/>
+      <w:numFmt w:val="bullet"/>
+      <w:lvlText w:val=""/>
+      <w:lvlJc w:val="left"/>
+      <w:pPr>
+        <w:tabs>
+          <w:tab w:val="num" w:pos="2880"/>
+        </w:tabs>
+        <w:ind w:left="2880" w:hanging="360"/>
+      </w:pPr>
+      <w:rPr>
+        <w:rFonts w:ascii="Wingdings" w:hAnsi="Wingdings" w:hint="default"/>
+        <w:sz w:val="20"/>
+      </w:rPr>
+    </w:lvl>
+    <w:lvl w:ilvl="4" w:tentative="1">
+      <w:start w:val="1"/>
+      <w:numFmt w:val="bullet"/>
+      <w:lvlText w:val=""/>
+      <w:lvlJc w:val="left"/>
+      <w:pPr>
+        <w:tabs>
+          <w:tab w:val="num" w:pos="3600"/>
+        </w:tabs>
+        <w:ind w:left="3600" w:hanging="360"/>
+      </w:pPr>
+      <w:rPr>
+        <w:rFonts w:ascii="Wingdings" w:hAnsi="Wingdings" w:hint="default"/>
+        <w:sz w:val="20"/>
+      </w:rPr>
+    </w:lvl>
+    <w:lvl w:ilvl="5" w:tentative="1">
+      <w:start w:val="1"/>
+      <w:numFmt w:val="bullet"/>
+      <w:lvlText w:val=""/>
+      <w:lvlJc w:val="left"/>
+      <w:pPr>
+        <w:tabs>
+          <w:tab w:val="num" w:pos="4320"/>
+        </w:tabs>
+        <w:ind w:left="4320" w:hanging="360"/>
+      </w:pPr>
+      <w:rPr>
+        <w:rFonts w:ascii="Wingdings" w:hAnsi="Wingdings" w:hint="default"/>
+        <w:sz w:val="20"/>
+      </w:rPr>
+    </w:lvl>
+    <w:lvl w:ilvl="6" w:tentative="1">
+      <w:start w:val="1"/>
+      <w:numFmt w:val="bullet"/>
+      <w:lvlText w:val=""/>
+      <w:lvlJc w:val="left"/>
+      <w:pPr>
+        <w:tabs>
+          <w:tab w:val="num" w:pos="5040"/>
+        </w:tabs>
+        <w:ind w:left="5040" w:hanging="360"/>
+      </w:pPr>
+      <w:rPr>
+        <w:rFonts w:ascii="Wingdings" w:hAnsi="Wingdings" w:hint="default"/>
+        <w:sz w:val="20"/>
+      </w:rPr>
+    </w:lvl>
+    <w:lvl w:ilvl="7" w:tentative="1">
+      <w:start w:val="1"/>
+      <w:numFmt w:val="bullet"/>
+      <w:lvlText w:val=""/>
+      <w:lvlJc w:val="left"/>
+      <w:pPr>
+        <w:tabs>
+          <w:tab w:val="num" w:pos="5760"/>
+        </w:tabs>
+        <w:ind w:left="5760" w:hanging="360"/>
+      </w:pPr>
+      <w:rPr>
+        <w:rFonts w:ascii="Wingdings" w:hAnsi="Wingdings" w:hint="default"/>
+        <w:sz w:val="20"/>
+      </w:rPr>
+    </w:lvl>
+    <w:lvl w:ilvl="8" w:tentative="1">
+      <w:start w:val="1"/>
+      <w:numFmt w:val="bullet"/>
+      <w:lvlText w:val=""/>
+      <w:lvlJc w:val="left"/>
+      <w:pPr>
+        <w:tabs>
+          <w:tab w:val="num" w:pos="6480"/>
+        </w:tabs>
+        <w:ind w:left="6480" w:hanging="360"/>
+      </w:pPr>
+      <w:rPr>
+        <w:rFonts w:ascii="Wingdings" w:hAnsi="Wingdings" w:hint="default"/>
+        <w:sz w:val="20"/>
+      </w:rPr>
+    </w:lvl>
+  </w:abstractNum>
+  <w:abstractNum w:abstractNumId="5" w15:restartNumberingAfterBreak="0">
     <w:nsid w:val="742204A4"/>
     <w:multiLevelType w:val="multilevel"/>
     <w:tmpl w:val="742204A4"/>
@@ -7097,18 +11380,21 @@
     </w:lvl>
   </w:abstractNum>
   <w:num w:numId="1">
-    <w:abstractNumId w:val="4"/>
+    <w:abstractNumId w:val="5"/>
   </w:num>
   <w:num w:numId="2">
     <w:abstractNumId w:val="0"/>
   </w:num>
   <w:num w:numId="3">
+    <w:abstractNumId w:val="4"/>
+  </w:num>
+  <w:num w:numId="4">
     <w:abstractNumId w:val="3"/>
   </w:num>
-  <w:num w:numId="4">
+  <w:num w:numId="5">
     <w:abstractNumId w:val="2"/>
   </w:num>
-  <w:num w:numId="5">
+  <w:num w:numId="6">
     <w:abstractNumId w:val="1"/>
   </w:num>
 </w:numbering>
@@ -7151,6 +11437,7 @@
     <w:lsdException w:name="HTML Bottom of Form" w:semiHidden="1" w:uiPriority="99" w:unhideWhenUsed="1"/>
     <w:lsdException w:name="Normal (Web)" w:uiPriority="99" w:unhideWhenUsed="1"/>
     <w:lsdException w:name="HTML Code" w:uiPriority="99"/>
+    <w:lsdException w:name="HTML Preformatted" w:uiPriority="99"/>
     <w:lsdException w:name="Normal Table" w:semiHidden="1" w:unhideWhenUsed="1"/>
     <w:lsdException w:name="No List" w:semiHidden="1" w:uiPriority="99" w:unhideWhenUsed="1"/>
     <w:lsdException w:name="Outline List 1" w:semiHidden="1" w:uiPriority="99" w:unhideWhenUsed="1"/>
@@ -7433,6 +11720,26 @@
       <w:lang w:val="en-US" w:eastAsia="en-US"/>
     </w:rPr>
   </w:style>
+  <w:style w:type="paragraph" w:styleId="Heading1">
+    <w:name w:val="heading 1"/>
+    <w:basedOn w:val="Normal"/>
+    <w:next w:val="Normal"/>
+    <w:link w:val="Heading1Char"/>
+    <w:qFormat/>
+    <w:rsid w:val="00484748"/>
+    <w:pPr>
+      <w:keepNext/>
+      <w:keepLines/>
+      <w:spacing w:before="240"/>
+      <w:outlineLvl w:val="0"/>
+    </w:pPr>
+    <w:rPr>
+      <w:rFonts w:asciiTheme="majorHAnsi" w:eastAsiaTheme="majorEastAsia" w:hAnsiTheme="majorHAnsi" w:cstheme="majorBidi"/>
+      <w:color w:val="2E74B5" w:themeColor="accent1" w:themeShade="BF"/>
+      <w:sz w:val="32"/>
+      <w:szCs w:val="32"/>
+    </w:rPr>
+  </w:style>
   <w:style w:type="paragraph" w:styleId="Heading2">
     <w:name w:val="heading 2"/>
     <w:basedOn w:val="Normal"/>
@@ -7603,6 +11910,101 @@
     <w:rPr>
       <w:b/>
       <w:bCs/>
+    </w:rPr>
+  </w:style>
+  <w:style w:type="character" w:customStyle="1" w:styleId="Heading1Char">
+    <w:name w:val="Heading 1 Char"/>
+    <w:basedOn w:val="DefaultParagraphFont"/>
+    <w:link w:val="Heading1"/>
+    <w:rsid w:val="00484748"/>
+    <w:rPr>
+      <w:rFonts w:asciiTheme="majorHAnsi" w:eastAsiaTheme="majorEastAsia" w:hAnsiTheme="majorHAnsi" w:cstheme="majorBidi"/>
+      <w:color w:val="2E74B5" w:themeColor="accent1" w:themeShade="BF"/>
+      <w:sz w:val="32"/>
+      <w:szCs w:val="32"/>
+      <w:lang w:val="en-US" w:eastAsia="en-US"/>
+    </w:rPr>
+  </w:style>
+  <w:style w:type="paragraph" w:customStyle="1" w:styleId="ic">
+    <w:name w:val="ic"/>
+    <w:basedOn w:val="Normal"/>
+    <w:rsid w:val="00484748"/>
+    <w:pPr>
+      <w:spacing w:before="100" w:beforeAutospacing="1" w:after="100" w:afterAutospacing="1"/>
+    </w:pPr>
+    <w:rPr>
+      <w:lang w:val="en-IN" w:eastAsia="en-IN"/>
+    </w:rPr>
+  </w:style>
+  <w:style w:type="paragraph" w:styleId="HTMLPreformatted">
+    <w:name w:val="HTML Preformatted"/>
+    <w:basedOn w:val="Normal"/>
+    <w:link w:val="HTMLPreformattedChar"/>
+    <w:uiPriority w:val="99"/>
+    <w:unhideWhenUsed/>
+    <w:rsid w:val="00484748"/>
+    <w:pPr>
+      <w:tabs>
+        <w:tab w:val="left" w:pos="916"/>
+        <w:tab w:val="left" w:pos="1832"/>
+        <w:tab w:val="left" w:pos="2748"/>
+        <w:tab w:val="left" w:pos="3664"/>
+        <w:tab w:val="left" w:pos="4580"/>
+        <w:tab w:val="left" w:pos="5496"/>
+        <w:tab w:val="left" w:pos="6412"/>
+        <w:tab w:val="left" w:pos="7328"/>
+        <w:tab w:val="left" w:pos="8244"/>
+        <w:tab w:val="left" w:pos="9160"/>
+        <w:tab w:val="left" w:pos="10076"/>
+        <w:tab w:val="left" w:pos="10992"/>
+        <w:tab w:val="left" w:pos="11908"/>
+        <w:tab w:val="left" w:pos="12824"/>
+        <w:tab w:val="left" w:pos="13740"/>
+        <w:tab w:val="left" w:pos="14656"/>
+      </w:tabs>
+    </w:pPr>
+    <w:rPr>
+      <w:rFonts w:ascii="Courier New" w:hAnsi="Courier New" w:cs="Courier New"/>
+      <w:sz w:val="20"/>
+      <w:szCs w:val="20"/>
+      <w:lang w:val="en-IN" w:eastAsia="en-IN"/>
+    </w:rPr>
+  </w:style>
+  <w:style w:type="character" w:customStyle="1" w:styleId="HTMLPreformattedChar">
+    <w:name w:val="HTML Preformatted Char"/>
+    <w:basedOn w:val="DefaultParagraphFont"/>
+    <w:link w:val="HTMLPreformatted"/>
+    <w:uiPriority w:val="99"/>
+    <w:rsid w:val="00484748"/>
+    <w:rPr>
+      <w:rFonts w:ascii="Courier New" w:eastAsia="Times New Roman" w:hAnsi="Courier New" w:cs="Courier New"/>
+    </w:rPr>
+  </w:style>
+  <w:style w:type="character" w:customStyle="1" w:styleId="jk">
+    <w:name w:val="jk"/>
+    <w:basedOn w:val="DefaultParagraphFont"/>
+    <w:rsid w:val="00484748"/>
+  </w:style>
+  <w:style w:type="paragraph" w:customStyle="1" w:styleId="articlecontent">
+    <w:name w:val="articlecontent"/>
+    <w:basedOn w:val="Normal"/>
+    <w:rsid w:val="00415895"/>
+    <w:pPr>
+      <w:spacing w:before="100" w:beforeAutospacing="1" w:after="100" w:afterAutospacing="1"/>
+    </w:pPr>
+    <w:rPr>
+      <w:lang w:val="en-IN" w:eastAsia="en-IN"/>
+    </w:rPr>
+  </w:style>
+  <w:style w:type="paragraph" w:customStyle="1" w:styleId="articlecode">
+    <w:name w:val="articlecode"/>
+    <w:basedOn w:val="Normal"/>
+    <w:rsid w:val="00415895"/>
+    <w:pPr>
+      <w:spacing w:before="100" w:beforeAutospacing="1" w:after="100" w:afterAutospacing="1"/>
+    </w:pPr>
+    <w:rPr>
+      <w:lang w:val="en-IN" w:eastAsia="en-IN"/>
     </w:rPr>
   </w:style>
 </w:styles>

</xml_diff>

<commit_message>
added new folder/// see description ...
you need to work on 8. Truba QnA Chapters. Don't touch any thing else
</commit_message>
<xml_diff>
--- a/Major Report.docx
+++ b/Major Report.docx
@@ -25,9 +25,8 @@
           <w:sz w:val="40"/>
           <w:szCs w:val="48"/>
         </w:rPr>
-        <w:t xml:space="preserve">TRUBA </w:t>
-      </w:r>
-      <w:proofErr w:type="spellStart"/>
+        <w:tab/>
+      </w:r>
       <w:r>
         <w:rPr>
           <w:b/>
@@ -36,9 +35,9 @@
           <w:sz w:val="40"/>
           <w:szCs w:val="48"/>
         </w:rPr>
-        <w:t>QnA</w:t>
-      </w:r>
-      <w:proofErr w:type="spellEnd"/>
+        <w:t xml:space="preserve">TRUBA </w:t>
+      </w:r>
+      <w:proofErr w:type="spellStart"/>
       <w:r>
         <w:rPr>
           <w:b/>
@@ -47,6 +46,17 @@
           <w:sz w:val="40"/>
           <w:szCs w:val="48"/>
         </w:rPr>
+        <w:t>QnA</w:t>
+      </w:r>
+      <w:proofErr w:type="spellEnd"/>
+      <w:r>
+        <w:rPr>
+          <w:b/>
+          <w:bCs/>
+          <w:color w:val="800000"/>
+          <w:sz w:val="40"/>
+          <w:szCs w:val="48"/>
+        </w:rPr>
         <w:t xml:space="preserve"> </w:t>
       </w:r>
     </w:p>
@@ -166,29 +176,7 @@
           <w:sz w:val="24"/>
           <w:szCs w:val="24"/>
         </w:rPr>
-        <w:t>Submitted To: Prof. Amit Saxena (</w:t>
-      </w:r>
-      <w:proofErr w:type="gramStart"/>
-      <w:r>
-        <w:rPr>
-          <w:rFonts w:ascii="Times New Roman" w:hAnsi="Times New Roman" w:cs="Times New Roman"/>
-          <w:b/>
-          <w:bCs/>
-          <w:sz w:val="24"/>
-          <w:szCs w:val="24"/>
-        </w:rPr>
-        <w:t>HOD,CS</w:t>
-      </w:r>
-      <w:proofErr w:type="gramEnd"/>
-      <w:r>
-        <w:rPr>
-          <w:rFonts w:ascii="Times New Roman" w:hAnsi="Times New Roman" w:cs="Times New Roman"/>
-          <w:b/>
-          <w:bCs/>
-          <w:sz w:val="24"/>
-          <w:szCs w:val="24"/>
-        </w:rPr>
-        <w:t xml:space="preserve"> Dept.)</w:t>
+        <w:t>Submitted To</w:t>
       </w:r>
     </w:p>
     <w:p>
@@ -414,7 +402,7 @@
           <w:sz w:val="24"/>
           <w:szCs w:val="24"/>
         </w:rPr>
-        <w:t>Submitted By: Abhishek Argarey (0114CS161004)</w:t>
+        <w:t>Submitted By</w:t>
       </w:r>
     </w:p>
     <w:p>
@@ -437,7 +425,7 @@
           <w:sz w:val="28"/>
           <w:szCs w:val="28"/>
         </w:rPr>
-        <w:t>Group Members:</w:t>
+        <w:t xml:space="preserve"> Abhishek Argarey (0114CS161004)</w:t>
       </w:r>
     </w:p>
     <w:p>
@@ -460,7 +448,65 @@
           <w:sz w:val="28"/>
           <w:szCs w:val="28"/>
         </w:rPr>
-        <w:t xml:space="preserve"> Abhishek Argarey (0114CS161004)</w:t>
+        <w:t xml:space="preserve"> And Amber Pandey (0114CS161020)</w:t>
+      </w:r>
+    </w:p>
+    <w:p>
+      <w:pPr>
+        <w:pStyle w:val="PlainText"/>
+        <w:jc w:val="center"/>
+        <w:rPr>
+          <w:rFonts w:ascii="Times New Roman" w:hAnsi="Times New Roman" w:cs="Times New Roman"/>
+          <w:b/>
+          <w:bCs/>
+          <w:sz w:val="24"/>
+          <w:szCs w:val="24"/>
+        </w:rPr>
+      </w:pPr>
+    </w:p>
+    <w:p>
+      <w:pPr>
+        <w:pStyle w:val="PlainText"/>
+        <w:jc w:val="center"/>
+        <w:rPr>
+          <w:rFonts w:ascii="Times New Roman" w:hAnsi="Times New Roman" w:cs="Times New Roman"/>
+          <w:b/>
+          <w:bCs/>
+          <w:sz w:val="24"/>
+          <w:szCs w:val="24"/>
+        </w:rPr>
+      </w:pPr>
+      <w:r>
+        <w:rPr>
+          <w:rFonts w:ascii="Times New Roman" w:hAnsi="Times New Roman" w:cs="Times New Roman"/>
+          <w:b/>
+          <w:bCs/>
+          <w:sz w:val="24"/>
+          <w:szCs w:val="24"/>
+        </w:rPr>
+        <w:t xml:space="preserve">Under </w:t>
+      </w:r>
+      <w:proofErr w:type="gramStart"/>
+      <w:r>
+        <w:rPr>
+          <w:rFonts w:ascii="Times New Roman" w:hAnsi="Times New Roman" w:cs="Times New Roman"/>
+          <w:b/>
+          <w:bCs/>
+          <w:sz w:val="24"/>
+          <w:szCs w:val="24"/>
+        </w:rPr>
+        <w:t>The</w:t>
+      </w:r>
+      <w:proofErr w:type="gramEnd"/>
+      <w:r>
+        <w:rPr>
+          <w:rFonts w:ascii="Times New Roman" w:hAnsi="Times New Roman" w:cs="Times New Roman"/>
+          <w:b/>
+          <w:bCs/>
+          <w:sz w:val="24"/>
+          <w:szCs w:val="24"/>
+        </w:rPr>
+        <w:t xml:space="preserve"> Guidance of</w:t>
       </w:r>
     </w:p>
     <w:p>
@@ -483,71 +529,9 @@
           <w:sz w:val="28"/>
           <w:szCs w:val="28"/>
         </w:rPr>
-        <w:t xml:space="preserve"> And Amber Pandey (0114CS161020)</w:t>
-      </w:r>
-    </w:p>
-    <w:p>
-      <w:pPr>
-        <w:pStyle w:val="PlainText"/>
-        <w:jc w:val="center"/>
-        <w:rPr>
-          <w:rFonts w:ascii="Times New Roman" w:hAnsi="Times New Roman" w:cs="Times New Roman"/>
-          <w:b/>
-          <w:bCs/>
-          <w:sz w:val="24"/>
-          <w:szCs w:val="24"/>
-        </w:rPr>
-      </w:pPr>
-    </w:p>
-    <w:p>
-      <w:pPr>
-        <w:pStyle w:val="PlainText"/>
-        <w:jc w:val="center"/>
-        <w:rPr>
-          <w:rFonts w:ascii="Times New Roman" w:hAnsi="Times New Roman" w:cs="Times New Roman"/>
-          <w:b/>
-          <w:bCs/>
-          <w:sz w:val="24"/>
-          <w:szCs w:val="24"/>
-        </w:rPr>
-      </w:pPr>
-      <w:r>
-        <w:rPr>
-          <w:rFonts w:ascii="Times New Roman" w:hAnsi="Times New Roman" w:cs="Times New Roman"/>
-          <w:b/>
-          <w:bCs/>
-          <w:sz w:val="24"/>
-          <w:szCs w:val="24"/>
-        </w:rPr>
-        <w:t xml:space="preserve">Under </w:t>
-      </w:r>
-      <w:proofErr w:type="gramStart"/>
-      <w:r>
-        <w:rPr>
-          <w:rFonts w:ascii="Times New Roman" w:hAnsi="Times New Roman" w:cs="Times New Roman"/>
-          <w:b/>
-          <w:bCs/>
-          <w:sz w:val="24"/>
-          <w:szCs w:val="24"/>
-        </w:rPr>
-        <w:t>The</w:t>
-      </w:r>
-      <w:proofErr w:type="gramEnd"/>
-      <w:r>
-        <w:rPr>
-          <w:rFonts w:ascii="Times New Roman" w:hAnsi="Times New Roman" w:cs="Times New Roman"/>
-          <w:b/>
-          <w:bCs/>
-          <w:sz w:val="24"/>
-          <w:szCs w:val="24"/>
-        </w:rPr>
-        <w:t xml:space="preserve"> Guidance of: </w:t>
-      </w:r>
-    </w:p>
-    <w:p>
-      <w:pPr>
-        <w:pStyle w:val="PlainText"/>
-        <w:jc w:val="center"/>
+        <w:t>Prof.</w:t>
+      </w:r>
+      <w:r>
         <w:rPr>
           <w:rFonts w:ascii="Times New Roman" w:hAnsi="Times New Roman" w:cs="Times New Roman"/>
           <w:b/>
@@ -555,8 +539,13 @@
           <w:sz w:val="28"/>
           <w:szCs w:val="28"/>
         </w:rPr>
-      </w:pPr>
-      <w:r>
+        <w:t xml:space="preserve"> Neha Gupta </w:t>
+      </w:r>
+    </w:p>
+    <w:p>
+      <w:pPr>
+        <w:pStyle w:val="PlainText"/>
+        <w:jc w:val="center"/>
         <w:rPr>
           <w:rFonts w:ascii="Times New Roman" w:hAnsi="Times New Roman" w:cs="Times New Roman"/>
           <w:b/>
@@ -564,13 +553,8 @@
           <w:sz w:val="28"/>
           <w:szCs w:val="28"/>
         </w:rPr>
-        <w:t xml:space="preserve">Miss Neha Gupta </w:t>
-      </w:r>
-    </w:p>
-    <w:p>
-      <w:pPr>
-        <w:pStyle w:val="PlainText"/>
-        <w:jc w:val="center"/>
+      </w:pPr>
+      <w:r>
         <w:rPr>
           <w:rFonts w:ascii="Times New Roman" w:hAnsi="Times New Roman" w:cs="Times New Roman"/>
           <w:b/>
@@ -578,8 +562,13 @@
           <w:sz w:val="28"/>
           <w:szCs w:val="28"/>
         </w:rPr>
-      </w:pPr>
-      <w:r>
+        <w:t>Assistant Professor</w:t>
+      </w:r>
+    </w:p>
+    <w:p>
+      <w:pPr>
+        <w:pStyle w:val="PlainText"/>
+        <w:jc w:val="center"/>
         <w:rPr>
           <w:rFonts w:ascii="Times New Roman" w:hAnsi="Times New Roman" w:cs="Times New Roman"/>
           <w:b/>
@@ -587,9 +576,7 @@
           <w:sz w:val="28"/>
           <w:szCs w:val="28"/>
         </w:rPr>
-        <w:t>(</w:t>
-      </w:r>
-      <w:proofErr w:type="gramStart"/>
+      </w:pPr>
       <w:r>
         <w:rPr>
           <w:rFonts w:ascii="Times New Roman" w:hAnsi="Times New Roman" w:cs="Times New Roman"/>
@@ -598,9 +585,8 @@
           <w:sz w:val="28"/>
           <w:szCs w:val="28"/>
         </w:rPr>
-        <w:t>Teacher ,</w:t>
-      </w:r>
-      <w:proofErr w:type="gramEnd"/>
+        <w:t>(</w:t>
+      </w:r>
       <w:r>
         <w:rPr>
           <w:rFonts w:ascii="Times New Roman" w:hAnsi="Times New Roman" w:cs="Times New Roman"/>
@@ -609,7 +595,37 @@
           <w:sz w:val="28"/>
           <w:szCs w:val="28"/>
         </w:rPr>
-        <w:t xml:space="preserve"> Computer Science Department) </w:t>
+        <w:t>Department of</w:t>
+      </w:r>
+      <w:r>
+        <w:rPr>
+          <w:rFonts w:ascii="Times New Roman" w:hAnsi="Times New Roman" w:cs="Times New Roman"/>
+          <w:b/>
+          <w:bCs/>
+          <w:sz w:val="28"/>
+          <w:szCs w:val="28"/>
+        </w:rPr>
+        <w:t xml:space="preserve"> Computer Science</w:t>
+      </w:r>
+      <w:r>
+        <w:rPr>
+          <w:rFonts w:ascii="Times New Roman" w:hAnsi="Times New Roman" w:cs="Times New Roman"/>
+          <w:b/>
+          <w:bCs/>
+          <w:sz w:val="28"/>
+          <w:szCs w:val="28"/>
+        </w:rPr>
+        <w:t xml:space="preserve"> &amp; Engineering</w:t>
+      </w:r>
+      <w:r>
+        <w:rPr>
+          <w:rFonts w:ascii="Times New Roman" w:hAnsi="Times New Roman" w:cs="Times New Roman"/>
+          <w:b/>
+          <w:bCs/>
+          <w:sz w:val="28"/>
+          <w:szCs w:val="28"/>
+        </w:rPr>
+        <w:t xml:space="preserve">) </w:t>
       </w:r>
     </w:p>
     <w:p>
@@ -912,7 +928,7 @@
         <w:jc w:val="center"/>
         <w:rPr>
           <w:b/>
-          <w:sz w:val="40"/>
+          <w:sz w:val="32"/>
           <w:szCs w:val="32"/>
         </w:rPr>
       </w:pPr>
@@ -924,26 +940,10 @@
           <w:szCs w:val="32"/>
         </w:rPr>
         <w:drawing>
-          <wp:anchor distT="0" distB="0" distL="114300" distR="114300" simplePos="0" relativeHeight="251693056" behindDoc="1" locked="0" layoutInCell="1" allowOverlap="1" wp14:anchorId="22455BCD" wp14:editId="59DF9001">
-            <wp:simplePos x="0" y="0"/>
-            <wp:positionH relativeFrom="column">
-              <wp:posOffset>2505710</wp:posOffset>
-            </wp:positionH>
-            <wp:positionV relativeFrom="paragraph">
-              <wp:posOffset>259715</wp:posOffset>
-            </wp:positionV>
-            <wp:extent cx="746125" cy="733425"/>
-            <wp:effectExtent l="0" t="0" r="15875" b="9525"/>
-            <wp:wrapThrough wrapText="bothSides">
-              <wp:wrapPolygon edited="0">
-                <wp:start x="0" y="0"/>
-                <wp:lineTo x="0" y="21319"/>
-                <wp:lineTo x="20957" y="21319"/>
-                <wp:lineTo x="20957" y="0"/>
-                <wp:lineTo x="0" y="0"/>
-              </wp:wrapPolygon>
-            </wp:wrapThrough>
-            <wp:docPr id="10" name="Picture 6" descr="TRUBA.jpg"/>
+          <wp:inline distT="0" distB="0" distL="0" distR="0" wp14:anchorId="3C7751BE" wp14:editId="2E11114E">
+            <wp:extent cx="1123950" cy="1104900"/>
+            <wp:effectExtent l="0" t="0" r="0" b="0"/>
+            <wp:docPr id="18" name="Picture 18" descr="TRUBA.jpg"/>
             <wp:cNvGraphicFramePr>
               <a:graphicFrameLocks xmlns:a="http://schemas.openxmlformats.org/drawingml/2006/main" noChangeAspect="1"/>
             </wp:cNvGraphicFramePr>
@@ -951,60 +951,43 @@
               <a:graphicData uri="http://schemas.openxmlformats.org/drawingml/2006/picture">
                 <pic:pic xmlns:pic="http://schemas.openxmlformats.org/drawingml/2006/picture">
                   <pic:nvPicPr>
-                    <pic:cNvPr id="10" name="Picture 6" descr="TRUBA.jpg"/>
+                    <pic:cNvPr id="0" name="Picture 6" descr="TRUBA.jpg"/>
                     <pic:cNvPicPr>
-                      <a:picLocks noChangeAspect="1"/>
+                      <a:picLocks noChangeAspect="1" noChangeArrowheads="1"/>
                     </pic:cNvPicPr>
                   </pic:nvPicPr>
                   <pic:blipFill>
-                    <a:blip r:embed="rId7" cstate="print"/>
+                    <a:blip r:embed="rId7">
+                      <a:extLst>
+                        <a:ext uri="{28A0092B-C50C-407E-A947-70E740481C1C}">
+                          <a14:useLocalDpi xmlns:a14="http://schemas.microsoft.com/office/drawing/2010/main" val="0"/>
+                        </a:ext>
+                      </a:extLst>
+                    </a:blip>
+                    <a:srcRect/>
                     <a:stretch>
                       <a:fillRect/>
                     </a:stretch>
                   </pic:blipFill>
-                  <pic:spPr>
+                  <pic:spPr bwMode="auto">
                     <a:xfrm>
                       <a:off x="0" y="0"/>
-                      <a:ext cx="746125" cy="733425"/>
+                      <a:ext cx="1123950" cy="1104900"/>
                     </a:xfrm>
                     <a:prstGeom prst="rect">
                       <a:avLst/>
                     </a:prstGeom>
+                    <a:noFill/>
+                    <a:ln>
+                      <a:noFill/>
+                    </a:ln>
                   </pic:spPr>
                 </pic:pic>
               </a:graphicData>
             </a:graphic>
-          </wp:anchor>
+          </wp:inline>
         </w:drawing>
       </w:r>
-    </w:p>
-    <w:p>
-      <w:pPr>
-        <w:jc w:val="center"/>
-        <w:rPr>
-          <w:b/>
-          <w:sz w:val="32"/>
-          <w:szCs w:val="32"/>
-        </w:rPr>
-      </w:pPr>
-    </w:p>
-    <w:p>
-      <w:pPr>
-        <w:jc w:val="center"/>
-        <w:rPr>
-          <w:b/>
-          <w:sz w:val="28"/>
-        </w:rPr>
-      </w:pPr>
-    </w:p>
-    <w:p>
-      <w:pPr>
-        <w:jc w:val="center"/>
-        <w:rPr>
-          <w:b/>
-          <w:sz w:val="28"/>
-        </w:rPr>
-      </w:pPr>
     </w:p>
     <w:p>
       <w:pPr>
@@ -1074,33 +1057,7 @@
           <w:sz w:val="28"/>
           <w:szCs w:val="28"/>
         </w:rPr>
-        <w:t xml:space="preserve">DEPARTMENT OF </w:t>
-      </w:r>
-      <w:r>
-        <w:rPr>
-          <w:b/>
-          <w:sz w:val="32"/>
-          <w:szCs w:val="32"/>
-        </w:rPr>
-        <w:t xml:space="preserve">Computer Science </w:t>
-      </w:r>
-      <w:proofErr w:type="gramStart"/>
-      <w:r>
-        <w:rPr>
-          <w:b/>
-          <w:sz w:val="32"/>
-          <w:szCs w:val="32"/>
-        </w:rPr>
-        <w:t>And</w:t>
-      </w:r>
-      <w:proofErr w:type="gramEnd"/>
-      <w:r>
-        <w:rPr>
-          <w:b/>
-          <w:sz w:val="32"/>
-          <w:szCs w:val="32"/>
-        </w:rPr>
-        <w:t xml:space="preserve"> Engineering</w:t>
+        <w:t xml:space="preserve">DEPARTMENT OF COMPUTER SCIENCE AND ENGINEERING </w:t>
       </w:r>
     </w:p>
     <w:p>
@@ -1110,16 +1067,6 @@
           <w:b/>
           <w:sz w:val="28"/>
           <w:szCs w:val="28"/>
-        </w:rPr>
-      </w:pPr>
-    </w:p>
-    <w:p>
-      <w:pPr>
-        <w:jc w:val="center"/>
-        <w:rPr>
-          <w:b/>
-          <w:sz w:val="40"/>
-          <w:u w:val="single"/>
         </w:rPr>
       </w:pPr>
     </w:p>
@@ -1142,15 +1089,6 @@
         </w:rPr>
         <w:t>CERTIFICATE</w:t>
       </w:r>
-      <w:r>
-        <w:rPr>
-          <w:b/>
-          <w:sz w:val="36"/>
-          <w:szCs w:val="36"/>
-          <w:u w:val="single"/>
-        </w:rPr>
-        <w:t xml:space="preserve"> </w:t>
-      </w:r>
     </w:p>
     <w:p>
       <w:pPr>
@@ -1161,6 +1099,128 @@
           <w:u w:val="single"/>
         </w:rPr>
       </w:pPr>
+    </w:p>
+    <w:p>
+      <w:pPr>
+        <w:spacing w:line="360" w:lineRule="auto"/>
+        <w:jc w:val="both"/>
+        <w:rPr>
+          <w:sz w:val="28"/>
+        </w:rPr>
+      </w:pPr>
+      <w:r>
+        <w:rPr>
+          <w:sz w:val="28"/>
+        </w:rPr>
+        <w:t xml:space="preserve">This is to certify that </w:t>
+      </w:r>
+      <w:r>
+        <w:rPr>
+          <w:b/>
+          <w:sz w:val="28"/>
+        </w:rPr>
+        <w:t>Abhishek Argarey &amp; Amber Pandey,</w:t>
+      </w:r>
+      <w:r>
+        <w:rPr>
+          <w:sz w:val="28"/>
+        </w:rPr>
+        <w:t xml:space="preserve"> Students of </w:t>
+      </w:r>
+      <w:r>
+        <w:rPr>
+          <w:b/>
+          <w:sz w:val="28"/>
+        </w:rPr>
+        <w:t>CSE  - VIII Semester</w:t>
+      </w:r>
+      <w:r>
+        <w:rPr>
+          <w:sz w:val="28"/>
+        </w:rPr>
+        <w:t xml:space="preserve"> of </w:t>
+      </w:r>
+      <w:r>
+        <w:rPr>
+          <w:b/>
+          <w:sz w:val="28"/>
+        </w:rPr>
+        <w:t>“Truba Institute of Engineering &amp; Information Technology, Bhopal”</w:t>
+      </w:r>
+      <w:r>
+        <w:rPr>
+          <w:sz w:val="28"/>
+        </w:rPr>
+        <w:t xml:space="preserve"> has completed their Major Project titled </w:t>
+      </w:r>
+      <w:r>
+        <w:rPr>
+          <w:b/>
+          <w:sz w:val="28"/>
+        </w:rPr>
+        <w:t xml:space="preserve">“Truba </w:t>
+      </w:r>
+      <w:proofErr w:type="spellStart"/>
+      <w:r>
+        <w:rPr>
+          <w:b/>
+          <w:sz w:val="28"/>
+        </w:rPr>
+        <w:t>QnA</w:t>
+      </w:r>
+      <w:proofErr w:type="spellEnd"/>
+      <w:r>
+        <w:rPr>
+          <w:b/>
+          <w:sz w:val="28"/>
+        </w:rPr>
+        <w:t>”</w:t>
+      </w:r>
+      <w:r>
+        <w:rPr>
+          <w:sz w:val="28"/>
+        </w:rPr>
+        <w:t xml:space="preserve">, as per the syllabus and has submitted a satisfactory report on this project as a partial fulfillment towards the award of degree of </w:t>
+      </w:r>
+      <w:r>
+        <w:rPr>
+          <w:b/>
+          <w:sz w:val="28"/>
+        </w:rPr>
+        <w:t>Bachelor of Engineering</w:t>
+      </w:r>
+      <w:r>
+        <w:rPr>
+          <w:sz w:val="28"/>
+        </w:rPr>
+        <w:t xml:space="preserve"> in </w:t>
+      </w:r>
+      <w:r>
+        <w:rPr>
+          <w:b/>
+          <w:sz w:val="28"/>
+        </w:rPr>
+        <w:t>Computer Science and Engineering</w:t>
+      </w:r>
+      <w:r>
+        <w:rPr>
+          <w:sz w:val="28"/>
+        </w:rPr>
+        <w:t xml:space="preserve"> under </w:t>
+      </w:r>
+      <w:r>
+        <w:rPr>
+          <w:b/>
+          <w:sz w:val="28"/>
+        </w:rPr>
+        <w:t>Rajiv Gandhi Proudyogiki Vishwavidyalaya, Bhopal</w:t>
+      </w:r>
+      <w:r>
+        <w:rPr>
+          <w:sz w:val="28"/>
+        </w:rPr>
+        <w:t>.</w:t>
+      </w:r>
     </w:p>
     <w:p>
       <w:pPr>
@@ -1168,321 +1228,526 @@
         <w:ind w:left="720"/>
         <w:jc w:val="both"/>
         <w:rPr>
-          <w:b/>
           <w:sz w:val="28"/>
         </w:rPr>
       </w:pPr>
     </w:p>
     <w:p>
       <w:pPr>
-        <w:spacing w:line="360" w:lineRule="auto"/>
-        <w:ind w:left="720"/>
+        <w:spacing w:line="300" w:lineRule="auto"/>
         <w:jc w:val="both"/>
         <w:rPr>
-          <w:sz w:val="28"/>
-        </w:rPr>
-      </w:pPr>
-      <w:r>
-        <w:rPr>
-          <w:sz w:val="28"/>
-        </w:rPr>
-        <w:t xml:space="preserve">This is to certify that </w:t>
-      </w:r>
-      <w:r>
-        <w:rPr>
-          <w:b/>
-          <w:bCs/>
-          <w:sz w:val="28"/>
-        </w:rPr>
-        <w:t>Abhishek Argarey</w:t>
-      </w:r>
-      <w:r>
-        <w:rPr>
-          <w:sz w:val="28"/>
-        </w:rPr>
-        <w:t xml:space="preserve"> and </w:t>
-      </w:r>
-      <w:r>
-        <w:rPr>
-          <w:b/>
-          <w:bCs/>
-          <w:sz w:val="28"/>
-        </w:rPr>
-        <w:t>Amber Pandey</w:t>
-      </w:r>
-      <w:r>
-        <w:rPr>
-          <w:sz w:val="28"/>
-        </w:rPr>
-        <w:t xml:space="preserve"> Students of </w:t>
-      </w:r>
-      <w:r>
-        <w:rPr>
-          <w:b/>
-          <w:sz w:val="28"/>
-        </w:rPr>
-        <w:t>CSE - VIII Semester</w:t>
-      </w:r>
-      <w:r>
-        <w:rPr>
-          <w:sz w:val="28"/>
-        </w:rPr>
-        <w:t xml:space="preserve"> of </w:t>
-      </w:r>
-      <w:r>
-        <w:rPr>
-          <w:b/>
-          <w:sz w:val="28"/>
-        </w:rPr>
-        <w:t>“Truba Institute of Engineering &amp; Information Technology, Bhopal”</w:t>
-      </w:r>
-      <w:r>
-        <w:rPr>
-          <w:sz w:val="28"/>
-        </w:rPr>
-        <w:t xml:space="preserve"> has completed their Major Project titled </w:t>
-      </w:r>
-      <w:r>
-        <w:rPr>
-          <w:b/>
-          <w:sz w:val="28"/>
-        </w:rPr>
-        <w:t>“PROJECT NAME”</w:t>
-      </w:r>
-      <w:r>
-        <w:rPr>
-          <w:sz w:val="28"/>
-        </w:rPr>
-        <w:t xml:space="preserve">, as per the syllabus and has submitted a satisfactory report on this project as a partial fulfillment towards the award of degree of </w:t>
-      </w:r>
-      <w:r>
-        <w:rPr>
-          <w:b/>
-          <w:sz w:val="28"/>
-        </w:rPr>
-        <w:t>Bachelor of Engineering</w:t>
-      </w:r>
-      <w:r>
-        <w:rPr>
-          <w:sz w:val="28"/>
-        </w:rPr>
-        <w:t xml:space="preserve"> in </w:t>
-      </w:r>
-      <w:r>
-        <w:rPr>
-          <w:b/>
-          <w:sz w:val="28"/>
-        </w:rPr>
-        <w:t>Computer Science and Engineering / Information Technology</w:t>
-      </w:r>
-      <w:r>
-        <w:rPr>
-          <w:sz w:val="28"/>
-        </w:rPr>
-        <w:t xml:space="preserve"> under </w:t>
-      </w:r>
-      <w:r>
-        <w:rPr>
-          <w:b/>
-          <w:sz w:val="28"/>
-        </w:rPr>
-        <w:t>Rajiv Gandhi Proudyogiki Vishwavidyalaya, Bhopal</w:t>
-      </w:r>
-      <w:r>
-        <w:rPr>
-          <w:sz w:val="28"/>
-        </w:rPr>
-        <w:t xml:space="preserve">. </w:t>
-      </w:r>
-    </w:p>
-    <w:p>
-      <w:pPr>
-        <w:spacing w:line="360" w:lineRule="auto"/>
-        <w:ind w:left="720"/>
+          <w:b/>
+        </w:rPr>
+      </w:pPr>
+    </w:p>
+    <w:p>
+      <w:pPr>
+        <w:spacing w:line="300" w:lineRule="auto"/>
         <w:jc w:val="both"/>
         <w:rPr>
-          <w:sz w:val="28"/>
+          <w:b/>
         </w:rPr>
       </w:pPr>
     </w:p>
     <w:p>
       <w:pPr>
         <w:spacing w:line="300" w:lineRule="auto"/>
-        <w:ind w:left="720"/>
         <w:jc w:val="both"/>
         <w:rPr>
           <w:b/>
-          <w:sz w:val="28"/>
-          <w:szCs w:val="28"/>
-        </w:rPr>
-      </w:pPr>
-      <w:r>
-        <w:rPr>
-          <w:b/>
-          <w:sz w:val="28"/>
-          <w:szCs w:val="28"/>
-        </w:rPr>
-        <w:t xml:space="preserve">NEHA GUPTA </w:t>
-      </w:r>
-      <w:r>
-        <w:rPr>
-          <w:b/>
-          <w:sz w:val="28"/>
-          <w:szCs w:val="28"/>
+        </w:rPr>
+      </w:pPr>
+    </w:p>
+    <w:p>
+      <w:pPr>
+        <w:tabs>
+          <w:tab w:val="left" w:pos="6315"/>
+        </w:tabs>
+        <w:spacing w:line="300" w:lineRule="auto"/>
+        <w:jc w:val="both"/>
+        <w:rPr>
+          <w:b/>
+        </w:rPr>
+      </w:pPr>
+      <w:r>
+        <w:rPr>
+          <w:noProof/>
+        </w:rPr>
+        <mc:AlternateContent>
+          <mc:Choice Requires="wps">
+            <w:drawing>
+              <wp:anchor distT="0" distB="0" distL="114300" distR="114300" simplePos="0" relativeHeight="251697152" behindDoc="0" locked="0" layoutInCell="1" allowOverlap="1" wp14:anchorId="50BC6481" wp14:editId="347B501A">
+                <wp:simplePos x="0" y="0"/>
+                <wp:positionH relativeFrom="column">
+                  <wp:posOffset>123825</wp:posOffset>
+                </wp:positionH>
+                <wp:positionV relativeFrom="paragraph">
+                  <wp:posOffset>125730</wp:posOffset>
+                </wp:positionV>
+                <wp:extent cx="1762125" cy="0"/>
+                <wp:effectExtent l="9525" t="11430" r="9525" b="7620"/>
+                <wp:wrapNone/>
+                <wp:docPr id="33" name="Straight Arrow Connector 33"/>
+                <wp:cNvGraphicFramePr>
+                  <a:graphicFrameLocks xmlns:a="http://schemas.openxmlformats.org/drawingml/2006/main"/>
+                </wp:cNvGraphicFramePr>
+                <a:graphic xmlns:a="http://schemas.openxmlformats.org/drawingml/2006/main">
+                  <a:graphicData uri="http://schemas.microsoft.com/office/word/2010/wordprocessingShape">
+                    <wps:wsp>
+                      <wps:cNvCnPr>
+                        <a:cxnSpLocks noChangeShapeType="1"/>
+                      </wps:cNvCnPr>
+                      <wps:spPr bwMode="auto">
+                        <a:xfrm>
+                          <a:off x="0" y="0"/>
+                          <a:ext cx="1762125" cy="0"/>
+                        </a:xfrm>
+                        <a:prstGeom prst="straightConnector1">
+                          <a:avLst/>
+                        </a:prstGeom>
+                        <a:noFill/>
+                        <a:ln w="9525">
+                          <a:solidFill>
+                            <a:srgbClr val="000000"/>
+                          </a:solidFill>
+                          <a:round/>
+                          <a:headEnd/>
+                          <a:tailEnd/>
+                        </a:ln>
+                        <a:extLst>
+                          <a:ext uri="{909E8E84-426E-40DD-AFC4-6F175D3DCCD1}">
+                            <a14:hiddenFill xmlns:a14="http://schemas.microsoft.com/office/drawing/2010/main">
+                              <a:noFill/>
+                            </a14:hiddenFill>
+                          </a:ext>
+                        </a:extLst>
+                      </wps:spPr>
+                      <wps:bodyPr/>
+                    </wps:wsp>
+                  </a:graphicData>
+                </a:graphic>
+                <wp14:sizeRelH relativeFrom="page">
+                  <wp14:pctWidth>0</wp14:pctWidth>
+                </wp14:sizeRelH>
+                <wp14:sizeRelV relativeFrom="page">
+                  <wp14:pctHeight>0</wp14:pctHeight>
+                </wp14:sizeRelV>
+              </wp:anchor>
+            </w:drawing>
+          </mc:Choice>
+          <mc:Fallback>
+            <w:pict>
+              <v:shapetype w14:anchorId="6D338D9F" id="_x0000_t32" coordsize="21600,21600" o:spt="32" o:oned="t" path="m,l21600,21600e" filled="f">
+                <v:path arrowok="t" fillok="f" o:connecttype="none"/>
+                <o:lock v:ext="edit" shapetype="t"/>
+              </v:shapetype>
+              <v:shape id="Straight Arrow Connector 33" o:spid="_x0000_s1026" type="#_x0000_t32" style="position:absolute;margin-left:9.75pt;margin-top:9.9pt;width:138.75pt;height:0;z-index:251697152;visibility:visible;mso-wrap-style:square;mso-width-percent:0;mso-height-percent:0;mso-wrap-distance-left:9pt;mso-wrap-distance-top:0;mso-wrap-distance-right:9pt;mso-wrap-distance-bottom:0;mso-position-horizontal:absolute;mso-position-horizontal-relative:text;mso-position-vertical:absolute;mso-position-vertical-relative:text;mso-width-percent:0;mso-height-percent:0;mso-width-relative:page;mso-height-relative:page" o:gfxdata="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"/>
+            </w:pict>
+          </mc:Fallback>
+        </mc:AlternateContent>
+      </w:r>
+      <w:r>
+        <w:rPr>
+          <w:noProof/>
+        </w:rPr>
+        <mc:AlternateContent>
+          <mc:Choice Requires="wps">
+            <w:drawing>
+              <wp:anchor distT="0" distB="0" distL="114300" distR="114300" simplePos="0" relativeHeight="251699200" behindDoc="0" locked="0" layoutInCell="1" allowOverlap="1" wp14:anchorId="66689669" wp14:editId="6F8DD5A7">
+                <wp:simplePos x="0" y="0"/>
+                <wp:positionH relativeFrom="column">
+                  <wp:posOffset>4086225</wp:posOffset>
+                </wp:positionH>
+                <wp:positionV relativeFrom="paragraph">
+                  <wp:posOffset>125730</wp:posOffset>
+                </wp:positionV>
+                <wp:extent cx="1371600" cy="0"/>
+                <wp:effectExtent l="9525" t="11430" r="9525" b="7620"/>
+                <wp:wrapNone/>
+                <wp:docPr id="32" name="Straight Arrow Connector 32"/>
+                <wp:cNvGraphicFramePr>
+                  <a:graphicFrameLocks xmlns:a="http://schemas.openxmlformats.org/drawingml/2006/main"/>
+                </wp:cNvGraphicFramePr>
+                <a:graphic xmlns:a="http://schemas.openxmlformats.org/drawingml/2006/main">
+                  <a:graphicData uri="http://schemas.microsoft.com/office/word/2010/wordprocessingShape">
+                    <wps:wsp>
+                      <wps:cNvCnPr>
+                        <a:cxnSpLocks noChangeShapeType="1"/>
+                      </wps:cNvCnPr>
+                      <wps:spPr bwMode="auto">
+                        <a:xfrm>
+                          <a:off x="0" y="0"/>
+                          <a:ext cx="1371600" cy="0"/>
+                        </a:xfrm>
+                        <a:prstGeom prst="straightConnector1">
+                          <a:avLst/>
+                        </a:prstGeom>
+                        <a:noFill/>
+                        <a:ln w="9525">
+                          <a:solidFill>
+                            <a:srgbClr val="000000"/>
+                          </a:solidFill>
+                          <a:round/>
+                          <a:headEnd/>
+                          <a:tailEnd/>
+                        </a:ln>
+                        <a:extLst>
+                          <a:ext uri="{909E8E84-426E-40DD-AFC4-6F175D3DCCD1}">
+                            <a14:hiddenFill xmlns:a14="http://schemas.microsoft.com/office/drawing/2010/main">
+                              <a:noFill/>
+                            </a14:hiddenFill>
+                          </a:ext>
+                        </a:extLst>
+                      </wps:spPr>
+                      <wps:bodyPr/>
+                    </wps:wsp>
+                  </a:graphicData>
+                </a:graphic>
+                <wp14:sizeRelH relativeFrom="page">
+                  <wp14:pctWidth>0</wp14:pctWidth>
+                </wp14:sizeRelH>
+                <wp14:sizeRelV relativeFrom="page">
+                  <wp14:pctHeight>0</wp14:pctHeight>
+                </wp14:sizeRelV>
+              </wp:anchor>
+            </w:drawing>
+          </mc:Choice>
+          <mc:Fallback>
+            <w:pict>
+              <v:shape w14:anchorId="0657A1DE" id="Straight Arrow Connector 32" o:spid="_x0000_s1026" type="#_x0000_t32" style="position:absolute;margin-left:321.75pt;margin-top:9.9pt;width:108pt;height:0;z-index:251699200;visibility:visible;mso-wrap-style:square;mso-width-percent:0;mso-height-percent:0;mso-wrap-distance-left:9pt;mso-wrap-distance-top:0;mso-wrap-distance-right:9pt;mso-wrap-distance-bottom:0;mso-position-horizontal:absolute;mso-position-horizontal-relative:text;mso-position-vertical:absolute;mso-position-vertical-relative:text;mso-width-percent:0;mso-height-percent:0;mso-width-relative:page;mso-height-relative:page" o:gfxdata="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"/>
+            </w:pict>
+          </mc:Fallback>
+        </mc:AlternateContent>
+      </w:r>
+      <w:r>
+        <w:rPr>
+          <w:noProof/>
+        </w:rPr>
+        <mc:AlternateContent>
+          <mc:Choice Requires="wps">
+            <w:drawing>
+              <wp:anchor distT="0" distB="0" distL="114300" distR="114300" simplePos="0" relativeHeight="251698176" behindDoc="0" locked="0" layoutInCell="1" allowOverlap="1" wp14:anchorId="555F1A0D" wp14:editId="40874687">
+                <wp:simplePos x="0" y="0"/>
+                <wp:positionH relativeFrom="column">
+                  <wp:posOffset>2181225</wp:posOffset>
+                </wp:positionH>
+                <wp:positionV relativeFrom="paragraph">
+                  <wp:posOffset>125730</wp:posOffset>
+                </wp:positionV>
+                <wp:extent cx="1762125" cy="0"/>
+                <wp:effectExtent l="9525" t="11430" r="9525" b="7620"/>
+                <wp:wrapNone/>
+                <wp:docPr id="31" name="Straight Arrow Connector 31"/>
+                <wp:cNvGraphicFramePr>
+                  <a:graphicFrameLocks xmlns:a="http://schemas.openxmlformats.org/drawingml/2006/main"/>
+                </wp:cNvGraphicFramePr>
+                <a:graphic xmlns:a="http://schemas.openxmlformats.org/drawingml/2006/main">
+                  <a:graphicData uri="http://schemas.microsoft.com/office/word/2010/wordprocessingShape">
+                    <wps:wsp>
+                      <wps:cNvCnPr>
+                        <a:cxnSpLocks noChangeShapeType="1"/>
+                      </wps:cNvCnPr>
+                      <wps:spPr bwMode="auto">
+                        <a:xfrm>
+                          <a:off x="0" y="0"/>
+                          <a:ext cx="1762125" cy="0"/>
+                        </a:xfrm>
+                        <a:prstGeom prst="straightConnector1">
+                          <a:avLst/>
+                        </a:prstGeom>
+                        <a:noFill/>
+                        <a:ln w="9525">
+                          <a:solidFill>
+                            <a:srgbClr val="000000"/>
+                          </a:solidFill>
+                          <a:round/>
+                          <a:headEnd/>
+                          <a:tailEnd/>
+                        </a:ln>
+                        <a:extLst>
+                          <a:ext uri="{909E8E84-426E-40DD-AFC4-6F175D3DCCD1}">
+                            <a14:hiddenFill xmlns:a14="http://schemas.microsoft.com/office/drawing/2010/main">
+                              <a:noFill/>
+                            </a14:hiddenFill>
+                          </a:ext>
+                        </a:extLst>
+                      </wps:spPr>
+                      <wps:bodyPr/>
+                    </wps:wsp>
+                  </a:graphicData>
+                </a:graphic>
+                <wp14:sizeRelH relativeFrom="page">
+                  <wp14:pctWidth>0</wp14:pctWidth>
+                </wp14:sizeRelH>
+                <wp14:sizeRelV relativeFrom="page">
+                  <wp14:pctHeight>0</wp14:pctHeight>
+                </wp14:sizeRelV>
+              </wp:anchor>
+            </w:drawing>
+          </mc:Choice>
+          <mc:Fallback>
+            <w:pict>
+              <v:shape w14:anchorId="703070BF" id="Straight Arrow Connector 31" o:spid="_x0000_s1026" type="#_x0000_t32" style="position:absolute;margin-left:171.75pt;margin-top:9.9pt;width:138.75pt;height:0;z-index:251698176;visibility:visible;mso-wrap-style:square;mso-width-percent:0;mso-height-percent:0;mso-wrap-distance-left:9pt;mso-wrap-distance-top:0;mso-wrap-distance-right:9pt;mso-wrap-distance-bottom:0;mso-position-horizontal:absolute;mso-position-horizontal-relative:text;mso-position-vertical:absolute;mso-position-vertical-relative:text;mso-width-percent:0;mso-height-percent:0;mso-width-relative:page;mso-height-relative:page" o:gfxdata="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"/>
+            </w:pict>
+          </mc:Fallback>
+        </mc:AlternateContent>
+      </w:r>
+      <w:r>
+        <w:rPr>
+          <w:b/>
         </w:rPr>
         <w:tab/>
-      </w:r>
-      <w:r>
-        <w:rPr>
-          <w:b/>
-          <w:sz w:val="28"/>
-          <w:szCs w:val="28"/>
+        <w:t xml:space="preserve">  </w:t>
+      </w:r>
+    </w:p>
+    <w:p>
+      <w:pPr>
+        <w:spacing w:line="300" w:lineRule="auto"/>
+        <w:jc w:val="both"/>
+        <w:rPr>
+          <w:b/>
+        </w:rPr>
+      </w:pPr>
+      <w:r>
+        <w:rPr>
+          <w:b/>
+        </w:rPr>
+        <w:t xml:space="preserve"> </w:t>
+      </w:r>
+      <w:r>
+        <w:rPr>
+          <w:b/>
+        </w:rPr>
+        <w:t xml:space="preserve"> </w:t>
+      </w:r>
+      <w:r>
+        <w:rPr>
+          <w:b/>
+        </w:rPr>
+        <w:t xml:space="preserve"> PROF. KAPTAN SINGH     PROF. AMIT SAXENA</w:t>
+      </w:r>
+      <w:r>
+        <w:rPr>
+          <w:b/>
         </w:rPr>
         <w:tab/>
-        <w:t>Prof. AMIT SAXENA</w:t>
+      </w:r>
+      <w:r>
+        <w:rPr>
+          <w:b/>
+        </w:rPr>
+        <w:t xml:space="preserve"> </w:t>
+      </w:r>
+      <w:r>
+        <w:rPr>
+          <w:b/>
+        </w:rPr>
+        <w:t>DR. RAJEEV ARYA</w:t>
+      </w:r>
+    </w:p>
+    <w:p>
+      <w:pPr>
+        <w:spacing w:line="300" w:lineRule="auto"/>
+        <w:jc w:val="both"/>
+        <w:rPr>
+          <w:b/>
+        </w:rPr>
+      </w:pPr>
+      <w:r>
+        <w:rPr>
+          <w:b/>
+        </w:rPr>
+        <w:t xml:space="preserve"> </w:t>
+      </w:r>
+      <w:r>
+        <w:rPr>
+          <w:b/>
+        </w:rPr>
+        <w:t>(Project Guide &amp; Asst. Prof.)</w:t>
+      </w:r>
+      <w:r>
+        <w:rPr>
+          <w:b/>
+        </w:rPr>
+        <w:t xml:space="preserve">  </w:t>
+      </w:r>
+      <w:r>
+        <w:rPr>
+          <w:b/>
+        </w:rPr>
+        <w:tab/>
+        <w:t xml:space="preserve">Head of the Department </w:t>
+      </w:r>
+      <w:r>
+        <w:rPr>
+          <w:b/>
+        </w:rPr>
+        <w:tab/>
+        <w:t xml:space="preserve">  </w:t>
+      </w:r>
+      <w:r>
+        <w:rPr>
+          <w:b/>
+        </w:rPr>
+        <w:t xml:space="preserve">   </w:t>
+      </w:r>
+      <w:r>
+        <w:rPr>
+          <w:b/>
+        </w:rPr>
+        <w:t>Director</w:t>
+      </w:r>
+    </w:p>
+    <w:p>
+      <w:pPr>
+        <w:spacing w:line="300" w:lineRule="auto"/>
+        <w:jc w:val="both"/>
+        <w:rPr>
+          <w:b/>
+        </w:rPr>
+      </w:pPr>
+      <w:r>
+        <w:rPr>
+          <w:b/>
+        </w:rPr>
+        <w:t xml:space="preserve">      </w:t>
+      </w:r>
+      <w:r>
+        <w:rPr>
+          <w:b/>
+        </w:rPr>
+        <w:t xml:space="preserve">(Depart. of </w:t>
       </w:r>
       <w:proofErr w:type="gramStart"/>
       <w:r>
         <w:rPr>
           <w:b/>
-          <w:sz w:val="28"/>
-          <w:szCs w:val="28"/>
+        </w:rPr>
+        <w:t xml:space="preserve">CSE)   </w:t>
+      </w:r>
+      <w:proofErr w:type="gramEnd"/>
+      <w:r>
+        <w:rPr>
+          <w:b/>
+        </w:rPr>
+        <w:t xml:space="preserve">    </w:t>
+      </w:r>
+      <w:r>
+        <w:rPr>
+          <w:b/>
+        </w:rPr>
+        <w:t xml:space="preserve">    </w:t>
+      </w:r>
+      <w:r>
+        <w:rPr>
+          <w:b/>
+        </w:rPr>
+        <w:t xml:space="preserve">    </w:t>
+      </w:r>
+      <w:r>
+        <w:rPr>
+          <w:b/>
+        </w:rPr>
+        <w:t xml:space="preserve">  </w:t>
+      </w:r>
+      <w:r>
+        <w:rPr>
+          <w:b/>
+        </w:rPr>
+        <w:t xml:space="preserve">(CSE / IT)     </w:t>
+      </w:r>
+      <w:r>
+        <w:rPr>
+          <w:b/>
+        </w:rPr>
+        <w:t xml:space="preserve">       </w:t>
+      </w:r>
+      <w:r>
+        <w:rPr>
+          <w:b/>
+        </w:rPr>
+        <w:t xml:space="preserve"> TIEIT, Bhopal </w:t>
+      </w:r>
+    </w:p>
+    <w:p>
+      <w:pPr>
+        <w:spacing w:line="300" w:lineRule="auto"/>
+        <w:jc w:val="both"/>
+        <w:rPr>
+          <w:b/>
+        </w:rPr>
+      </w:pPr>
+      <w:r>
+        <w:rPr>
+          <w:b/>
+        </w:rPr>
+        <w:t xml:space="preserve">      </w:t>
+      </w:r>
+      <w:r>
+        <w:rPr>
+          <w:b/>
+        </w:rPr>
+        <w:t xml:space="preserve"> TIEIT, </w:t>
+      </w:r>
+      <w:proofErr w:type="gramStart"/>
+      <w:r>
+        <w:rPr>
+          <w:b/>
+        </w:rPr>
+        <w:t xml:space="preserve">Bhopal  </w:t>
+      </w:r>
+      <w:r>
+        <w:rPr>
+          <w:b/>
         </w:rPr>
         <w:tab/>
-        <w:t xml:space="preserve">  Dr.</w:t>
       </w:r>
       <w:proofErr w:type="gramEnd"/>
       <w:r>
         <w:rPr>
           <w:b/>
-          <w:sz w:val="28"/>
-          <w:szCs w:val="28"/>
-        </w:rPr>
-        <w:t xml:space="preserve"> RAJEEVARYA</w:t>
-      </w:r>
-    </w:p>
-    <w:p>
-      <w:pPr>
-        <w:spacing w:line="300" w:lineRule="auto"/>
-        <w:ind w:left="720"/>
-        <w:jc w:val="both"/>
-        <w:rPr>
-          <w:b/>
-          <w:sz w:val="28"/>
-          <w:szCs w:val="28"/>
-        </w:rPr>
-      </w:pPr>
-      <w:r>
-        <w:rPr>
-          <w:b/>
-          <w:sz w:val="28"/>
-          <w:szCs w:val="28"/>
-        </w:rPr>
-        <w:t xml:space="preserve">(Project </w:t>
-      </w:r>
-      <w:proofErr w:type="gramStart"/>
-      <w:r>
-        <w:rPr>
-          <w:b/>
-          <w:sz w:val="28"/>
-          <w:szCs w:val="28"/>
-        </w:rPr>
-        <w:t xml:space="preserve">Guide)   </w:t>
-      </w:r>
-      <w:proofErr w:type="gramEnd"/>
-      <w:r>
-        <w:rPr>
-          <w:b/>
-          <w:sz w:val="28"/>
-          <w:szCs w:val="28"/>
-        </w:rPr>
-        <w:t xml:space="preserve">            Head(CSE / IT)                     Director</w:t>
-      </w:r>
-    </w:p>
-    <w:p>
-      <w:pPr>
-        <w:spacing w:line="300" w:lineRule="auto"/>
-        <w:ind w:firstLineChars="350" w:firstLine="984"/>
-        <w:jc w:val="both"/>
-        <w:rPr>
-          <w:b/>
-          <w:sz w:val="28"/>
-          <w:szCs w:val="28"/>
-        </w:rPr>
-      </w:pPr>
-      <w:r>
-        <w:rPr>
-          <w:b/>
-          <w:sz w:val="28"/>
-          <w:szCs w:val="28"/>
-        </w:rPr>
-        <w:t>(</w:t>
-      </w:r>
-      <w:proofErr w:type="gramStart"/>
-      <w:r>
-        <w:rPr>
-          <w:b/>
-          <w:sz w:val="28"/>
-          <w:szCs w:val="28"/>
-        </w:rPr>
-        <w:t xml:space="preserve">Teacher)   </w:t>
-      </w:r>
-      <w:proofErr w:type="gramEnd"/>
-      <w:r>
-        <w:rPr>
-          <w:b/>
-          <w:sz w:val="28"/>
-          <w:szCs w:val="28"/>
-        </w:rPr>
-        <w:t xml:space="preserve">                  TIEIT, Bhopal  </w:t>
-      </w:r>
-      <w:r>
-        <w:rPr>
-          <w:b/>
-          <w:sz w:val="28"/>
-          <w:szCs w:val="28"/>
         </w:rPr>
         <w:tab/>
-      </w:r>
-      <w:r>
-        <w:rPr>
-          <w:b/>
-          <w:sz w:val="28"/>
-          <w:szCs w:val="28"/>
-        </w:rPr>
-        <w:tab/>
-        <w:t xml:space="preserve">      TIEIT, Bhopal </w:t>
-      </w:r>
-    </w:p>
-    <w:p>
-      <w:pPr>
-        <w:spacing w:line="300" w:lineRule="auto"/>
-        <w:ind w:left="810" w:firstLineChars="50" w:firstLine="141"/>
-        <w:jc w:val="both"/>
-        <w:rPr>
-          <w:b/>
-          <w:sz w:val="28"/>
-          <w:szCs w:val="28"/>
-        </w:rPr>
-      </w:pPr>
-      <w:r>
-        <w:rPr>
-          <w:b/>
-          <w:sz w:val="28"/>
-          <w:szCs w:val="28"/>
-        </w:rPr>
-        <w:t>(CSE / IT)</w:t>
-      </w:r>
-    </w:p>
-    <w:p>
-      <w:pPr>
-        <w:spacing w:line="300" w:lineRule="auto"/>
-        <w:ind w:left="720"/>
-        <w:jc w:val="both"/>
-        <w:rPr>
-          <w:b/>
-          <w:sz w:val="28"/>
-          <w:szCs w:val="28"/>
+        <w:t xml:space="preserve"> </w:t>
+      </w:r>
+      <w:r>
+        <w:rPr>
+          <w:b/>
+        </w:rPr>
+        <w:t xml:space="preserve">    </w:t>
+      </w:r>
+      <w:r>
+        <w:rPr>
+          <w:b/>
+        </w:rPr>
+        <w:t xml:space="preserve">   TIEIT, Bhopal  </w:t>
+      </w:r>
+    </w:p>
+    <w:p>
+      <w:pPr>
+        <w:ind w:left="810"/>
+        <w:rPr>
+          <w:sz w:val="22"/>
+          <w:szCs w:val="22"/>
+        </w:rPr>
+      </w:pPr>
+    </w:p>
+    <w:p>
+      <w:pPr>
+        <w:ind w:left="810"/>
+        <w:rPr>
+          <w:sz w:val="22"/>
+          <w:szCs w:val="22"/>
+        </w:rPr>
+      </w:pPr>
+    </w:p>
+    <w:p>
+      <w:pPr>
+        <w:ind w:left="810"/>
+        <w:rPr>
+          <w:sz w:val="22"/>
+          <w:szCs w:val="22"/>
         </w:rPr>
       </w:pPr>
     </w:p>
@@ -1516,17 +1781,7 @@
     </w:p>
     <w:p>
       <w:pPr>
-        <w:ind w:left="810"/>
-        <w:rPr>
-          <w:sz w:val="22"/>
-          <w:szCs w:val="22"/>
-        </w:rPr>
-      </w:pPr>
-    </w:p>
-    <w:p>
-      <w:pPr>
         <w:pStyle w:val="PlainText"/>
-        <w:jc w:val="center"/>
         <w:rPr>
           <w:rFonts w:ascii="Times New Roman" w:hAnsi="Times New Roman" w:cs="Times New Roman"/>
           <w:b/>
@@ -1545,25 +1800,10 @@
     <w:p>
       <w:pPr>
         <w:pStyle w:val="PlainText"/>
-        <w:jc w:val="center"/>
         <w:rPr>
           <w:rFonts w:ascii="Times New Roman" w:hAnsi="Times New Roman" w:cs="Times New Roman"/>
           <w:b/>
           <w:bCs/>
-          <w:sz w:val="28"/>
-          <w:szCs w:val="28"/>
-        </w:rPr>
-      </w:pPr>
-    </w:p>
-    <w:p>
-      <w:pPr>
-        <w:pStyle w:val="PlainText"/>
-        <w:jc w:val="center"/>
-        <w:rPr>
-          <w:rFonts w:ascii="Times New Roman" w:hAnsi="Times New Roman" w:cs="Times New Roman"/>
-          <w:b/>
-          <w:bCs/>
-          <w:color w:val="800000"/>
           <w:sz w:val="28"/>
           <w:szCs w:val="28"/>
         </w:rPr>
@@ -1579,14 +1819,14 @@
         <w:jc w:val="center"/>
         <w:rPr>
           <w:b/>
-          <w:sz w:val="28"/>
+          <w:sz w:val="40"/>
           <w:szCs w:val="28"/>
         </w:rPr>
       </w:pPr>
       <w:r>
         <w:rPr>
           <w:b/>
-          <w:sz w:val="28"/>
+          <w:sz w:val="40"/>
           <w:szCs w:val="28"/>
           <w:u w:val="single"/>
         </w:rPr>
@@ -1612,8 +1852,11 @@
         <w:tabs>
           <w:tab w:val="left" w:pos="9360"/>
         </w:tabs>
-        <w:spacing w:line="300" w:lineRule="auto"/>
+        <w:spacing w:line="360" w:lineRule="auto"/>
         <w:jc w:val="both"/>
+        <w:rPr>
+          <w:b/>
+        </w:rPr>
       </w:pPr>
       <w:r>
         <w:t>We the undersigned solemnly declare that the project report “</w:t>
@@ -1622,7 +1865,21 @@
         <w:rPr>
           <w:b/>
         </w:rPr>
-        <w:t>TITLE OF PROJECT”</w:t>
+        <w:t xml:space="preserve">TRUBA </w:t>
+      </w:r>
+      <w:proofErr w:type="spellStart"/>
+      <w:r>
+        <w:rPr>
+          <w:b/>
+        </w:rPr>
+        <w:t>QnA</w:t>
+      </w:r>
+      <w:proofErr w:type="spellEnd"/>
+      <w:r>
+        <w:rPr>
+          <w:b/>
+        </w:rPr>
+        <w:t>”</w:t>
       </w:r>
       <w:r>
         <w:t xml:space="preserve"> is based on my own work carried out during the course of our study under the supervision of </w:t>
@@ -1630,27 +1887,27 @@
       <w:r>
         <w:rPr>
           <w:b/>
-          <w:bCs/>
-        </w:rPr>
-        <w:t xml:space="preserve">Miss </w:t>
-      </w:r>
-      <w:r>
-        <w:rPr>
-          <w:b/>
-        </w:rPr>
-        <w:t xml:space="preserve">Neha Gupta, Teacher, CS </w:t>
-      </w:r>
-      <w:proofErr w:type="gramStart"/>
-      <w:r>
-        <w:rPr>
-          <w:b/>
-        </w:rPr>
-        <w:t>Dept.</w:t>
-      </w:r>
-      <w:r>
-        <w:t>.</w:t>
-      </w:r>
-      <w:proofErr w:type="gramEnd"/>
+        </w:rPr>
+        <w:t>P</w:t>
+      </w:r>
+      <w:r>
+        <w:rPr>
+          <w:b/>
+        </w:rPr>
+        <w:t xml:space="preserve">rof. </w:t>
+      </w:r>
+      <w:r>
+        <w:rPr>
+          <w:b/>
+        </w:rPr>
+        <w:t>Prateek Oswal</w:t>
+      </w:r>
+      <w:r>
+        <w:rPr>
+          <w:b/>
+        </w:rPr>
+        <w:t>, Assistant Professor, Department of Computer Science &amp; Engineering.</w:t>
+      </w:r>
     </w:p>
     <w:p>
       <w:pPr>
@@ -1658,7 +1915,7 @@
         <w:tabs>
           <w:tab w:val="left" w:pos="9360"/>
         </w:tabs>
-        <w:spacing w:line="300" w:lineRule="auto"/>
+        <w:spacing w:line="360" w:lineRule="auto"/>
         <w:jc w:val="both"/>
       </w:pPr>
       <w:r>
@@ -1671,7 +1928,7 @@
         <w:tabs>
           <w:tab w:val="left" w:pos="9360"/>
         </w:tabs>
-        <w:spacing w:line="300" w:lineRule="auto"/>
+        <w:spacing w:line="360" w:lineRule="auto"/>
         <w:jc w:val="both"/>
       </w:pPr>
       <w:r>
@@ -1683,12 +1940,9 @@
         <w:pStyle w:val="Normal1"/>
         <w:numPr>
           <w:ilvl w:val="0"/>
-          <w:numId w:val="1"/>
+          <w:numId w:val="7"/>
         </w:numPr>
-        <w:tabs>
-          <w:tab w:val="left" w:pos="9360"/>
-        </w:tabs>
-        <w:spacing w:line="300" w:lineRule="auto"/>
+        <w:spacing w:line="360" w:lineRule="auto"/>
         <w:jc w:val="both"/>
       </w:pPr>
       <w:r>
@@ -1700,12 +1954,9 @@
         <w:pStyle w:val="Normal1"/>
         <w:numPr>
           <w:ilvl w:val="0"/>
-          <w:numId w:val="1"/>
+          <w:numId w:val="7"/>
         </w:numPr>
-        <w:tabs>
-          <w:tab w:val="left" w:pos="9360"/>
-        </w:tabs>
-        <w:spacing w:line="300" w:lineRule="auto"/>
+        <w:spacing w:line="360" w:lineRule="auto"/>
         <w:jc w:val="both"/>
       </w:pPr>
       <w:r>
@@ -1717,12 +1968,9 @@
         <w:pStyle w:val="Normal1"/>
         <w:numPr>
           <w:ilvl w:val="0"/>
-          <w:numId w:val="1"/>
+          <w:numId w:val="7"/>
         </w:numPr>
-        <w:tabs>
-          <w:tab w:val="left" w:pos="9360"/>
-        </w:tabs>
-        <w:spacing w:line="300" w:lineRule="auto"/>
+        <w:spacing w:line="360" w:lineRule="auto"/>
         <w:jc w:val="both"/>
       </w:pPr>
       <w:r>
@@ -1735,7 +1983,7 @@
         <w:tabs>
           <w:tab w:val="left" w:pos="9360"/>
         </w:tabs>
-        <w:spacing w:line="300" w:lineRule="auto"/>
+        <w:spacing w:line="360" w:lineRule="auto"/>
         <w:jc w:val="both"/>
       </w:pPr>
     </w:p>
@@ -1745,32 +1993,425 @@
         <w:tabs>
           <w:tab w:val="left" w:pos="9360"/>
         </w:tabs>
+        <w:spacing w:line="360" w:lineRule="auto"/>
+        <w:jc w:val="both"/>
+      </w:pPr>
+      <w:r>
+        <w:t>Whenever we have used materials (data, theoretical analysis, and text) from other sources, we have given due credit to them in the text of the report and giving their details in the references.</w:t>
+      </w:r>
+    </w:p>
+    <w:p>
+      <w:pPr>
+        <w:jc w:val="both"/>
+      </w:pPr>
+    </w:p>
+    <w:p>
+      <w:pPr>
+        <w:jc w:val="both"/>
+      </w:pPr>
+    </w:p>
+    <w:p>
+      <w:pPr>
+        <w:jc w:val="both"/>
+      </w:pPr>
+    </w:p>
+    <w:p>
+      <w:pPr>
+        <w:jc w:val="right"/>
+        <w:rPr>
+          <w:b/>
+        </w:rPr>
+      </w:pPr>
+      <w:r>
+        <w:rPr>
+          <w:b/>
+        </w:rPr>
+        <w:t>ABHISHEK ARGAREY [0114CS161004] ____________________</w:t>
+      </w:r>
+    </w:p>
+    <w:p>
+      <w:pPr>
+        <w:jc w:val="right"/>
+        <w:rPr>
+          <w:b/>
+        </w:rPr>
+      </w:pPr>
+    </w:p>
+    <w:p>
+      <w:pPr>
+        <w:jc w:val="right"/>
+        <w:rPr>
+          <w:b/>
+        </w:rPr>
+      </w:pPr>
+      <w:r>
+        <w:rPr>
+          <w:b/>
+        </w:rPr>
+        <w:t>AMBER PANDEY [0114CS161020] ____________________</w:t>
+      </w:r>
+    </w:p>
+    <w:p>
+      <w:pPr>
+        <w:jc w:val="center"/>
+      </w:pPr>
+    </w:p>
+    <w:p>
+      <w:pPr>
+        <w:pStyle w:val="Normal1"/>
+        <w:spacing w:line="300" w:lineRule="auto"/>
+        <w:jc w:val="center"/>
+        <w:rPr>
+          <w:b/>
+          <w:sz w:val="36"/>
+          <w:szCs w:val="36"/>
+          <w:u w:val="single"/>
+        </w:rPr>
+      </w:pPr>
+    </w:p>
+    <w:p>
+      <w:pPr>
+        <w:pStyle w:val="Normal1"/>
+        <w:spacing w:line="300" w:lineRule="auto"/>
+        <w:jc w:val="center"/>
+        <w:rPr>
+          <w:b/>
+          <w:sz w:val="36"/>
+          <w:szCs w:val="36"/>
+          <w:u w:val="single"/>
+        </w:rPr>
+      </w:pPr>
+    </w:p>
+    <w:p>
+      <w:pPr>
+        <w:pStyle w:val="Normal1"/>
+        <w:spacing w:line="300" w:lineRule="auto"/>
+        <w:jc w:val="center"/>
+        <w:rPr>
+          <w:b/>
+          <w:sz w:val="36"/>
+          <w:szCs w:val="36"/>
+          <w:u w:val="single"/>
+        </w:rPr>
+      </w:pPr>
+    </w:p>
+    <w:p>
+      <w:pPr>
+        <w:pStyle w:val="Normal1"/>
+        <w:spacing w:line="300" w:lineRule="auto"/>
+        <w:jc w:val="center"/>
+        <w:rPr>
+          <w:b/>
+          <w:sz w:val="36"/>
+          <w:szCs w:val="36"/>
+          <w:u w:val="single"/>
+        </w:rPr>
+      </w:pPr>
+    </w:p>
+    <w:p>
+      <w:pPr>
+        <w:pStyle w:val="Normal1"/>
+        <w:spacing w:line="300" w:lineRule="auto"/>
+        <w:jc w:val="center"/>
+        <w:rPr>
+          <w:b/>
+          <w:sz w:val="36"/>
+          <w:szCs w:val="36"/>
+          <w:u w:val="single"/>
+        </w:rPr>
+      </w:pPr>
+    </w:p>
+    <w:p>
+      <w:pPr>
+        <w:pStyle w:val="Normal1"/>
+        <w:spacing w:line="300" w:lineRule="auto"/>
+        <w:jc w:val="center"/>
+        <w:rPr>
+          <w:b/>
+          <w:sz w:val="36"/>
+          <w:szCs w:val="36"/>
+          <w:u w:val="single"/>
+        </w:rPr>
+      </w:pPr>
+    </w:p>
+    <w:p>
+      <w:pPr>
+        <w:pStyle w:val="Normal1"/>
+        <w:spacing w:line="300" w:lineRule="auto"/>
+        <w:jc w:val="center"/>
+        <w:rPr>
+          <w:b/>
+          <w:sz w:val="36"/>
+          <w:szCs w:val="36"/>
+          <w:u w:val="single"/>
+        </w:rPr>
+      </w:pPr>
+    </w:p>
+    <w:p>
+      <w:pPr>
+        <w:pStyle w:val="Normal1"/>
+        <w:spacing w:line="300" w:lineRule="auto"/>
+        <w:jc w:val="center"/>
+        <w:rPr>
+          <w:b/>
+          <w:sz w:val="36"/>
+          <w:szCs w:val="36"/>
+          <w:u w:val="single"/>
+        </w:rPr>
+      </w:pPr>
+    </w:p>
+    <w:p>
+      <w:pPr>
+        <w:pStyle w:val="Normal1"/>
+        <w:spacing w:line="300" w:lineRule="auto"/>
+        <w:jc w:val="center"/>
+        <w:rPr>
+          <w:b/>
+          <w:sz w:val="36"/>
+          <w:szCs w:val="36"/>
+          <w:u w:val="single"/>
+        </w:rPr>
+      </w:pPr>
+    </w:p>
+    <w:p>
+      <w:pPr>
+        <w:pStyle w:val="Normal1"/>
+        <w:spacing w:line="300" w:lineRule="auto"/>
+        <w:jc w:val="center"/>
+        <w:rPr>
+          <w:b/>
+          <w:sz w:val="36"/>
+          <w:szCs w:val="36"/>
+          <w:u w:val="single"/>
+        </w:rPr>
+      </w:pPr>
+    </w:p>
+    <w:p>
+      <w:pPr>
+        <w:pStyle w:val="Normal1"/>
+        <w:spacing w:line="300" w:lineRule="auto"/>
+        <w:jc w:val="center"/>
+        <w:rPr>
+          <w:b/>
+          <w:sz w:val="28"/>
+          <w:szCs w:val="28"/>
+        </w:rPr>
+      </w:pPr>
+      <w:r>
+        <w:rPr>
+          <w:b/>
+          <w:sz w:val="36"/>
+          <w:szCs w:val="36"/>
+          <w:u w:val="single"/>
+        </w:rPr>
+        <w:lastRenderedPageBreak/>
+        <w:t>ACKNOWLEDGEMENT</w:t>
+      </w:r>
+    </w:p>
+    <w:p>
+      <w:pPr>
+        <w:pStyle w:val="Normal1"/>
         <w:spacing w:line="300" w:lineRule="auto"/>
         <w:jc w:val="both"/>
-      </w:pPr>
-      <w:r>
-        <w:t>Whenever we have used materials (data, theoretical analysis, and text) from other sources, we have given due credit to them in the text of the report and giving their details in the references.</w:t>
-      </w:r>
-    </w:p>
-    <w:p>
-      <w:pPr>
+        <w:rPr>
+          <w:u w:val="single"/>
+        </w:rPr>
+      </w:pPr>
+    </w:p>
+    <w:p>
+      <w:pPr>
+        <w:pStyle w:val="Normal1"/>
+        <w:spacing w:line="300" w:lineRule="auto"/>
         <w:jc w:val="both"/>
-      </w:pPr>
-    </w:p>
-    <w:p>
-      <w:pPr>
+        <w:rPr>
+          <w:sz w:val="28"/>
+          <w:szCs w:val="28"/>
+          <w:u w:val="single"/>
+        </w:rPr>
+      </w:pPr>
+    </w:p>
+    <w:p>
+      <w:pPr>
+        <w:pStyle w:val="NormalWeb"/>
+        <w:spacing w:before="0" w:beforeAutospacing="0" w:after="200" w:afterAutospacing="0" w:line="360" w:lineRule="auto"/>
         <w:jc w:val="both"/>
       </w:pPr>
-    </w:p>
-    <w:p>
-      <w:pPr>
+      <w:r>
+        <w:rPr>
+          <w:color w:val="000000"/>
+        </w:rPr>
+        <w:t xml:space="preserve">In this semester, we have completed our project on </w:t>
+      </w:r>
+      <w:r>
+        <w:rPr>
+          <w:b/>
+          <w:color w:val="000000"/>
+        </w:rPr>
+        <w:t xml:space="preserve">“TRUBA </w:t>
+      </w:r>
+      <w:proofErr w:type="spellStart"/>
+      <w:r>
+        <w:rPr>
+          <w:b/>
+          <w:color w:val="000000"/>
+        </w:rPr>
+        <w:t>QnA</w:t>
+      </w:r>
+      <w:proofErr w:type="spellEnd"/>
+      <w:r>
+        <w:rPr>
+          <w:b/>
+          <w:color w:val="000000"/>
+        </w:rPr>
+        <w:t>”</w:t>
+      </w:r>
+      <w:r>
+        <w:rPr>
+          <w:color w:val="000000"/>
+        </w:rPr>
+        <w:t>. During this time, all the group members collaboratively worked on the project and learnt about the industry standards that how projects are being developed in IT Companies. We also understood the importance of teamwork while creating a project and got to learn the new technologies on which we are going to work in near future.</w:t>
+      </w:r>
+    </w:p>
+    <w:p>
+      <w:pPr>
+        <w:pStyle w:val="NormalWeb"/>
+        <w:spacing w:before="0" w:beforeAutospacing="0" w:after="200" w:afterAutospacing="0" w:line="360" w:lineRule="auto"/>
         <w:jc w:val="both"/>
-      </w:pPr>
-    </w:p>
-    <w:p>
-      <w:pPr>
+        <w:rPr>
+          <w:color w:val="000000"/>
+          <w:sz w:val="8"/>
+        </w:rPr>
+      </w:pPr>
+    </w:p>
+    <w:p>
+      <w:pPr>
+        <w:pStyle w:val="NormalWeb"/>
+        <w:spacing w:before="0" w:beforeAutospacing="0" w:after="200" w:afterAutospacing="0" w:line="360" w:lineRule="auto"/>
         <w:jc w:val="both"/>
         <w:rPr>
+          <w:color w:val="000000"/>
+        </w:rPr>
+      </w:pPr>
+      <w:r>
+        <w:rPr>
+          <w:color w:val="000000"/>
+        </w:rPr>
+        <w:t xml:space="preserve">We gratefully acknowledge for the assistance, cooperation guidance and clarification provided by </w:t>
+      </w:r>
+      <w:r>
+        <w:rPr>
+          <w:b/>
+          <w:color w:val="000000"/>
+        </w:rPr>
+        <w:t>“</w:t>
+      </w:r>
+      <w:proofErr w:type="gramStart"/>
+      <w:r>
+        <w:rPr>
+          <w:b/>
+          <w:color w:val="000000"/>
+        </w:rPr>
+        <w:t>Prof  Prateek</w:t>
+      </w:r>
+      <w:proofErr w:type="gramEnd"/>
+      <w:r>
+        <w:rPr>
+          <w:b/>
+          <w:color w:val="000000"/>
+        </w:rPr>
+        <w:t xml:space="preserve"> Oswal</w:t>
+      </w:r>
+      <w:r>
+        <w:rPr>
+          <w:b/>
+          <w:color w:val="000000"/>
+        </w:rPr>
+        <w:t>”</w:t>
+      </w:r>
+      <w:r>
+        <w:rPr>
+          <w:color w:val="000000"/>
+        </w:rPr>
+        <w:t xml:space="preserve"> during the development of our project. We would also like to thank our Head of Department </w:t>
+      </w:r>
+      <w:r>
+        <w:rPr>
+          <w:b/>
+          <w:color w:val="000000"/>
+        </w:rPr>
+        <w:t>Prof. Amit Saxena</w:t>
+      </w:r>
+      <w:r>
+        <w:rPr>
+          <w:color w:val="000000"/>
+        </w:rPr>
+        <w:t xml:space="preserve"> and our Director </w:t>
+      </w:r>
+      <w:r>
+        <w:rPr>
+          <w:b/>
+          <w:color w:val="000000"/>
+        </w:rPr>
+        <w:t>Dr. Rajeev Arya</w:t>
+      </w:r>
+      <w:r>
+        <w:rPr>
+          <w:color w:val="000000"/>
+        </w:rPr>
+        <w:t xml:space="preserve"> Sir for giving us an opportunity to develop this project. Their continuous motivation and guidance helped us overcome the different obstacles for completing the Project.</w:t>
+      </w:r>
+    </w:p>
+    <w:p>
+      <w:pPr>
+        <w:pStyle w:val="NormalWeb"/>
+        <w:spacing w:before="0" w:beforeAutospacing="0" w:after="200" w:afterAutospacing="0" w:line="360" w:lineRule="auto"/>
+        <w:jc w:val="both"/>
+        <w:rPr>
+          <w:sz w:val="8"/>
+        </w:rPr>
+      </w:pPr>
+    </w:p>
+    <w:p>
+      <w:pPr>
+        <w:pStyle w:val="NormalWeb"/>
+        <w:spacing w:before="0" w:beforeAutospacing="0" w:after="200" w:afterAutospacing="0" w:line="360" w:lineRule="auto"/>
+        <w:jc w:val="both"/>
+      </w:pPr>
+      <w:r>
+        <w:rPr>
+          <w:color w:val="000000"/>
+        </w:rPr>
+        <w:t>We perceive this as an opportunity and a big milestone in our career development. We will strive to use gained skills and knowledge in our best possible way and we will work to improve them.</w:t>
+      </w:r>
+    </w:p>
+    <w:p>
+      <w:pPr>
+        <w:jc w:val="both"/>
+        <w:rPr>
+          <w:color w:val="000000"/>
+        </w:rPr>
+      </w:pPr>
+    </w:p>
+    <w:p>
+      <w:pPr>
+        <w:jc w:val="both"/>
+        <w:rPr>
+          <w:b/>
+        </w:rPr>
+      </w:pPr>
+    </w:p>
+    <w:p>
+      <w:pPr>
+        <w:jc w:val="both"/>
+        <w:rPr>
+          <w:color w:val="000000"/>
+        </w:rPr>
+      </w:pPr>
+    </w:p>
+    <w:p>
+      <w:pPr>
+        <w:jc w:val="both"/>
+        <w:rPr>
           <w:b/>
         </w:rPr>
       </w:pPr>
@@ -1785,6 +2426,37 @@
       <w:pPr>
         <w:jc w:val="both"/>
       </w:pPr>
+    </w:p>
+    <w:p>
+      <w:pPr>
+        <w:pStyle w:val="Normal1"/>
+        <w:spacing w:line="300" w:lineRule="auto"/>
+        <w:jc w:val="both"/>
+        <w:rPr>
+          <w:b/>
+          <w:sz w:val="28"/>
+          <w:szCs w:val="28"/>
+        </w:rPr>
+      </w:pPr>
+      <w:r>
+        <w:rPr>
+          <w:b/>
+        </w:rPr>
+        <w:t>AMBER PANDEY [0114CS161020]</w:t>
+      </w:r>
+      <w:r>
+        <w:rPr>
+          <w:b/>
+        </w:rPr>
+        <w:tab/>
+      </w:r>
+      <w:r>
+        <w:rPr>
+          <w:b/>
+        </w:rPr>
+        <w:tab/>
+        <w:t xml:space="preserve"> ___________________</w:t>
+      </w:r>
     </w:p>
     <w:p>
       <w:pPr>
@@ -1799,25 +2471,6 @@
           <w:docGrid w:linePitch="360"/>
         </w:sectPr>
       </w:pPr>
-      <w:r>
-        <w:rPr>
-          <w:b/>
-        </w:rPr>
-        <w:t>AMBER PANDEY [0114CS161020]</w:t>
-      </w:r>
-      <w:r>
-        <w:rPr>
-          <w:b/>
-        </w:rPr>
-        <w:tab/>
-      </w:r>
-      <w:r>
-        <w:rPr>
-          <w:b/>
-        </w:rPr>
-        <w:tab/>
-        <w:t xml:space="preserve"> ___________________</w:t>
-      </w:r>
     </w:p>
     <w:p>
       <w:pPr>
@@ -1838,241 +2491,19 @@
           <w:u w:val="single"/>
         </w:rPr>
         <w:lastRenderedPageBreak/>
-        <w:t>ACKNOWLEDGEMENT</w:t>
+        <w:t>LIST OF FIGURES</w:t>
       </w:r>
     </w:p>
     <w:p>
       <w:pPr>
         <w:pStyle w:val="Normal1"/>
         <w:spacing w:line="300" w:lineRule="auto"/>
-        <w:jc w:val="both"/>
-        <w:rPr>
+        <w:jc w:val="center"/>
+        <w:rPr>
+          <w:b/>
+          <w:sz w:val="36"/>
+          <w:szCs w:val="36"/>
           <w:u w:val="single"/>
-        </w:rPr>
-      </w:pPr>
-    </w:p>
-    <w:p>
-      <w:pPr>
-        <w:pStyle w:val="Normal1"/>
-        <w:spacing w:line="300" w:lineRule="auto"/>
-        <w:jc w:val="both"/>
-        <w:rPr>
-          <w:sz w:val="28"/>
-          <w:szCs w:val="28"/>
-          <w:u w:val="single"/>
-        </w:rPr>
-      </w:pPr>
-    </w:p>
-    <w:p>
-      <w:pPr>
-        <w:pStyle w:val="NormalWeb"/>
-        <w:spacing w:before="0" w:beforeAutospacing="0" w:after="200" w:afterAutospacing="0" w:line="360" w:lineRule="auto"/>
-        <w:jc w:val="both"/>
-      </w:pPr>
-      <w:r>
-        <w:rPr>
-          <w:color w:val="000000"/>
-        </w:rPr>
-        <w:t xml:space="preserve">In this semester, we have completed our project on </w:t>
-      </w:r>
-      <w:r>
-        <w:rPr>
-          <w:b/>
-          <w:color w:val="000000"/>
-        </w:rPr>
-        <w:t xml:space="preserve">“TRUBA </w:t>
-      </w:r>
-      <w:proofErr w:type="spellStart"/>
-      <w:r>
-        <w:rPr>
-          <w:b/>
-          <w:color w:val="000000"/>
-        </w:rPr>
-        <w:t>QnA</w:t>
-      </w:r>
-      <w:proofErr w:type="spellEnd"/>
-      <w:r>
-        <w:rPr>
-          <w:b/>
-          <w:color w:val="000000"/>
-        </w:rPr>
-        <w:t>”</w:t>
-      </w:r>
-      <w:r>
-        <w:rPr>
-          <w:color w:val="000000"/>
-        </w:rPr>
-        <w:t>. During this time, all the group members collaboratively worked on the project and learnt about the industry standards that how projects are being developed in IT Companies. We also understood the importance of teamwork while creating a project and got to learn the new technologies on which we are going to work in near future.</w:t>
-      </w:r>
-    </w:p>
-    <w:p>
-      <w:pPr>
-        <w:pStyle w:val="NormalWeb"/>
-        <w:spacing w:before="0" w:beforeAutospacing="0" w:after="200" w:afterAutospacing="0" w:line="360" w:lineRule="auto"/>
-        <w:jc w:val="both"/>
-        <w:rPr>
-          <w:color w:val="000000"/>
-          <w:sz w:val="8"/>
-        </w:rPr>
-      </w:pPr>
-    </w:p>
-    <w:p>
-      <w:pPr>
-        <w:pStyle w:val="NormalWeb"/>
-        <w:spacing w:before="0" w:beforeAutospacing="0" w:after="200" w:afterAutospacing="0" w:line="360" w:lineRule="auto"/>
-        <w:jc w:val="both"/>
-        <w:rPr>
-          <w:color w:val="000000"/>
-        </w:rPr>
-      </w:pPr>
-      <w:r>
-        <w:rPr>
-          <w:color w:val="000000"/>
-        </w:rPr>
-        <w:t xml:space="preserve">We gratefully acknowledge for the assistance, cooperation guidance and clarification provided by </w:t>
-      </w:r>
-      <w:r>
-        <w:rPr>
-          <w:b/>
-          <w:color w:val="000000"/>
-        </w:rPr>
-        <w:t>“Miss Neha Gupta”</w:t>
-      </w:r>
-      <w:r>
-        <w:rPr>
-          <w:color w:val="000000"/>
-        </w:rPr>
-        <w:t xml:space="preserve"> during the development of our project. We would also like to thank our Head of Department </w:t>
-      </w:r>
-      <w:r>
-        <w:rPr>
-          <w:b/>
-          <w:color w:val="000000"/>
-        </w:rPr>
-        <w:t>Prof. Amit Saxena</w:t>
-      </w:r>
-      <w:r>
-        <w:rPr>
-          <w:color w:val="000000"/>
-        </w:rPr>
-        <w:t xml:space="preserve"> and our Director </w:t>
-      </w:r>
-      <w:r>
-        <w:rPr>
-          <w:b/>
-          <w:color w:val="000000"/>
-        </w:rPr>
-        <w:t>Dr. Rajeev Arya</w:t>
-      </w:r>
-      <w:r>
-        <w:rPr>
-          <w:color w:val="000000"/>
-        </w:rPr>
-        <w:t xml:space="preserve"> Sir for giving us an opportunity to develop this project. Their continuous motivation and guidance helped us overcome the different obstacles for completing the Project.</w:t>
-      </w:r>
-    </w:p>
-    <w:p>
-      <w:pPr>
-        <w:pStyle w:val="NormalWeb"/>
-        <w:spacing w:before="0" w:beforeAutospacing="0" w:after="200" w:afterAutospacing="0" w:line="360" w:lineRule="auto"/>
-        <w:jc w:val="both"/>
-        <w:rPr>
-          <w:sz w:val="8"/>
-        </w:rPr>
-      </w:pPr>
-    </w:p>
-    <w:p>
-      <w:pPr>
-        <w:pStyle w:val="NormalWeb"/>
-        <w:spacing w:before="0" w:beforeAutospacing="0" w:after="200" w:afterAutospacing="0" w:line="360" w:lineRule="auto"/>
-        <w:jc w:val="both"/>
-      </w:pPr>
-      <w:r>
-        <w:rPr>
-          <w:color w:val="000000"/>
-        </w:rPr>
-        <w:t>We perceive this as an opportunity and a big milestone in our career development. We will strive to use gained skills and knowledge in our best possible way and we will work to improve them.</w:t>
-      </w:r>
-    </w:p>
-    <w:p>
-      <w:pPr>
-        <w:jc w:val="both"/>
-        <w:rPr>
-          <w:color w:val="000000"/>
-        </w:rPr>
-      </w:pPr>
-    </w:p>
-    <w:p>
-      <w:pPr>
-        <w:jc w:val="both"/>
-        <w:rPr>
-          <w:b/>
-        </w:rPr>
-      </w:pPr>
-    </w:p>
-    <w:p>
-      <w:pPr>
-        <w:jc w:val="both"/>
-        <w:rPr>
-          <w:color w:val="000000"/>
-        </w:rPr>
-      </w:pPr>
-    </w:p>
-    <w:p>
-      <w:pPr>
-        <w:jc w:val="both"/>
-        <w:rPr>
-          <w:b/>
-        </w:rPr>
-      </w:pPr>
-      <w:r>
-        <w:rPr>
-          <w:b/>
-        </w:rPr>
-        <w:t>ABHISHEK ARGAREY [0114CS161004] __________________</w:t>
-      </w:r>
-    </w:p>
-    <w:p>
-      <w:pPr>
-        <w:jc w:val="both"/>
-      </w:pPr>
-    </w:p>
-    <w:p>
-      <w:pPr>
-        <w:pStyle w:val="Normal1"/>
-        <w:spacing w:line="300" w:lineRule="auto"/>
-        <w:jc w:val="both"/>
-        <w:rPr>
-          <w:b/>
-          <w:sz w:val="28"/>
-          <w:szCs w:val="28"/>
-        </w:rPr>
-      </w:pPr>
-      <w:r>
-        <w:rPr>
-          <w:b/>
-        </w:rPr>
-        <w:t>AMBER PANDEY [0114CS161020]</w:t>
-      </w:r>
-      <w:r>
-        <w:rPr>
-          <w:b/>
-        </w:rPr>
-        <w:tab/>
-      </w:r>
-      <w:r>
-        <w:rPr>
-          <w:b/>
-        </w:rPr>
-        <w:tab/>
-        <w:t xml:space="preserve"> ___________________</w:t>
-      </w:r>
-    </w:p>
-    <w:p>
-      <w:pPr>
-        <w:jc w:val="both"/>
-        <w:rPr>
-          <w:b/>
         </w:rPr>
         <w:sectPr>
           <w:pgSz w:w="12240" w:h="15840"/>
@@ -2089,28 +2520,6 @@
         <w:jc w:val="center"/>
         <w:rPr>
           <w:b/>
-          <w:sz w:val="28"/>
-          <w:szCs w:val="28"/>
-        </w:rPr>
-      </w:pPr>
-      <w:r>
-        <w:rPr>
-          <w:b/>
-          <w:sz w:val="36"/>
-          <w:szCs w:val="36"/>
-          <w:u w:val="single"/>
-        </w:rPr>
-        <w:lastRenderedPageBreak/>
-        <w:t>LIST OF FIGURES</w:t>
-      </w:r>
-    </w:p>
-    <w:p>
-      <w:pPr>
-        <w:pStyle w:val="Normal1"/>
-        <w:spacing w:line="300" w:lineRule="auto"/>
-        <w:jc w:val="center"/>
-        <w:rPr>
-          <w:b/>
           <w:sz w:val="36"/>
           <w:szCs w:val="36"/>
           <w:u w:val="single"/>
@@ -2122,6 +2531,16 @@
           <w:docGrid w:linePitch="360"/>
         </w:sectPr>
       </w:pPr>
+      <w:r>
+        <w:rPr>
+          <w:b/>
+          <w:sz w:val="36"/>
+          <w:szCs w:val="36"/>
+          <w:u w:val="single"/>
+        </w:rPr>
+        <w:lastRenderedPageBreak/>
+        <w:t>LIST OF TABLES</w:t>
+      </w:r>
     </w:p>
     <w:p>
       <w:pPr>
@@ -2134,12 +2553,6 @@
           <w:szCs w:val="36"/>
           <w:u w:val="single"/>
         </w:rPr>
-        <w:sectPr>
-          <w:pgSz w:w="12240" w:h="15840"/>
-          <w:pgMar w:top="720" w:right="1440" w:bottom="720" w:left="1800" w:header="720" w:footer="720" w:gutter="0"/>
-          <w:cols w:space="720"/>
-          <w:docGrid w:linePitch="360"/>
-        </w:sectPr>
       </w:pPr>
       <w:r>
         <w:rPr>
@@ -2149,7 +2562,7 @@
           <w:u w:val="single"/>
         </w:rPr>
         <w:lastRenderedPageBreak/>
-        <w:t>LIST OF TABLES</w:t>
+        <w:t>ABSTRACT</w:t>
       </w:r>
     </w:p>
     <w:p>
@@ -2164,330 +2577,271 @@
           <w:u w:val="single"/>
         </w:rPr>
       </w:pPr>
-      <w:r>
+    </w:p>
+    <w:p>
+      <w:pPr>
+        <w:pStyle w:val="Normal1"/>
+        <w:spacing w:line="300" w:lineRule="auto"/>
+        <w:jc w:val="both"/>
+        <w:rPr>
+          <w:color w:val="000000"/>
+        </w:rPr>
+      </w:pPr>
+      <w:bookmarkStart w:id="0" w:name="_Hlk39789357"/>
+      <w:r>
+        <w:rPr>
+          <w:b/>
+          <w:bCs/>
+          <w:color w:val="000000"/>
+        </w:rPr>
+        <w:t xml:space="preserve">TRUBA </w:t>
+      </w:r>
+      <w:proofErr w:type="spellStart"/>
+      <w:r>
+        <w:rPr>
+          <w:b/>
+          <w:bCs/>
+          <w:color w:val="000000"/>
+        </w:rPr>
+        <w:t>QnA</w:t>
+      </w:r>
+      <w:proofErr w:type="spellEnd"/>
+      <w:r>
+        <w:rPr>
+          <w:b/>
+          <w:bCs/>
+          <w:color w:val="000000"/>
+        </w:rPr>
+        <w:t xml:space="preserve"> </w:t>
+      </w:r>
+      <w:r>
+        <w:rPr>
+          <w:color w:val="000000"/>
+        </w:rPr>
+        <w:t>is an Institution based question-and-answer website where questions are asked, answered, followed, and edited by the faculties and students</w:t>
+      </w:r>
+      <w:r>
+        <w:rPr>
+          <w:color w:val="000000"/>
+        </w:rPr>
+        <w:t>.</w:t>
+      </w:r>
+      <w:r>
+        <w:rPr>
+          <w:color w:val="000000"/>
+        </w:rPr>
+        <w:t xml:space="preserve"> </w:t>
+      </w:r>
+      <w:proofErr w:type="gramStart"/>
+      <w:r>
+        <w:rPr>
+          <w:color w:val="000000"/>
+        </w:rPr>
+        <w:t>So</w:t>
+      </w:r>
+      <w:proofErr w:type="gramEnd"/>
+      <w:r>
+        <w:rPr>
+          <w:color w:val="000000"/>
+        </w:rPr>
+        <w:t xml:space="preserve"> the developed project is for users where user can ask and find the answers of their queries.</w:t>
+      </w:r>
+    </w:p>
+    <w:p>
+      <w:pPr>
+        <w:pStyle w:val="Normal1"/>
+        <w:spacing w:line="300" w:lineRule="auto"/>
+        <w:jc w:val="both"/>
+        <w:rPr>
+          <w:color w:val="000000"/>
+        </w:rPr>
+      </w:pPr>
+      <w:r>
+        <w:rPr>
+          <w:color w:val="000000"/>
+        </w:rPr>
+        <w:t xml:space="preserve">TRUBA </w:t>
+      </w:r>
+      <w:proofErr w:type="spellStart"/>
+      <w:r>
+        <w:rPr>
+          <w:color w:val="000000"/>
+        </w:rPr>
+        <w:t>QnA</w:t>
+      </w:r>
+      <w:proofErr w:type="spellEnd"/>
+      <w:r>
+        <w:rPr>
+          <w:color w:val="000000"/>
+        </w:rPr>
+        <w:t xml:space="preserve"> allows users to create user profiles with visible real name, </w:t>
+      </w:r>
+      <w:r>
+        <w:rPr>
+          <w:color w:val="000000"/>
+        </w:rPr>
+        <w:t>email, location, role, designation</w:t>
+      </w:r>
+      <w:r>
+        <w:rPr>
+          <w:color w:val="000000"/>
+        </w:rPr>
+        <w:t>.</w:t>
+      </w:r>
+    </w:p>
+    <w:p>
+      <w:pPr>
+        <w:pStyle w:val="Normal1"/>
+        <w:spacing w:line="300" w:lineRule="auto"/>
+        <w:jc w:val="both"/>
+        <w:rPr>
+          <w:color w:val="000000"/>
+        </w:rPr>
+      </w:pPr>
+      <w:r>
+        <w:rPr>
+          <w:color w:val="000000"/>
+        </w:rPr>
+        <w:t>After you have created your account on it, it is important to understand some basic features that will help you when using the site.</w:t>
+      </w:r>
+      <w:r>
+        <w:rPr>
+          <w:color w:val="000000"/>
+        </w:rPr>
+        <w:t xml:space="preserve"> After login you will be navigated to home page where you can find all kind of previously asked questions and their details. Here you can ask your questions or give answers to existing questions.</w:t>
+      </w:r>
+    </w:p>
+    <w:p>
+      <w:pPr>
+        <w:pStyle w:val="Normal1"/>
+        <w:spacing w:line="300" w:lineRule="auto"/>
+        <w:jc w:val="both"/>
+        <w:rPr>
+          <w:color w:val="000000"/>
+        </w:rPr>
+      </w:pPr>
+      <w:r>
+        <w:rPr>
+          <w:color w:val="000000"/>
+        </w:rPr>
+        <w:t xml:space="preserve">In Category page you will find all the categories and their details. And can create your own category. </w:t>
+      </w:r>
+    </w:p>
+    <w:p>
+      <w:pPr>
+        <w:pStyle w:val="Normal1"/>
+        <w:spacing w:line="300" w:lineRule="auto"/>
+        <w:jc w:val="both"/>
+        <w:rPr>
+          <w:color w:val="000000"/>
+        </w:rPr>
+      </w:pPr>
+      <w:r>
+        <w:rPr>
+          <w:color w:val="000000"/>
+        </w:rPr>
+        <w:t xml:space="preserve">In User page you will find all the active users of the application and their details and their asked answered and solved queries </w:t>
+      </w:r>
+      <w:r>
+        <w:rPr>
+          <w:color w:val="000000"/>
+        </w:rPr>
+        <w:t>details.</w:t>
+      </w:r>
+      <w:r>
+        <w:rPr>
+          <w:color w:val="000000"/>
+        </w:rPr>
+        <w:t xml:space="preserve"> </w:t>
+      </w:r>
+    </w:p>
+    <w:p>
+      <w:pPr>
+        <w:pStyle w:val="Normal1"/>
+        <w:spacing w:line="300" w:lineRule="auto"/>
+        <w:jc w:val="both"/>
+        <w:rPr>
+          <w:color w:val="000000"/>
+        </w:rPr>
+      </w:pPr>
+      <w:r>
+        <w:rPr>
+          <w:color w:val="000000"/>
+        </w:rPr>
+        <w:t xml:space="preserve">There are two important things in Truba </w:t>
+      </w:r>
+      <w:proofErr w:type="spellStart"/>
+      <w:r>
+        <w:rPr>
+          <w:color w:val="000000"/>
+        </w:rPr>
+        <w:t>QnA</w:t>
+      </w:r>
+      <w:proofErr w:type="spellEnd"/>
+      <w:r>
+        <w:rPr>
+          <w:color w:val="000000"/>
+        </w:rPr>
+        <w:t xml:space="preserve"> you need to know i.e. Questions and categories. each question is related to a category. You nee</w:t>
+      </w:r>
+      <w:r>
+        <w:rPr>
+          <w:color w:val="000000"/>
+        </w:rPr>
+        <w:t>d to select a category while adding a question</w:t>
+      </w:r>
+    </w:p>
+    <w:p>
+      <w:pPr>
+        <w:pStyle w:val="Normal1"/>
+        <w:spacing w:line="300" w:lineRule="auto"/>
+        <w:jc w:val="both"/>
+        <w:rPr>
+          <w:color w:val="000000"/>
+        </w:rPr>
+      </w:pPr>
+      <w:r>
+        <w:rPr>
+          <w:color w:val="000000"/>
+        </w:rPr>
+        <w:t>If you don’t find your required category you can create it from category page. All questions and answers are visible to every user. You can choose best answer only for questions which are asked by you only.</w:t>
+      </w:r>
+    </w:p>
+    <w:bookmarkEnd w:id="0"/>
+    <w:p>
+      <w:pPr>
+        <w:pStyle w:val="Normal1"/>
+        <w:spacing w:line="300" w:lineRule="auto"/>
+        <w:jc w:val="both"/>
+        <w:rPr>
+          <w:color w:val="000000"/>
+        </w:rPr>
+      </w:pPr>
+    </w:p>
+    <w:p>
+      <w:pPr>
+        <w:pStyle w:val="Normal1"/>
+        <w:spacing w:line="300" w:lineRule="auto"/>
+        <w:jc w:val="both"/>
+        <w:rPr>
+          <w:color w:val="000000"/>
+        </w:rPr>
+      </w:pPr>
+    </w:p>
+    <w:p>
+      <w:pPr>
+        <w:pStyle w:val="Normal1"/>
+        <w:spacing w:line="300" w:lineRule="auto"/>
+        <w:jc w:val="center"/>
         <w:rPr>
           <w:b/>
           <w:sz w:val="36"/>
           <w:szCs w:val="36"/>
           <w:u w:val="single"/>
         </w:rPr>
-        <w:lastRenderedPageBreak/>
-        <w:t>ABSTRACT</w:t>
-      </w:r>
-    </w:p>
-    <w:p>
-      <w:pPr>
-        <w:pStyle w:val="Normal1"/>
-        <w:tabs>
-          <w:tab w:val="left" w:pos="9360"/>
-        </w:tabs>
-        <w:spacing w:after="200" w:line="300" w:lineRule="auto"/>
-        <w:jc w:val="center"/>
-        <w:rPr>
-          <w:b/>
-          <w:sz w:val="36"/>
-          <w:szCs w:val="36"/>
-          <w:u w:val="single"/>
-        </w:rPr>
-      </w:pPr>
-      <w:r>
-        <w:rPr>
-          <w:b/>
-          <w:sz w:val="28"/>
-          <w:szCs w:val="28"/>
-          <w:u w:val="single"/>
-        </w:rPr>
-        <w:t xml:space="preserve">TRUBA </w:t>
-      </w:r>
-      <w:proofErr w:type="spellStart"/>
-      <w:r>
-        <w:rPr>
-          <w:b/>
-          <w:sz w:val="28"/>
-          <w:szCs w:val="28"/>
-          <w:u w:val="single"/>
-        </w:rPr>
-        <w:t>QnA</w:t>
-      </w:r>
-      <w:proofErr w:type="spellEnd"/>
-    </w:p>
-    <w:p>
-      <w:pPr>
-        <w:pStyle w:val="Normal1"/>
-        <w:spacing w:line="300" w:lineRule="auto"/>
-        <w:jc w:val="center"/>
-        <w:rPr>
-          <w:b/>
-          <w:sz w:val="36"/>
-          <w:szCs w:val="36"/>
-          <w:u w:val="single"/>
-        </w:rPr>
-      </w:pPr>
-    </w:p>
-    <w:p>
-      <w:pPr>
-        <w:pStyle w:val="Normal1"/>
-        <w:spacing w:line="300" w:lineRule="auto"/>
-        <w:jc w:val="both"/>
-        <w:rPr>
-          <w:color w:val="000000"/>
-        </w:rPr>
-      </w:pPr>
-      <w:r>
-        <w:rPr>
-          <w:b/>
-          <w:bCs/>
-          <w:color w:val="000000"/>
-        </w:rPr>
-        <w:t xml:space="preserve">TRUBA </w:t>
-      </w:r>
-      <w:proofErr w:type="spellStart"/>
-      <w:r>
-        <w:rPr>
-          <w:b/>
-          <w:bCs/>
-          <w:color w:val="000000"/>
-        </w:rPr>
-        <w:t>QnA</w:t>
-      </w:r>
-      <w:proofErr w:type="spellEnd"/>
-      <w:r>
-        <w:rPr>
-          <w:b/>
-          <w:bCs/>
-          <w:color w:val="000000"/>
-        </w:rPr>
-        <w:t xml:space="preserve"> </w:t>
-      </w:r>
-      <w:r>
-        <w:rPr>
-          <w:color w:val="000000"/>
-        </w:rPr>
-        <w:t>is an Institution based question-and-answer website where questions are asked, answered, followed, and edited by the faculties and students</w:t>
-      </w:r>
-      <w:r>
-        <w:rPr>
-          <w:color w:val="000000"/>
-        </w:rPr>
-        <w:t>.</w:t>
-      </w:r>
-    </w:p>
-    <w:p>
-      <w:pPr>
-        <w:pStyle w:val="Normal1"/>
-        <w:spacing w:line="300" w:lineRule="auto"/>
-        <w:jc w:val="both"/>
-        <w:rPr>
-          <w:color w:val="000000"/>
-        </w:rPr>
-      </w:pPr>
-      <w:r>
-        <w:rPr>
-          <w:color w:val="000000"/>
-        </w:rPr>
-        <w:t xml:space="preserve">TRUBA </w:t>
-      </w:r>
-      <w:proofErr w:type="spellStart"/>
-      <w:r>
-        <w:rPr>
-          <w:color w:val="000000"/>
-        </w:rPr>
-        <w:t>QnA</w:t>
-      </w:r>
-      <w:proofErr w:type="spellEnd"/>
-      <w:r>
-        <w:rPr>
-          <w:color w:val="000000"/>
-        </w:rPr>
-        <w:t xml:space="preserve"> allows users to create user profiles with visible real names, photos, site use statistics</w:t>
-      </w:r>
-      <w:r>
-        <w:rPr>
-          <w:color w:val="000000"/>
-        </w:rPr>
-        <w:t>.</w:t>
-      </w:r>
-    </w:p>
-    <w:p>
-      <w:pPr>
-        <w:pStyle w:val="Normal1"/>
-        <w:spacing w:line="300" w:lineRule="auto"/>
-        <w:jc w:val="both"/>
-        <w:rPr>
-          <w:color w:val="000000"/>
-        </w:rPr>
-      </w:pPr>
-    </w:p>
-    <w:p>
-      <w:pPr>
-        <w:pStyle w:val="Normal1"/>
-        <w:spacing w:line="300" w:lineRule="auto"/>
-        <w:jc w:val="both"/>
-        <w:rPr>
-          <w:color w:val="000000"/>
-        </w:rPr>
-      </w:pPr>
-      <w:r>
-        <w:rPr>
-          <w:color w:val="000000"/>
-        </w:rPr>
-        <w:t>After you have created your account on it, it is important to understand some basic features that will help you when using the site.</w:t>
-      </w:r>
-      <w:r>
-        <w:rPr>
-          <w:color w:val="000000"/>
-        </w:rPr>
-        <w:t xml:space="preserve"> After login you will be navigated to home page where you can find all kind of previously asked questions and their details. Here you can ask your questions or give answers to existing questions.</w:t>
-      </w:r>
-    </w:p>
-    <w:p>
-      <w:pPr>
-        <w:pStyle w:val="Normal1"/>
-        <w:spacing w:line="300" w:lineRule="auto"/>
-        <w:jc w:val="both"/>
-        <w:rPr>
-          <w:color w:val="000000"/>
-        </w:rPr>
-      </w:pPr>
-      <w:r>
-        <w:rPr>
-          <w:color w:val="000000"/>
-        </w:rPr>
-        <w:t xml:space="preserve">In Category page you will find all the categories and their details. And can create your own category. </w:t>
-      </w:r>
-    </w:p>
-    <w:p>
-      <w:pPr>
-        <w:pStyle w:val="Normal1"/>
-        <w:spacing w:line="300" w:lineRule="auto"/>
-        <w:jc w:val="both"/>
-        <w:rPr>
-          <w:color w:val="000000"/>
-        </w:rPr>
-      </w:pPr>
-    </w:p>
-    <w:p>
-      <w:pPr>
-        <w:pStyle w:val="Normal1"/>
-        <w:spacing w:line="300" w:lineRule="auto"/>
-        <w:jc w:val="both"/>
-        <w:rPr>
-          <w:color w:val="000000"/>
-        </w:rPr>
-      </w:pPr>
-      <w:r>
-        <w:rPr>
-          <w:color w:val="000000"/>
-        </w:rPr>
-        <w:t xml:space="preserve">In User page you will find all the active users of the application and their details and their asked answered and solved queries </w:t>
-      </w:r>
-      <w:r>
-        <w:rPr>
-          <w:color w:val="000000"/>
-        </w:rPr>
-        <w:t>details.</w:t>
-      </w:r>
-      <w:r>
-        <w:rPr>
-          <w:color w:val="000000"/>
-        </w:rPr>
-        <w:t xml:space="preserve"> </w:t>
-      </w:r>
-    </w:p>
-    <w:p>
-      <w:pPr>
-        <w:pStyle w:val="Normal1"/>
-        <w:spacing w:line="300" w:lineRule="auto"/>
-        <w:jc w:val="both"/>
-        <w:rPr>
-          <w:color w:val="000000"/>
-        </w:rPr>
-      </w:pPr>
-    </w:p>
-    <w:p>
-      <w:pPr>
-        <w:pStyle w:val="Normal1"/>
-        <w:spacing w:line="300" w:lineRule="auto"/>
-        <w:jc w:val="both"/>
-        <w:rPr>
-          <w:color w:val="000000"/>
-        </w:rPr>
-      </w:pPr>
-      <w:r>
-        <w:rPr>
-          <w:color w:val="000000"/>
-        </w:rPr>
-        <w:t xml:space="preserve">There are two important things in Truba </w:t>
-      </w:r>
-      <w:proofErr w:type="spellStart"/>
-      <w:r>
-        <w:rPr>
-          <w:color w:val="000000"/>
-        </w:rPr>
-        <w:t>QnA</w:t>
-      </w:r>
-      <w:proofErr w:type="spellEnd"/>
-      <w:r>
-        <w:rPr>
-          <w:color w:val="000000"/>
-        </w:rPr>
-        <w:t xml:space="preserve"> you need to know i.e. Questions and categories. each question is related to a category. You nee</w:t>
-      </w:r>
-      <w:r>
-        <w:rPr>
-          <w:color w:val="000000"/>
-        </w:rPr>
-        <w:t>d to select a category while adding a question</w:t>
-      </w:r>
-    </w:p>
-    <w:p>
-      <w:pPr>
-        <w:pStyle w:val="Normal1"/>
-        <w:spacing w:line="300" w:lineRule="auto"/>
-        <w:jc w:val="both"/>
-        <w:rPr>
-          <w:color w:val="000000"/>
-        </w:rPr>
-      </w:pPr>
-      <w:r>
-        <w:rPr>
-          <w:color w:val="000000"/>
-        </w:rPr>
-        <w:t>If you don’t find your required category you can create it from category page. All questions and answers are visible to every user. You can choose best answer only for questions which are asked by you only.</w:t>
-      </w:r>
-    </w:p>
-    <w:p>
-      <w:pPr>
-        <w:pStyle w:val="Normal1"/>
-        <w:spacing w:line="300" w:lineRule="auto"/>
-        <w:jc w:val="both"/>
-        <w:rPr>
-          <w:color w:val="000000"/>
-        </w:rPr>
-      </w:pPr>
-    </w:p>
-    <w:p>
-      <w:pPr>
-        <w:pStyle w:val="Normal1"/>
-        <w:spacing w:line="300" w:lineRule="auto"/>
-        <w:jc w:val="both"/>
-        <w:rPr>
-          <w:color w:val="000000"/>
-        </w:rPr>
-      </w:pPr>
-    </w:p>
-    <w:p>
-      <w:pPr>
-        <w:pStyle w:val="Normal1"/>
-        <w:spacing w:line="300" w:lineRule="auto"/>
-        <w:jc w:val="center"/>
-        <w:rPr>
-          <w:b/>
-          <w:sz w:val="36"/>
-          <w:szCs w:val="36"/>
-          <w:u w:val="single"/>
-        </w:rPr>
-      </w:pPr>
+      </w:pPr>
+      <w:bookmarkStart w:id="1" w:name="_GoBack"/>
+      <w:bookmarkEnd w:id="1"/>
     </w:p>
     <w:p>
       <w:pPr>
@@ -9216,23 +9570,7 @@
           <w:sz w:val="26"/>
           <w:szCs w:val="26"/>
         </w:rPr>
-        <w:t xml:space="preserve">, click the ‘Create Credentials’ button, and then on the options that open up, click the ‘OAuth client ID’ </w:t>
-      </w:r>
-      <w:r>
-        <w:rPr>
-          <w:color w:val="2A2A2A"/>
-          <w:sz w:val="26"/>
-          <w:szCs w:val="26"/>
-        </w:rPr>
-        <w:t>l</w:t>
-      </w:r>
-      <w:r>
-        <w:rPr>
-          <w:color w:val="2A2A2A"/>
-          <w:sz w:val="26"/>
-          <w:szCs w:val="26"/>
-        </w:rPr>
-        <w:t>ike shown in the image below:</w:t>
+        <w:t>, click the ‘Create Credentials’ button, and then on the options that open up, click the ‘OAuth client ID’ like shown in the image below:</w:t>
       </w:r>
       <w:r>
         <w:rPr>
@@ -10024,7 +10362,6 @@
       </w:r>
     </w:p>
     <w:p>
-      <w:bookmarkStart w:id="0" w:name="_GoBack"/>
       <w:r>
         <w:rPr>
           <w:noProof/>
@@ -10079,7 +10416,6 @@
         </w:drawing>
       </w:r>
     </w:p>
-    <w:bookmarkEnd w:id="0"/>
     <w:p>
       <w:pPr>
         <w:pStyle w:val="NormalWeb"/>
@@ -10996,6 +11332,92 @@
     </w:lvl>
   </w:abstractNum>
   <w:abstractNum w:abstractNumId="3" w15:restartNumberingAfterBreak="0">
+    <w:nsid w:val="37A90428"/>
+    <w:multiLevelType w:val="hybridMultilevel"/>
+    <w:tmpl w:val="20363CD0"/>
+    <w:lvl w:ilvl="0" w:tplc="0409000F">
+      <w:start w:val="1"/>
+      <w:numFmt w:val="decimal"/>
+      <w:lvlText w:val="%1."/>
+      <w:lvlJc w:val="left"/>
+      <w:pPr>
+        <w:ind w:left="720" w:hanging="360"/>
+      </w:pPr>
+    </w:lvl>
+    <w:lvl w:ilvl="1" w:tplc="04090019">
+      <w:start w:val="1"/>
+      <w:numFmt w:val="lowerLetter"/>
+      <w:lvlText w:val="%2."/>
+      <w:lvlJc w:val="left"/>
+      <w:pPr>
+        <w:ind w:left="1440" w:hanging="360"/>
+      </w:pPr>
+    </w:lvl>
+    <w:lvl w:ilvl="2" w:tplc="0409001B">
+      <w:start w:val="1"/>
+      <w:numFmt w:val="lowerRoman"/>
+      <w:lvlText w:val="%3."/>
+      <w:lvlJc w:val="right"/>
+      <w:pPr>
+        <w:ind w:left="2160" w:hanging="180"/>
+      </w:pPr>
+    </w:lvl>
+    <w:lvl w:ilvl="3" w:tplc="0409000F">
+      <w:start w:val="1"/>
+      <w:numFmt w:val="decimal"/>
+      <w:lvlText w:val="%4."/>
+      <w:lvlJc w:val="left"/>
+      <w:pPr>
+        <w:ind w:left="2880" w:hanging="360"/>
+      </w:pPr>
+    </w:lvl>
+    <w:lvl w:ilvl="4" w:tplc="04090019">
+      <w:start w:val="1"/>
+      <w:numFmt w:val="lowerLetter"/>
+      <w:lvlText w:val="%5."/>
+      <w:lvlJc w:val="left"/>
+      <w:pPr>
+        <w:ind w:left="3600" w:hanging="360"/>
+      </w:pPr>
+    </w:lvl>
+    <w:lvl w:ilvl="5" w:tplc="0409001B">
+      <w:start w:val="1"/>
+      <w:numFmt w:val="lowerRoman"/>
+      <w:lvlText w:val="%6."/>
+      <w:lvlJc w:val="right"/>
+      <w:pPr>
+        <w:ind w:left="4320" w:hanging="180"/>
+      </w:pPr>
+    </w:lvl>
+    <w:lvl w:ilvl="6" w:tplc="0409000F">
+      <w:start w:val="1"/>
+      <w:numFmt w:val="decimal"/>
+      <w:lvlText w:val="%7."/>
+      <w:lvlJc w:val="left"/>
+      <w:pPr>
+        <w:ind w:left="5040" w:hanging="360"/>
+      </w:pPr>
+    </w:lvl>
+    <w:lvl w:ilvl="7" w:tplc="04090019">
+      <w:start w:val="1"/>
+      <w:numFmt w:val="lowerLetter"/>
+      <w:lvlText w:val="%8."/>
+      <w:lvlJc w:val="left"/>
+      <w:pPr>
+        <w:ind w:left="5760" w:hanging="360"/>
+      </w:pPr>
+    </w:lvl>
+    <w:lvl w:ilvl="8" w:tplc="0409001B">
+      <w:start w:val="1"/>
+      <w:numFmt w:val="lowerRoman"/>
+      <w:lvlText w:val="%9."/>
+      <w:lvlJc w:val="right"/>
+      <w:pPr>
+        <w:ind w:left="6480" w:hanging="180"/>
+      </w:pPr>
+    </w:lvl>
+  </w:abstractNum>
+  <w:abstractNum w:abstractNumId="4" w15:restartNumberingAfterBreak="0">
     <w:nsid w:val="48720091"/>
     <w:multiLevelType w:val="multilevel"/>
     <w:tmpl w:val="B07C1F64"/>
@@ -11144,7 +11566,7 @@
       </w:rPr>
     </w:lvl>
   </w:abstractNum>
-  <w:abstractNum w:abstractNumId="4" w15:restartNumberingAfterBreak="0">
+  <w:abstractNum w:abstractNumId="5" w15:restartNumberingAfterBreak="0">
     <w:nsid w:val="741237B8"/>
     <w:multiLevelType w:val="multilevel"/>
     <w:tmpl w:val="A0988A58"/>
@@ -11293,7 +11715,7 @@
       </w:rPr>
     </w:lvl>
   </w:abstractNum>
-  <w:abstractNum w:abstractNumId="5" w15:restartNumberingAfterBreak="0">
+  <w:abstractNum w:abstractNumId="6" w15:restartNumberingAfterBreak="0">
     <w:nsid w:val="742204A4"/>
     <w:multiLevelType w:val="multilevel"/>
     <w:tmpl w:val="742204A4"/>
@@ -11380,22 +11802,52 @@
     </w:lvl>
   </w:abstractNum>
   <w:num w:numId="1">
-    <w:abstractNumId w:val="5"/>
+    <w:abstractNumId w:val="6"/>
   </w:num>
   <w:num w:numId="2">
     <w:abstractNumId w:val="0"/>
   </w:num>
   <w:num w:numId="3">
-    <w:abstractNumId w:val="4"/>
+    <w:abstractNumId w:val="5"/>
   </w:num>
   <w:num w:numId="4">
-    <w:abstractNumId w:val="3"/>
+    <w:abstractNumId w:val="4"/>
   </w:num>
   <w:num w:numId="5">
     <w:abstractNumId w:val="2"/>
   </w:num>
   <w:num w:numId="6">
     <w:abstractNumId w:val="1"/>
+  </w:num>
+  <w:num w:numId="7">
+    <w:abstractNumId w:val="3"/>
+    <w:lvlOverride w:ilvl="0">
+      <w:startOverride w:val="1"/>
+    </w:lvlOverride>
+    <w:lvlOverride w:ilvl="1">
+      <w:startOverride w:val="1"/>
+    </w:lvlOverride>
+    <w:lvlOverride w:ilvl="2">
+      <w:startOverride w:val="1"/>
+    </w:lvlOverride>
+    <w:lvlOverride w:ilvl="3">
+      <w:startOverride w:val="1"/>
+    </w:lvlOverride>
+    <w:lvlOverride w:ilvl="4">
+      <w:startOverride w:val="1"/>
+    </w:lvlOverride>
+    <w:lvlOverride w:ilvl="5">
+      <w:startOverride w:val="1"/>
+    </w:lvlOverride>
+    <w:lvlOverride w:ilvl="6">
+      <w:startOverride w:val="1"/>
+    </w:lvlOverride>
+    <w:lvlOverride w:ilvl="7">
+      <w:startOverride w:val="1"/>
+    </w:lvlOverride>
+    <w:lvlOverride w:ilvl="8">
+      <w:startOverride w:val="1"/>
+    </w:lvlOverride>
   </w:num>
 </w:numbering>
 </file>

</xml_diff>